<commit_message>
Correction plot routines (bar plot for negative, RDE with criteria User's guide (90% principle) Goals_criteria updated
</commit_message>
<xml_diff>
--- a/help/DELTA_UserGuide_V3_0a.docx
+++ b/help/DELTA_UserGuide_V3_0a.docx
@@ -372,7 +372,7 @@
           <w:noProof/>
           <w:lang w:val="en-GB"/>
         </w:rPr>
-        <w:t>12 December 2012</w:t>
+        <w:t>17 December 2012</w:t>
       </w:r>
       <w:r>
         <w:rPr>
@@ -6361,14 +6361,41 @@
         <w:rPr>
           <w:lang w:val="en-GB"/>
         </w:rPr>
-        <w:t>A minimum</w:t>
+        <w:t xml:space="preserve">A </w:t>
+      </w:r>
+      <w:r>
+        <w:rPr>
+          <w:b/>
+          <w:lang w:val="en-GB"/>
+        </w:rPr>
+        <w:t>minimum</w:t>
       </w:r>
       <w:proofErr w:type="gramEnd"/>
       <w:r>
         <w:rPr>
-          <w:lang w:val="en-GB"/>
-        </w:rPr>
-        <w:t xml:space="preserve"> data availability is required for statistics to be produced at a given station. Presently the requested percentage of available data over the selected period is 75% as defined in the AQD 2008.</w:t>
+          <w:b/>
+          <w:lang w:val="en-GB"/>
+        </w:rPr>
+        <w:t xml:space="preserve"> data availability</w:t>
+      </w:r>
+      <w:r>
+        <w:rPr>
+          <w:lang w:val="en-GB"/>
+        </w:rPr>
+        <w:t xml:space="preserve"> is required for statistics to be produced at a given station. Presently the requested percentage of available data over the selected period is </w:t>
+      </w:r>
+      <w:r>
+        <w:rPr>
+          <w:b/>
+          <w:lang w:val="en-GB"/>
+        </w:rPr>
+        <w:t>75%</w:t>
+      </w:r>
+      <w:r>
+        <w:rPr>
+          <w:lang w:val="en-GB"/>
+        </w:rPr>
+        <w:t xml:space="preserve"> as defined in the AQD 2008.</w:t>
       </w:r>
       <w:r>
         <w:rPr>
@@ -6784,19 +6811,19 @@
         <w:rPr>
           <w:lang w:val="en-GB"/>
         </w:rPr>
-        <w:t xml:space="preserve">tatistics for a single station are only produced in DELTA when data availability of paired modelled and observed data is at least of </w:t>
-      </w:r>
-      <w:r>
-        <w:rPr>
-          <w:lang w:val="en-GB"/>
-        </w:rPr>
-        <w:t>75</w:t>
-      </w:r>
-      <w:r>
-        <w:rPr>
-          <w:lang w:val="en-GB"/>
-        </w:rPr>
-        <w:t>% for the time period considered.</w:t>
+        <w:t xml:space="preserve">tatistics for a single station are only produced in DELTA when data availability of paired modelled and observed data is </w:t>
+      </w:r>
+      <w:r>
+        <w:rPr>
+          <w:lang w:val="en-GB"/>
+        </w:rPr>
+        <w:t>at least of 75% for the time period considered</w:t>
+      </w:r>
+      <w:r>
+        <w:rPr>
+          <w:lang w:val="en-GB"/>
+        </w:rPr>
+        <w:t>.</w:t>
       </w:r>
       <w:r>
         <w:rPr>
@@ -6950,10 +6977,7 @@
     </w:p>
     <w:p>
       <w:pPr>
-        <w:numPr>
-          <w:ilvl w:val="0"/>
-          <w:numId w:val="1"/>
-        </w:numPr>
+        <w:ind w:left="360"/>
         <w:jc w:val="both"/>
       </w:pPr>
     </w:p>
@@ -7368,10 +7392,11 @@
       <w:r>
         <w:rPr>
           <w:noProof/>
+          <w:lang w:val="fr-FR" w:eastAsia="fr-FR"/>
         </w:rPr>
         <w:lastRenderedPageBreak/>
         <w:drawing>
-          <wp:inline distT="0" distB="0" distL="0" distR="0">
+          <wp:inline distT="0" distB="0" distL="0" distR="0" wp14:anchorId="66BC8474" wp14:editId="6932354C">
             <wp:extent cx="6124575" cy="3848735"/>
             <wp:effectExtent l="0" t="0" r="0" b="0"/>
             <wp:docPr id="1" name="Picture 209"/>
@@ -7443,27 +7468,14 @@
       <w:r>
         <w:t xml:space="preserve">Figure </w:t>
       </w:r>
-      <w:r>
-        <w:fldChar w:fldCharType="begin"/>
-      </w:r>
-      <w:r>
-        <w:instrText xml:space="preserve"> SEQ Figure \* ARABIC </w:instrText>
-      </w:r>
-      <w:r>
-        <w:fldChar w:fldCharType="separate"/>
-      </w:r>
-      <w:r>
-        <w:rPr>
-          <w:noProof/>
-        </w:rPr>
-        <w:t>1</w:t>
-      </w:r>
-      <w:r>
-        <w:rPr>
-          <w:noProof/>
-        </w:rPr>
-        <w:fldChar w:fldCharType="end"/>
-      </w:r>
+      <w:fldSimple w:instr=" SEQ Figure \* ARABIC ">
+        <w:r>
+          <w:rPr>
+            <w:noProof/>
+          </w:rPr>
+          <w:t>1</w:t>
+        </w:r>
+      </w:fldSimple>
       <w:bookmarkEnd w:id="12"/>
       <w:r>
         <w:t>. Structure of the DELTA software</w:t>
@@ -7940,7 +7952,6 @@
           <w:u w:val="single"/>
           <w:lang w:val="en-GB"/>
         </w:rPr>
-        <w:lastRenderedPageBreak/>
         <w:t>Multidimensional analysis</w:t>
       </w:r>
       <w:r>
@@ -7971,6 +7982,7 @@
           <w:sz w:val="24"/>
           <w:lang w:val="en-GB"/>
         </w:rPr>
+        <w:lastRenderedPageBreak/>
         <w:t>Benchmarking</w:t>
       </w:r>
       <w:bookmarkEnd w:id="103"/>
@@ -8328,10 +8340,10 @@
                   <v:path o:extrusionok="f" gradientshapeok="t" o:connecttype="rect"/>
                   <o:lock v:ext="edit" aspectratio="t"/>
                 </v:shapetype>
-                <v:shape id="_x0000_i1025" type="#_x0000_t75" style="width:97.95pt;height:18.4pt" o:ole="">
+                <v:shape id="_x0000_i1025" type="#_x0000_t75" style="width:98.05pt;height:18.45pt" o:ole="">
                   <v:imagedata r:id="rId10" o:title=""/>
                 </v:shape>
-                <o:OLEObject Type="Embed" ProgID="Equation.3" ShapeID="_x0000_i1025" DrawAspect="Content" ObjectID="_1416808724" r:id="rId11"/>
+                <o:OLEObject Type="Embed" ProgID="Equation.3" ShapeID="_x0000_i1025" DrawAspect="Content" ObjectID="_1417253422" r:id="rId11"/>
               </w:object>
             </w:r>
           </w:p>
@@ -8386,10 +8398,10 @@
                 <w:lang w:val="en-GB"/>
               </w:rPr>
               <w:object w:dxaOrig="2260" w:dyaOrig="680">
-                <v:shape id="_x0000_i1026" type="#_x0000_t75" style="width:112.2pt;height:33.5pt" o:ole="">
+                <v:shape id="_x0000_i1026" type="#_x0000_t75" style="width:112.25pt;height:33.65pt" o:ole="">
                   <v:imagedata r:id="rId12" o:title=""/>
                 </v:shape>
-                <o:OLEObject Type="Embed" ProgID="Equation.3" ShapeID="_x0000_i1026" DrawAspect="Content" ObjectID="_1416808725" r:id="rId13"/>
+                <o:OLEObject Type="Embed" ProgID="Equation.3" ShapeID="_x0000_i1026" DrawAspect="Content" ObjectID="_1417253423" r:id="rId13"/>
               </w:object>
             </w:r>
           </w:p>
@@ -8444,10 +8456,10 @@
                 <w:lang w:val="en-GB"/>
               </w:rPr>
               <w:object w:dxaOrig="4840" w:dyaOrig="680">
-                <v:shape id="_x0000_i1027" type="#_x0000_t75" style="width:241.95pt;height:33.5pt" o:ole="">
+                <v:shape id="_x0000_i1027" type="#_x0000_t75" style="width:242.05pt;height:33.65pt" o:ole="">
                   <v:imagedata r:id="rId14" o:title=""/>
                 </v:shape>
-                <o:OLEObject Type="Embed" ProgID="Equation.3" ShapeID="_x0000_i1027" DrawAspect="Content" ObjectID="_1416808726" r:id="rId15"/>
+                <o:OLEObject Type="Embed" ProgID="Equation.3" ShapeID="_x0000_i1027" DrawAspect="Content" ObjectID="_1417253424" r:id="rId15"/>
               </w:object>
             </w:r>
           </w:p>
@@ -8502,10 +8514,10 @@
                 <w:lang w:val="en-GB"/>
               </w:rPr>
               <w:object w:dxaOrig="3240" w:dyaOrig="680">
-                <v:shape id="_x0000_i1028" type="#_x0000_t75" style="width:162.4pt;height:33.5pt" o:ole="">
+                <v:shape id="_x0000_i1028" type="#_x0000_t75" style="width:162.45pt;height:33.65pt" o:ole="">
                   <v:imagedata r:id="rId16" o:title=""/>
                 </v:shape>
-                <o:OLEObject Type="Embed" ProgID="Equation.3" ShapeID="_x0000_i1028" DrawAspect="Content" ObjectID="_1416808727" r:id="rId17"/>
+                <o:OLEObject Type="Embed" ProgID="Equation.3" ShapeID="_x0000_i1028" DrawAspect="Content" ObjectID="_1417253425" r:id="rId17"/>
               </w:object>
             </w:r>
           </w:p>
@@ -8561,10 +8573,10 @@
                 <w:lang w:val="en-GB"/>
               </w:rPr>
               <w:object w:dxaOrig="2460" w:dyaOrig="360">
-                <v:shape id="_x0000_i1029" type="#_x0000_t75" style="width:123.05pt;height:18.4pt" o:ole="">
+                <v:shape id="_x0000_i1029" type="#_x0000_t75" style="width:123.15pt;height:18.45pt" o:ole="">
                   <v:imagedata r:id="rId18" o:title=""/>
                 </v:shape>
-                <o:OLEObject Type="Embed" ProgID="Equation.3" ShapeID="_x0000_i1029" DrawAspect="Content" ObjectID="_1416808728" r:id="rId19"/>
+                <o:OLEObject Type="Embed" ProgID="Equation.3" ShapeID="_x0000_i1029" DrawAspect="Content" ObjectID="_1417253426" r:id="rId19"/>
               </w:object>
             </w:r>
           </w:p>
@@ -8739,10 +8751,10 @@
                 <w:lang w:val="en-GB"/>
               </w:rPr>
               <w:object w:dxaOrig="4060" w:dyaOrig="940">
-                <v:shape id="_x0000_i1030" type="#_x0000_t75" style="width:200.95pt;height:46.9pt" o:ole="">
+                <v:shape id="_x0000_i1030" type="#_x0000_t75" style="width:200.85pt;height:46.9pt" o:ole="">
                   <v:imagedata r:id="rId20" o:title=""/>
                 </v:shape>
-                <o:OLEObject Type="Embed" ProgID="Equation.3" ShapeID="_x0000_i1030" DrawAspect="Content" ObjectID="_1416808729" r:id="rId21"/>
+                <o:OLEObject Type="Embed" ProgID="Equation.3" ShapeID="_x0000_i1030" DrawAspect="Content" ObjectID="_1417253427" r:id="rId21"/>
               </w:object>
             </w:r>
           </w:p>
@@ -8776,7 +8788,6 @@
         </w:rPr>
       </w:pPr>
       <w:r>
-        <w:lastRenderedPageBreak/>
         <w:t>Where RMS</w:t>
       </w:r>
       <w:r>
@@ -9286,10 +9297,10 @@
           <w:position w:val="-12"/>
         </w:rPr>
         <w:object w:dxaOrig="4080" w:dyaOrig="400">
-          <v:shape id="_x0000_i1031" type="#_x0000_t75" style="width:238.6pt;height:23.45pt" o:ole="">
+          <v:shape id="_x0000_i1031" type="#_x0000_t75" style="width:238.75pt;height:23.7pt" o:ole="">
             <v:imagedata r:id="rId22" o:title=""/>
           </v:shape>
-          <o:OLEObject Type="Embed" ProgID="Equation.3" ShapeID="_x0000_i1031" DrawAspect="Content" ObjectID="_1416808730" r:id="rId23"/>
+          <o:OLEObject Type="Embed" ProgID="Equation.3" ShapeID="_x0000_i1031" DrawAspect="Content" ObjectID="_1417253428" r:id="rId23"/>
         </w:object>
       </w:r>
     </w:p>
@@ -10543,29 +10554,28 @@
           <w:sz w:val="24"/>
           <w:lang w:val="en-GB"/>
         </w:rPr>
-        <w:t>An expression for the measurement uncertainty</w:t>
-      </w:r>
-      <w:bookmarkEnd w:id="168"/>
-      <w:bookmarkEnd w:id="169"/>
+        <w:t>An expression for the measurement uncertaint</w:t>
+      </w:r>
       <w:r>
         <w:rPr>
           <w:rFonts w:ascii="Times New Roman" w:hAnsi="Times New Roman"/>
           <w:sz w:val="24"/>
           <w:lang w:val="en-GB"/>
         </w:rPr>
-        <w:t xml:space="preserve"> </w:t>
-      </w:r>
-      <w:bookmarkEnd w:id="106"/>
+        <w:t>y</w:t>
+      </w:r>
+    </w:p>
+    <w:p>
+      <w:pPr>
+        <w:rPr>
+          <w:lang w:val="en-GB"/>
+        </w:rPr>
+      </w:pPr>
     </w:p>
     <w:p>
       <w:pPr>
         <w:jc w:val="both"/>
       </w:pPr>
-    </w:p>
-    <w:p>
-      <w:pPr>
-        <w:jc w:val="both"/>
-      </w:pPr>
       <w:r>
         <w:t>In equation (1) to (7) the quadratic mean of the uncertainty is used as main normalization factor. The derivation of RMS</w:t>
       </w:r>
@@ -10576,13 +10586,7 @@
         <w:t>U</w:t>
       </w:r>
       <w:r>
-        <w:t xml:space="preserve"> in terms of know</w:t>
-      </w:r>
-      <w:r>
-        <w:t>n</w:t>
-      </w:r>
-      <w:r>
-        <w:t xml:space="preserve"> quantities (allowing a simple implementation and calculation in DELTA) is detailed in UNCERT2012 and only the final formulation is provided here:</w:t>
+        <w:t xml:space="preserve"> in terms of known quantities (allowing a simple implementation and calculation in DELTA) is detailed in UNCERT2012 and only the final formulation is provided here:</w:t>
       </w:r>
     </w:p>
     <w:p>
@@ -10600,10 +10604,10 @@
           <w:lang w:val="fr-FR"/>
         </w:rPr>
         <w:object w:dxaOrig="4860" w:dyaOrig="800">
-          <v:shape id="_x0000_i1032" type="#_x0000_t75" style="width:319.8pt;height:54.4pt" o:ole="">
+          <v:shape id="_x0000_i1034" type="#_x0000_t75" style="width:319.75pt;height:54.45pt" o:ole="">
             <v:imagedata r:id="rId24" o:title=""/>
           </v:shape>
-          <o:OLEObject Type="Embed" ProgID="Equation.3" ShapeID="_x0000_i1032" DrawAspect="Content" ObjectID="_1416808731" r:id="rId25"/>
+          <o:OLEObject Type="Embed" ProgID="Equation.3" ShapeID="_x0000_i1034" DrawAspect="Content" ObjectID="_1417253429" r:id="rId25"/>
         </w:object>
       </w:r>
     </w:p>
@@ -10692,7 +10696,27 @@
           <w:szCs w:val="24"/>
           <w:lang w:val="en-GB"/>
         </w:rPr>
-        <w:t xml:space="preserve"> represents the estimated </w:t>
+        <w:t xml:space="preserve"> </w:t>
+      </w:r>
+      <w:proofErr w:type="gramStart"/>
+      <w:r>
+        <w:rPr>
+          <w:rFonts w:ascii="Times New Roman" w:hAnsi="Times New Roman"/>
+          <w:sz w:val="24"/>
+          <w:szCs w:val="24"/>
+          <w:lang w:val="en-GB"/>
+        </w:rPr>
+        <w:t>represents</w:t>
+      </w:r>
+      <w:proofErr w:type="gramEnd"/>
+      <w:r>
+        <w:rPr>
+          <w:rFonts w:ascii="Times New Roman" w:hAnsi="Times New Roman"/>
+          <w:sz w:val="24"/>
+          <w:szCs w:val="24"/>
+          <w:lang w:val="en-GB"/>
+        </w:rPr>
+        <w:t xml:space="preserve"> the estimated </w:t>
       </w:r>
       <w:r>
         <w:rPr>
@@ -10734,6 +10758,7 @@
           <w:lang w:val="en-GB"/>
         </w:rPr>
       </w:pPr>
+      <w:proofErr w:type="gramStart"/>
       <w:r>
         <w:rPr>
           <w:rFonts w:ascii="Times New Roman" w:hAnsi="Times New Roman"/>
@@ -10741,8 +10766,9 @@
           <w:szCs w:val="24"/>
           <w:lang w:val="en-GB"/>
         </w:rPr>
-        <w:t>α is the fraction of the uncertainty which is non-proportional to the concentration level</w:t>
-      </w:r>
+        <w:t>α</w:t>
+      </w:r>
+      <w:proofErr w:type="gramEnd"/>
       <w:r>
         <w:rPr>
           <w:rFonts w:ascii="Times New Roman" w:hAnsi="Times New Roman"/>
@@ -10750,16 +10776,7 @@
           <w:szCs w:val="24"/>
           <w:lang w:val="en-GB"/>
         </w:rPr>
-        <w:t xml:space="preserve"> around the Limit Value</w:t>
-      </w:r>
-      <w:r>
-        <w:rPr>
-          <w:rFonts w:ascii="Times New Roman" w:hAnsi="Times New Roman"/>
-          <w:sz w:val="24"/>
-          <w:szCs w:val="24"/>
-          <w:lang w:val="en-GB"/>
-        </w:rPr>
-        <w:t>.</w:t>
+        <w:t xml:space="preserve"> is the fraction of the uncertainty which is non-proportional to the concentration level around the Limit Value.</w:t>
       </w:r>
     </w:p>
     <w:p>
@@ -10788,6 +10805,7 @@
           <w:lang w:val="en-GB"/>
         </w:rPr>
       </w:pPr>
+      <w:proofErr w:type="gramStart"/>
       <w:r>
         <w:rPr>
           <w:rFonts w:ascii="Times New Roman" w:hAnsi="Times New Roman"/>
@@ -10795,8 +10813,9 @@
           <w:szCs w:val="24"/>
           <w:lang w:val="en-GB"/>
         </w:rPr>
-        <w:t xml:space="preserve">k is the coverage factor. </w:t>
-      </w:r>
+        <w:t>k</w:t>
+      </w:r>
+      <w:proofErr w:type="gramEnd"/>
       <w:r>
         <w:rPr>
           <w:rFonts w:ascii="Times New Roman" w:hAnsi="Times New Roman"/>
@@ -10804,7 +10823,7 @@
           <w:szCs w:val="24"/>
           <w:lang w:val="en-GB"/>
         </w:rPr>
-        <w:t xml:space="preserve">Each value of k gives a particular confidence level that the true </w:t>
+        <w:t xml:space="preserve"> is the coverage factor. </w:t>
       </w:r>
       <w:r>
         <w:rPr>
@@ -10813,7 +10832,7 @@
           <w:szCs w:val="24"/>
           <w:lang w:val="en-GB"/>
         </w:rPr>
-        <w:t>value</w:t>
+        <w:t xml:space="preserve">Each value of k gives a particular confidence level that the true </w:t>
       </w:r>
       <w:r>
         <w:rPr>
@@ -10822,8 +10841,18 @@
           <w:szCs w:val="24"/>
           <w:lang w:val="en-GB"/>
         </w:rPr>
+        <w:t>value</w:t>
+      </w:r>
+      <w:r>
+        <w:rPr>
+          <w:rFonts w:ascii="Times New Roman" w:hAnsi="Times New Roman"/>
+          <w:sz w:val="24"/>
+          <w:szCs w:val="24"/>
+          <w:lang w:val="en-GB"/>
+        </w:rPr>
         <w:t xml:space="preserve"> lays within the interval of confidence consisting in </w:t>
       </w:r>
+      <w:proofErr w:type="spellStart"/>
       <w:r>
         <w:rPr>
           <w:rFonts w:ascii="Times New Roman" w:hAnsi="Times New Roman"/>
@@ -10843,6 +10872,7 @@
         </w:rPr>
         <w:t>i</w:t>
       </w:r>
+      <w:proofErr w:type="spellEnd"/>
       <w:r>
         <w:rPr>
           <w:rFonts w:ascii="Times New Roman" w:hAnsi="Times New Roman"/>
@@ -10850,8 +10880,9 @@
           <w:szCs w:val="24"/>
           <w:lang w:val="en-GB"/>
         </w:rPr>
-        <w:t xml:space="preserve"> ± U. Most commonly, the expanded uncertainty is scaled by using the coverage factor k = 2, to give a level of confidence of approximately 95 percent</w:t>
-      </w:r>
+        <w:t xml:space="preserve"> ± U. Most commonly, the expanded uncertainty is scaled by using the coverage factor k = 2, to give a level of confidence of approximately 95 </w:t>
+      </w:r>
+      <w:proofErr w:type="spellStart"/>
       <w:r>
         <w:rPr>
           <w:rFonts w:ascii="Times New Roman" w:hAnsi="Times New Roman"/>
@@ -10859,7 +10890,7 @@
           <w:szCs w:val="24"/>
           <w:lang w:val="en-GB"/>
         </w:rPr>
-        <w:t>s</w:t>
+        <w:t>percent</w:t>
       </w:r>
       <w:r>
         <w:rPr>
@@ -10868,8 +10899,9 @@
           <w:szCs w:val="24"/>
           <w:lang w:val="en-GB"/>
         </w:rPr>
-        <w:t xml:space="preserve">. </w:t>
-      </w:r>
+        <w:t>s</w:t>
+      </w:r>
+      <w:proofErr w:type="spellEnd"/>
       <w:r>
         <w:rPr>
           <w:rFonts w:ascii="Times New Roman" w:hAnsi="Times New Roman"/>
@@ -10877,7 +10909,7 @@
           <w:szCs w:val="24"/>
           <w:lang w:val="en-GB"/>
         </w:rPr>
-        <w:t>L</w:t>
+        <w:t xml:space="preserve">. </w:t>
       </w:r>
       <w:r>
         <w:rPr>
@@ -10886,7 +10918,7 @@
           <w:szCs w:val="24"/>
           <w:lang w:val="en-GB"/>
         </w:rPr>
-        <w:t>evel</w:t>
+        <w:t>L</w:t>
       </w:r>
       <w:r>
         <w:rPr>
@@ -10895,7 +10927,7 @@
           <w:szCs w:val="24"/>
           <w:lang w:val="en-GB"/>
         </w:rPr>
-        <w:t>s</w:t>
+        <w:t>evel</w:t>
       </w:r>
       <w:r>
         <w:rPr>
@@ -10904,7 +10936,7 @@
           <w:szCs w:val="24"/>
           <w:lang w:val="en-GB"/>
         </w:rPr>
-        <w:t xml:space="preserve"> of confidence of </w:t>
+        <w:t>s</w:t>
       </w:r>
       <w:r>
         <w:rPr>
@@ -10913,7 +10945,7 @@
           <w:szCs w:val="24"/>
           <w:lang w:val="en-GB"/>
         </w:rPr>
-        <w:t>90% and 99% would lead to</w:t>
+        <w:t xml:space="preserve"> of confidence of </w:t>
       </w:r>
       <w:r>
         <w:rPr>
@@ -10922,7 +10954,7 @@
           <w:szCs w:val="24"/>
           <w:lang w:val="en-GB"/>
         </w:rPr>
-        <w:t xml:space="preserve"> coverage factor</w:t>
+        <w:t>90% and 99% would lead to</w:t>
       </w:r>
       <w:r>
         <w:rPr>
@@ -10931,7 +10963,7 @@
           <w:szCs w:val="24"/>
           <w:lang w:val="en-GB"/>
         </w:rPr>
-        <w:t xml:space="preserve">s around </w:t>
+        <w:t xml:space="preserve"> coverage factor</w:t>
       </w:r>
       <w:r>
         <w:rPr>
@@ -10940,7 +10972,7 @@
           <w:szCs w:val="24"/>
           <w:lang w:val="en-GB"/>
         </w:rPr>
-        <w:t>k=</w:t>
+        <w:t xml:space="preserve">s around </w:t>
       </w:r>
       <w:r>
         <w:rPr>
@@ -10949,7 +10981,7 @@
           <w:szCs w:val="24"/>
           <w:lang w:val="en-GB"/>
         </w:rPr>
-        <w:t>1.40 and k=2.6, respectively</w:t>
+        <w:t>k=</w:t>
       </w:r>
       <w:r>
         <w:rPr>
@@ -10958,7 +10990,7 @@
           <w:szCs w:val="24"/>
           <w:lang w:val="en-GB"/>
         </w:rPr>
-        <w:t>.</w:t>
+        <w:t>1.40 and k=2.6, respectively</w:t>
       </w:r>
       <w:r>
         <w:rPr>
@@ -10967,7 +10999,36 @@
           <w:szCs w:val="24"/>
           <w:lang w:val="en-GB"/>
         </w:rPr>
-        <w:t xml:space="preserve"> More details are provided in METHOD2012 and UNCERT2012 regarding the link between the confidence levels associated to the measurements and model results on one hand and the confidence level associated to the modeled-to-measured differences as used in the MQO (see Eq. 1).  </w:t>
+        <w:t>.</w:t>
+      </w:r>
+      <w:r>
+        <w:rPr>
+          <w:rFonts w:ascii="Times New Roman" w:hAnsi="Times New Roman"/>
+          <w:sz w:val="24"/>
+          <w:szCs w:val="24"/>
+          <w:lang w:val="en-GB"/>
+        </w:rPr>
+        <w:t xml:space="preserve"> More details are provided in METHOD2012 and UNCERT2012 regarding the link between the confidence levels associated to the measurements and model results on one hand and the confidence level associated to the </w:t>
+      </w:r>
+      <w:proofErr w:type="spellStart"/>
+      <w:r>
+        <w:rPr>
+          <w:rFonts w:ascii="Times New Roman" w:hAnsi="Times New Roman"/>
+          <w:sz w:val="24"/>
+          <w:szCs w:val="24"/>
+          <w:lang w:val="en-GB"/>
+        </w:rPr>
+        <w:t>modeled</w:t>
+      </w:r>
+      <w:proofErr w:type="spellEnd"/>
+      <w:r>
+        <w:rPr>
+          <w:rFonts w:ascii="Times New Roman" w:hAnsi="Times New Roman"/>
+          <w:sz w:val="24"/>
+          <w:szCs w:val="24"/>
+          <w:lang w:val="en-GB"/>
+        </w:rPr>
+        <w:t xml:space="preserve">-to-measured differences as used in the MQO (see Eq. 1).  </w:t>
       </w:r>
       <w:r>
         <w:rPr>
@@ -11013,8 +11074,9 @@
           <w:lang w:val="en-GB"/>
         </w:rPr>
         <w:lastRenderedPageBreak/>
-        <w:t xml:space="preserve">Neff and Nnp are used for annual averages only and account for the </w:t>
-      </w:r>
+        <w:t xml:space="preserve">Neff and </w:t>
+      </w:r>
+      <w:proofErr w:type="spellStart"/>
       <w:r>
         <w:rPr>
           <w:rFonts w:ascii="Times New Roman" w:hAnsi="Times New Roman"/>
@@ -11022,8 +11084,9 @@
           <w:szCs w:val="24"/>
           <w:lang w:val="en-GB"/>
         </w:rPr>
-        <w:t>compensation</w:t>
-      </w:r>
+        <w:t>Nnp</w:t>
+      </w:r>
+      <w:proofErr w:type="spellEnd"/>
       <w:r>
         <w:rPr>
           <w:rFonts w:ascii="Times New Roman" w:hAnsi="Times New Roman"/>
@@ -11031,7 +11094,27 @@
           <w:szCs w:val="24"/>
           <w:lang w:val="en-GB"/>
         </w:rPr>
-        <w:t xml:space="preserve"> of errors due to random noise and other factors like periodic re-calibration of the instruments. For other than annual values, both Neff and Nnp are assigned values equal to unity.</w:t>
+        <w:t xml:space="preserve"> are used for annual averages only and account for the compensation of errors due to random noise and other factors like periodic re-calibration of the instruments. For other than annual values, both Neff and </w:t>
+      </w:r>
+      <w:proofErr w:type="spellStart"/>
+      <w:r>
+        <w:rPr>
+          <w:rFonts w:ascii="Times New Roman" w:hAnsi="Times New Roman"/>
+          <w:sz w:val="24"/>
+          <w:szCs w:val="24"/>
+          <w:lang w:val="en-GB"/>
+        </w:rPr>
+        <w:t>Nnp</w:t>
+      </w:r>
+      <w:proofErr w:type="spellEnd"/>
+      <w:r>
+        <w:rPr>
+          <w:rFonts w:ascii="Times New Roman" w:hAnsi="Times New Roman"/>
+          <w:sz w:val="24"/>
+          <w:szCs w:val="24"/>
+          <w:lang w:val="en-GB"/>
+        </w:rPr>
+        <w:t xml:space="preserve"> are assigned values equal to unity.</w:t>
       </w:r>
     </w:p>
     <w:p>
@@ -11204,7 +11287,21 @@
               <w:rPr>
                 <w:lang w:val="en-GB"/>
               </w:rPr>
-              <w:t>LV (ug/m3)</w:t>
+              <w:t>LV (</w:t>
+            </w:r>
+            <w:proofErr w:type="spellStart"/>
+            <w:r>
+              <w:rPr>
+                <w:lang w:val="en-GB"/>
+              </w:rPr>
+              <w:t>ug</w:t>
+            </w:r>
+            <w:proofErr w:type="spellEnd"/>
+            <w:r>
+              <w:rPr>
+                <w:lang w:val="en-GB"/>
+              </w:rPr>
+              <w:t>/m3)</w:t>
             </w:r>
           </w:p>
         </w:tc>
@@ -11257,12 +11354,14 @@
                 <w:lang w:val="en-GB"/>
               </w:rPr>
             </w:pPr>
+            <w:proofErr w:type="spellStart"/>
             <w:r>
               <w:rPr>
                 <w:lang w:val="en-GB"/>
               </w:rPr>
               <w:t>Nnp</w:t>
             </w:r>
+            <w:proofErr w:type="spellEnd"/>
           </w:p>
         </w:tc>
       </w:tr>
@@ -11323,13 +11422,7 @@
               <w:rPr>
                 <w:lang w:val="en-GB"/>
               </w:rPr>
-              <w:t>0.12</w:t>
-            </w:r>
-            <w:r>
-              <w:rPr>
-                <w:lang w:val="en-GB"/>
-              </w:rPr>
-              <w:t>0</w:t>
+              <w:t>0.120</w:t>
             </w:r>
           </w:p>
         </w:tc>
@@ -11473,13 +11566,7 @@
               <w:rPr>
                 <w:lang w:val="en-GB"/>
               </w:rPr>
-              <w:t>0.09</w:t>
-            </w:r>
-            <w:r>
-              <w:rPr>
-                <w:lang w:val="en-GB"/>
-              </w:rPr>
-              <w:t>0</w:t>
+              <w:t>0.090</w:t>
             </w:r>
           </w:p>
         </w:tc>
@@ -11623,19 +11710,32 @@
               <w:rPr>
                 <w:lang w:val="en-GB"/>
               </w:rPr>
-              <w:t>0.11</w:t>
-            </w:r>
-            <w:r>
+              <w:t>0.115</w:t>
+            </w:r>
+          </w:p>
+        </w:tc>
+        <w:tc>
+          <w:tcPr>
+            <w:tcW w:w="1411" w:type="dxa"/>
+          </w:tcPr>
+          <w:p>
+            <w:pPr>
+              <w:jc w:val="center"/>
               <w:rPr>
                 <w:lang w:val="en-GB"/>
               </w:rPr>
-              <w:t>5</w:t>
-            </w:r>
-          </w:p>
-        </w:tc>
-        <w:tc>
-          <w:tcPr>
-            <w:tcW w:w="1411" w:type="dxa"/>
+            </w:pPr>
+            <w:r>
+              <w:rPr>
+                <w:lang w:val="en-GB"/>
+              </w:rPr>
+              <w:t>50</w:t>
+            </w:r>
+          </w:p>
+        </w:tc>
+        <w:tc>
+          <w:tcPr>
+            <w:tcW w:w="1374" w:type="dxa"/>
           </w:tcPr>
           <w:p>
             <w:pPr>
@@ -11648,32 +11748,7 @@
               <w:rPr>
                 <w:lang w:val="en-GB"/>
               </w:rPr>
-              <w:t>50</w:t>
-            </w:r>
-          </w:p>
-        </w:tc>
-        <w:tc>
-          <w:tcPr>
-            <w:tcW w:w="1374" w:type="dxa"/>
-          </w:tcPr>
-          <w:p>
-            <w:pPr>
-              <w:jc w:val="center"/>
-              <w:rPr>
-                <w:lang w:val="en-GB"/>
-              </w:rPr>
-            </w:pPr>
-            <w:r>
-              <w:rPr>
-                <w:lang w:val="en-GB"/>
-              </w:rPr>
-              <w:t>0.</w:t>
-            </w:r>
-            <w:r>
-              <w:rPr>
-                <w:lang w:val="en-GB"/>
-              </w:rPr>
-              <w:t>19</w:t>
+              <w:t>0.19</w:t>
             </w:r>
           </w:p>
         </w:tc>
@@ -11757,9 +11832,10 @@
       <w:r>
         <w:rPr>
           <w:noProof/>
+          <w:lang w:val="fr-FR" w:eastAsia="fr-FR"/>
         </w:rPr>
         <w:drawing>
-          <wp:inline distT="0" distB="0" distL="0" distR="0" wp14:anchorId="111D5A71">
+          <wp:inline distT="0" distB="0" distL="0" distR="0" wp14:anchorId="463398AC" wp14:editId="4474E62F">
             <wp:extent cx="4537760" cy="2582288"/>
             <wp:effectExtent l="0" t="0" r="0" b="8890"/>
             <wp:docPr id="3" name="Picture 3"/>
@@ -11929,12 +12005,14 @@
                 <w:lang w:val="en-GB"/>
               </w:rPr>
             </w:pPr>
+            <w:proofErr w:type="spellStart"/>
             <w:r>
               <w:rPr>
                 <w:lang w:val="en-GB"/>
               </w:rPr>
               <w:t>Nnp</w:t>
             </w:r>
+            <w:proofErr w:type="spellEnd"/>
           </w:p>
         </w:tc>
       </w:tr>
@@ -12014,7 +12092,7 @@
               <w:rPr>
                 <w:lang w:val="en-GB"/>
               </w:rPr>
-              <w:t>69</w:t>
+              <w:t>11.2</w:t>
             </w:r>
           </w:p>
         </w:tc>
@@ -12211,14 +12289,60 @@
           <w:u w:val="single"/>
           <w:lang w:val="en-GB"/>
         </w:rPr>
-        <w:t>Further notes</w:t>
-      </w:r>
-      <w:r>
-        <w:rPr>
-          <w:lang w:val="en-GB"/>
-        </w:rPr>
-        <w:t>:</w:t>
-      </w:r>
+        <w:t>N</w:t>
+      </w:r>
+      <w:r>
+        <w:rPr>
+          <w:u w:val="single"/>
+          <w:lang w:val="en-GB"/>
+        </w:rPr>
+        <w:t>ote</w:t>
+      </w:r>
+      <w:r>
+        <w:rPr>
+          <w:lang w:val="en-GB"/>
+        </w:rPr>
+        <w:t>: Performance criteria are mainly used in the benchmarking mode but are also available in exploration mode for some diagrams</w:t>
+      </w:r>
+    </w:p>
+    <w:p>
+      <w:pPr>
+        <w:rPr>
+          <w:lang w:val="en-GB"/>
+        </w:rPr>
+      </w:pPr>
+    </w:p>
+    <w:p>
+      <w:pPr>
+        <w:pStyle w:val="Heading3"/>
+        <w:numPr>
+          <w:ilvl w:val="1"/>
+          <w:numId w:val="27"/>
+        </w:numPr>
+        <w:rPr>
+          <w:rFonts w:ascii="Times New Roman" w:hAnsi="Times New Roman"/>
+          <w:sz w:val="24"/>
+          <w:lang w:val="en-GB"/>
+        </w:rPr>
+      </w:pPr>
+      <w:r>
+        <w:rPr>
+          <w:rFonts w:ascii="Times New Roman" w:hAnsi="Times New Roman"/>
+          <w:sz w:val="24"/>
+          <w:lang w:val="en-GB"/>
+        </w:rPr>
+        <w:t>The 90% principle</w:t>
+      </w:r>
+      <w:bookmarkEnd w:id="106"/>
+      <w:bookmarkEnd w:id="168"/>
+      <w:bookmarkEnd w:id="169"/>
+    </w:p>
+    <w:p>
+      <w:pPr>
+        <w:rPr>
+          <w:lang w:val="en-GB"/>
+        </w:rPr>
+      </w:pPr>
     </w:p>
     <w:p>
       <w:pPr>
@@ -12231,71 +12355,123 @@
         <w:rPr>
           <w:lang w:val="en-GB"/>
         </w:rPr>
-        <w:t xml:space="preserve">  </w:t>
-      </w:r>
-    </w:p>
-    <w:p>
-      <w:pPr>
-        <w:numPr>
-          <w:ilvl w:val="0"/>
-          <w:numId w:val="5"/>
-        </w:numPr>
+        <w:t xml:space="preserve">For all statistical indicators used in DELTA for benchmarking purposes the approach used to derive the maximum RDE in the AQD has been followed. This means that performance criteria must be fulfilled for at least 90% of the available stations. </w:t>
+      </w:r>
+      <w:r>
+        <w:rPr>
+          <w:lang w:val="en-GB"/>
+        </w:rPr>
+        <w:t>G</w:t>
+      </w:r>
+      <w:r>
+        <w:rPr>
+          <w:lang w:val="en-GB"/>
+        </w:rPr>
+        <w:t>iven the integer nature of the station number</w:t>
+      </w:r>
+      <w:r>
+        <w:rPr>
+          <w:lang w:val="en-GB"/>
+        </w:rPr>
+        <w:t xml:space="preserve"> this criteria sometimes means a larger than 90% of the available stations to fulfil the </w:t>
+      </w:r>
+      <w:r>
+        <w:rPr>
+          <w:lang w:val="en-GB"/>
+        </w:rPr>
+        <w:lastRenderedPageBreak/>
+        <w:t xml:space="preserve">criteria. </w:t>
+      </w:r>
+      <w:r>
+        <w:rPr>
+          <w:lang w:val="en-GB"/>
+        </w:rPr>
+        <w:t xml:space="preserve">For example all stations </w:t>
+      </w:r>
+      <w:r>
+        <w:rPr>
+          <w:lang w:val="en-GB"/>
+        </w:rPr>
+        <w:t xml:space="preserve">will </w:t>
+      </w:r>
+      <w:r>
+        <w:rPr>
+          <w:lang w:val="en-GB"/>
+        </w:rPr>
+        <w:t>need to fulfil the criteria if the number of st</w:t>
+      </w:r>
+      <w:r>
+        <w:rPr>
+          <w:lang w:val="en-GB"/>
+        </w:rPr>
+        <w:t>ations is lower than 10</w:t>
+      </w:r>
+      <w:r>
+        <w:rPr>
+          <w:lang w:val="en-GB"/>
+        </w:rPr>
+        <w:t>.</w:t>
+      </w:r>
+      <w:r>
+        <w:rPr>
+          <w:lang w:val="en-GB"/>
+        </w:rPr>
+        <w:t xml:space="preserve"> This point is also relevant when considering group of stations (see User’s Guide Section </w:t>
+      </w:r>
+      <w:r>
+        <w:rPr>
+          <w:lang w:val="en-GB"/>
+        </w:rPr>
+        <w:fldChar w:fldCharType="begin"/>
+      </w:r>
+      <w:r>
+        <w:rPr>
+          <w:lang w:val="en-GB"/>
+        </w:rPr>
+        <w:instrText xml:space="preserve"> REF _Ref343511474 \r \h </w:instrText>
+      </w:r>
+      <w:r>
+        <w:rPr>
+          <w:lang w:val="en-GB"/>
+        </w:rPr>
+      </w:r>
+      <w:r>
+        <w:rPr>
+          <w:lang w:val="en-GB"/>
+        </w:rPr>
+        <w:fldChar w:fldCharType="separate"/>
+      </w:r>
+      <w:r>
+        <w:rPr>
+          <w:lang w:val="en-GB"/>
+        </w:rPr>
+        <w:t>3.1</w:t>
+      </w:r>
+      <w:r>
+        <w:rPr>
+          <w:lang w:val="en-GB"/>
+        </w:rPr>
+        <w:fldChar w:fldCharType="end"/>
+      </w:r>
+      <w:r>
+        <w:rPr>
+          <w:lang w:val="en-GB"/>
+        </w:rPr>
+        <w:t>) when the 90% option is selected; the number of stations which can be discarded and the effective percentage of stations kept within a given group depends on the number of stations composing this group.</w:t>
+      </w:r>
+      <w:bookmarkStart w:id="170" w:name="_GoBack"/>
+      <w:bookmarkEnd w:id="170"/>
+      <w:r>
+        <w:rPr>
+          <w:lang w:val="en-GB"/>
+        </w:rPr>
+        <w:t xml:space="preserve"> </w:t>
+      </w:r>
+    </w:p>
+    <w:p>
+      <w:pPr>
         <w:jc w:val="both"/>
-        <w:rPr>
-          <w:lang w:val="en-GB"/>
-        </w:rPr>
-      </w:pPr>
-      <w:r>
-        <w:rPr>
-          <w:lang w:val="en-GB"/>
-        </w:rPr>
-        <w:t xml:space="preserve">For all statistical indicators used in DELTA the approach to derive the maximum RDE </w:t>
-      </w:r>
-      <w:r>
-        <w:rPr>
-          <w:lang w:val="en-GB"/>
-        </w:rPr>
-        <w:t xml:space="preserve">in the AQD </w:t>
-      </w:r>
-      <w:r>
-        <w:rPr>
-          <w:lang w:val="en-GB"/>
-        </w:rPr>
-        <w:t xml:space="preserve">has been followed. This means that performance criteria must be fulfilled for at least 90% of the available stations. </w:t>
-      </w:r>
-    </w:p>
-    <w:p>
-      <w:pPr>
-        <w:ind w:left="360"/>
-        <w:jc w:val="both"/>
-        <w:rPr>
-          <w:lang w:val="en-GB"/>
-        </w:rPr>
-      </w:pPr>
-      <w:r>
-        <w:rPr>
-          <w:lang w:val="en-GB"/>
-        </w:rPr>
-        <w:t xml:space="preserve">  </w:t>
-      </w:r>
-    </w:p>
-    <w:p>
-      <w:pPr>
-        <w:numPr>
-          <w:ilvl w:val="0"/>
-          <w:numId w:val="5"/>
-        </w:numPr>
-        <w:jc w:val="both"/>
-        <w:rPr>
-          <w:lang w:val="en-GB"/>
-        </w:rPr>
-      </w:pPr>
-      <w:r>
-        <w:rPr>
-          <w:lang w:val="en-GB"/>
-        </w:rPr>
-        <w:t>Performance criteria are mainly used in the benchmarking mode but are also available in exploration mode for some diagrams</w:t>
-      </w:r>
+      </w:pPr>
     </w:p>
     <w:p>
       <w:pPr>
@@ -12315,19 +12491,18 @@
           <w:lang w:val="en-GB"/>
         </w:rPr>
       </w:pPr>
-      <w:bookmarkStart w:id="170" w:name="_Ref341164505"/>
-      <w:bookmarkStart w:id="171" w:name="_Ref341164664"/>
-      <w:bookmarkStart w:id="172" w:name="_Toc342032223"/>
-      <w:r>
-        <w:rPr>
-          <w:lang w:val="en-GB"/>
-        </w:rPr>
-        <w:lastRenderedPageBreak/>
+      <w:bookmarkStart w:id="171" w:name="_Ref341164505"/>
+      <w:bookmarkStart w:id="172" w:name="_Ref341164664"/>
+      <w:bookmarkStart w:id="173" w:name="_Toc342032223"/>
+      <w:r>
+        <w:rPr>
+          <w:lang w:val="en-GB"/>
+        </w:rPr>
         <w:t>Benchmarking report</w:t>
       </w:r>
-      <w:bookmarkEnd w:id="170"/>
       <w:bookmarkEnd w:id="171"/>
       <w:bookmarkEnd w:id="172"/>
+      <w:bookmarkEnd w:id="173"/>
     </w:p>
     <w:p>
       <w:pPr>
@@ -12382,32 +12557,31 @@
           <w:lang w:val="en-GB"/>
         </w:rPr>
       </w:pPr>
-      <w:bookmarkStart w:id="173" w:name="_Toc339200546"/>
-      <w:bookmarkStart w:id="174" w:name="_Toc339200681"/>
-      <w:bookmarkStart w:id="175" w:name="_Toc339200803"/>
-      <w:bookmarkStart w:id="176" w:name="_Toc339200957"/>
-      <w:bookmarkStart w:id="177" w:name="_Toc339201044"/>
-      <w:bookmarkStart w:id="178" w:name="_Toc339201105"/>
-      <w:bookmarkStart w:id="179" w:name="_Toc339201148"/>
-      <w:bookmarkStart w:id="180" w:name="_Toc339201356"/>
-      <w:bookmarkStart w:id="181" w:name="_Toc339201465"/>
-      <w:bookmarkStart w:id="182" w:name="_Toc339201548"/>
-      <w:bookmarkStart w:id="183" w:name="_Toc339300724"/>
-      <w:bookmarkStart w:id="184" w:name="_Toc339301741"/>
-      <w:bookmarkStart w:id="185" w:name="_Toc339302990"/>
-      <w:bookmarkStart w:id="186" w:name="_Toc339307726"/>
-      <w:bookmarkStart w:id="187" w:name="_Toc339311296"/>
-      <w:bookmarkStart w:id="188" w:name="_Toc339314954"/>
-      <w:bookmarkStart w:id="189" w:name="_Toc339315115"/>
-      <w:bookmarkStart w:id="190" w:name="_Toc339315239"/>
-      <w:bookmarkStart w:id="191" w:name="_Toc339610906"/>
-      <w:bookmarkStart w:id="192" w:name="_Toc339611431"/>
-      <w:bookmarkStart w:id="193" w:name="_Toc340147705"/>
-      <w:bookmarkStart w:id="194" w:name="_Toc340163121"/>
-      <w:bookmarkStart w:id="195" w:name="_Toc341429582"/>
-      <w:bookmarkStart w:id="196" w:name="_Toc342032161"/>
-      <w:bookmarkStart w:id="197" w:name="_Toc342032224"/>
-      <w:bookmarkEnd w:id="173"/>
+      <w:bookmarkStart w:id="174" w:name="_Toc339200546"/>
+      <w:bookmarkStart w:id="175" w:name="_Toc339200681"/>
+      <w:bookmarkStart w:id="176" w:name="_Toc339200803"/>
+      <w:bookmarkStart w:id="177" w:name="_Toc339200957"/>
+      <w:bookmarkStart w:id="178" w:name="_Toc339201044"/>
+      <w:bookmarkStart w:id="179" w:name="_Toc339201105"/>
+      <w:bookmarkStart w:id="180" w:name="_Toc339201148"/>
+      <w:bookmarkStart w:id="181" w:name="_Toc339201356"/>
+      <w:bookmarkStart w:id="182" w:name="_Toc339201465"/>
+      <w:bookmarkStart w:id="183" w:name="_Toc339201548"/>
+      <w:bookmarkStart w:id="184" w:name="_Toc339300724"/>
+      <w:bookmarkStart w:id="185" w:name="_Toc339301741"/>
+      <w:bookmarkStart w:id="186" w:name="_Toc339302990"/>
+      <w:bookmarkStart w:id="187" w:name="_Toc339307726"/>
+      <w:bookmarkStart w:id="188" w:name="_Toc339311296"/>
+      <w:bookmarkStart w:id="189" w:name="_Toc339314954"/>
+      <w:bookmarkStart w:id="190" w:name="_Toc339315115"/>
+      <w:bookmarkStart w:id="191" w:name="_Toc339315239"/>
+      <w:bookmarkStart w:id="192" w:name="_Toc339610906"/>
+      <w:bookmarkStart w:id="193" w:name="_Toc339611431"/>
+      <w:bookmarkStart w:id="194" w:name="_Toc340147705"/>
+      <w:bookmarkStart w:id="195" w:name="_Toc340163121"/>
+      <w:bookmarkStart w:id="196" w:name="_Toc341429582"/>
+      <w:bookmarkStart w:id="197" w:name="_Toc342032161"/>
+      <w:bookmarkStart w:id="198" w:name="_Toc342032224"/>
       <w:bookmarkEnd w:id="174"/>
       <w:bookmarkEnd w:id="175"/>
       <w:bookmarkEnd w:id="176"/>
@@ -12432,6 +12606,7 @@
       <w:bookmarkEnd w:id="195"/>
       <w:bookmarkEnd w:id="196"/>
       <w:bookmarkEnd w:id="197"/>
+      <w:bookmarkEnd w:id="198"/>
     </w:p>
     <w:p>
       <w:pPr>
@@ -12446,7 +12621,7 @@
           <w:lang w:val="en-GB"/>
         </w:rPr>
       </w:pPr>
-      <w:bookmarkStart w:id="198" w:name="_Toc342032225"/>
+      <w:bookmarkStart w:id="199" w:name="_Toc342032225"/>
       <w:r>
         <w:rPr>
           <w:rFonts w:ascii="Times New Roman" w:hAnsi="Times New Roman"/>
@@ -12463,7 +12638,7 @@
         </w:rPr>
         <w:t>y</w:t>
       </w:r>
-      <w:bookmarkEnd w:id="198"/>
+      <w:bookmarkEnd w:id="199"/>
     </w:p>
     <w:p>
       <w:pPr>
@@ -12837,6 +13012,7 @@
         <w:rPr>
           <w:lang w:val="en-GB"/>
         </w:rPr>
+        <w:lastRenderedPageBreak/>
         <w:t xml:space="preserve">ROWS 6-7 provide an overview of spatial statistics for correlation and standard deviation. Average values over the selected </w:t>
       </w:r>
       <w:r>
@@ -12995,10 +13171,11 @@
             <w:r>
               <w:rPr>
                 <w:noProof/>
+                <w:lang w:val="fr-FR" w:eastAsia="fr-FR"/>
               </w:rPr>
               <w:lastRenderedPageBreak/>
               <w:drawing>
-                <wp:inline distT="0" distB="0" distL="0" distR="0" wp14:anchorId="146E5245" wp14:editId="6756EE3E">
+                <wp:inline distT="0" distB="0" distL="0" distR="0" wp14:anchorId="53AF81E6" wp14:editId="0F1732D1">
                   <wp:extent cx="5795010" cy="4667885"/>
                   <wp:effectExtent l="0" t="0" r="0" b="0"/>
                   <wp:docPr id="21" name="Picture 4"/>
@@ -13067,9 +13244,10 @@
             <w:r>
               <w:rPr>
                 <w:noProof/>
+                <w:lang w:val="fr-FR" w:eastAsia="fr-FR"/>
               </w:rPr>
               <w:drawing>
-                <wp:inline distT="0" distB="0" distL="0" distR="0" wp14:anchorId="0CFE9DD0" wp14:editId="1EF8ED83">
+                <wp:inline distT="0" distB="0" distL="0" distR="0" wp14:anchorId="080542BD" wp14:editId="4CDDF2B9">
                   <wp:extent cx="5295265" cy="3806190"/>
                   <wp:effectExtent l="0" t="0" r="635" b="3810"/>
                   <wp:docPr id="22" name="Picture 5"/>
@@ -13129,40 +13307,27 @@
           <w:lang w:val="en-GB"/>
         </w:rPr>
       </w:pPr>
-      <w:bookmarkStart w:id="199" w:name="_Ref284943671"/>
-      <w:bookmarkStart w:id="200" w:name="_Ref284943666"/>
+      <w:bookmarkStart w:id="200" w:name="_Ref284943671"/>
+      <w:bookmarkStart w:id="201" w:name="_Ref284943666"/>
       <w:r>
         <w:t xml:space="preserve">Figure </w:t>
       </w:r>
-      <w:r>
-        <w:fldChar w:fldCharType="begin"/>
-      </w:r>
-      <w:r>
-        <w:instrText xml:space="preserve"> SEQ Figure \* ARABIC </w:instrText>
-      </w:r>
-      <w:r>
-        <w:fldChar w:fldCharType="separate"/>
-      </w:r>
-      <w:r>
-        <w:rPr>
-          <w:noProof/>
-        </w:rPr>
-        <w:t>2</w:t>
-      </w:r>
-      <w:r>
-        <w:rPr>
-          <w:noProof/>
-        </w:rPr>
-        <w:fldChar w:fldCharType="end"/>
-      </w:r>
-      <w:bookmarkEnd w:id="199"/>
+      <w:fldSimple w:instr=" SEQ Figure \* ARABIC ">
+        <w:r>
+          <w:rPr>
+            <w:noProof/>
+          </w:rPr>
+          <w:t>2</w:t>
+        </w:r>
+      </w:fldSimple>
+      <w:bookmarkEnd w:id="200"/>
       <w:r>
         <w:t xml:space="preserve">: </w:t>
       </w:r>
       <w:r>
         <w:t>Example of benchmarking performance summary report (here daily average PM10 concentration).</w:t>
       </w:r>
-      <w:bookmarkEnd w:id="200"/>
+      <w:bookmarkEnd w:id="201"/>
     </w:p>
     <w:p>
       <w:pPr>
@@ -13192,7 +13357,7 @@
           <w:lang w:val="en-GB"/>
         </w:rPr>
       </w:pPr>
-      <w:bookmarkStart w:id="201" w:name="_Toc342032226"/>
+      <w:bookmarkStart w:id="202" w:name="_Toc342032226"/>
       <w:r>
         <w:rPr>
           <w:rFonts w:ascii="Times New Roman" w:hAnsi="Times New Roman"/>
@@ -13210,7 +13375,7 @@
         </w:rPr>
         <w:t>y</w:t>
       </w:r>
-      <w:bookmarkEnd w:id="201"/>
+      <w:bookmarkEnd w:id="202"/>
     </w:p>
     <w:p>
       <w:pPr>
@@ -13418,7 +13583,7 @@
         </w:rPr>
         <w:t>Summary Report</w:t>
       </w:r>
-      <w:bookmarkStart w:id="202" w:name="_Ref284323618"/>
+      <w:bookmarkStart w:id="203" w:name="_Ref284323618"/>
       <w:bookmarkEnd w:id="5"/>
       <w:bookmarkEnd w:id="6"/>
       <w:bookmarkEnd w:id="7"/>
@@ -13652,10 +13817,11 @@
             <w:r>
               <w:rPr>
                 <w:noProof/>
+                <w:lang w:val="fr-FR" w:eastAsia="fr-FR"/>
               </w:rPr>
               <w:lastRenderedPageBreak/>
               <w:drawing>
-                <wp:inline distT="0" distB="0" distL="0" distR="0" wp14:anchorId="3AB5E3AC" wp14:editId="6EEC009E">
+                <wp:inline distT="0" distB="0" distL="0" distR="0" wp14:anchorId="79B58788" wp14:editId="441D74ED">
                   <wp:extent cx="5550195" cy="4412186"/>
                   <wp:effectExtent l="0" t="0" r="0" b="7620"/>
                   <wp:docPr id="4" name="Picture 4"/>
@@ -13717,9 +13883,10 @@
             <w:r>
               <w:rPr>
                 <w:noProof/>
+                <w:lang w:val="fr-FR" w:eastAsia="fr-FR"/>
               </w:rPr>
               <w:drawing>
-                <wp:inline distT="0" distB="0" distL="0" distR="0" wp14:anchorId="6EE0A402" wp14:editId="3B00CF3F">
+                <wp:inline distT="0" distB="0" distL="0" distR="0" wp14:anchorId="391B7FFD" wp14:editId="6F09E938">
                   <wp:extent cx="5465135" cy="4040373"/>
                   <wp:effectExtent l="0" t="0" r="2540" b="0"/>
                   <wp:docPr id="5" name="Picture 5"/>
@@ -13791,10 +13958,10 @@
           <w:lang w:val="en-GB"/>
         </w:rPr>
       </w:pPr>
-      <w:bookmarkStart w:id="203" w:name="_Toc260223041"/>
-      <w:bookmarkStart w:id="204" w:name="_Ref260218530"/>
-      <w:bookmarkEnd w:id="202"/>
+      <w:bookmarkStart w:id="204" w:name="_Toc260223041"/>
+      <w:bookmarkStart w:id="205" w:name="_Ref260218530"/>
       <w:bookmarkEnd w:id="203"/>
+      <w:bookmarkEnd w:id="204"/>
     </w:p>
     <w:p>
       <w:pPr>
@@ -13808,23 +13975,23 @@
           <w:lang w:val="en-GB"/>
         </w:rPr>
       </w:pPr>
-      <w:bookmarkStart w:id="205" w:name="_Toc254183892"/>
-      <w:bookmarkStart w:id="206" w:name="_Toc254184052"/>
-      <w:bookmarkStart w:id="207" w:name="_Toc260399918"/>
-      <w:bookmarkStart w:id="208" w:name="_Toc284940312"/>
-      <w:bookmarkStart w:id="209" w:name="_Toc342032227"/>
-      <w:bookmarkEnd w:id="204"/>
+      <w:bookmarkStart w:id="206" w:name="_Toc254183892"/>
+      <w:bookmarkStart w:id="207" w:name="_Toc254184052"/>
+      <w:bookmarkStart w:id="208" w:name="_Toc260399918"/>
+      <w:bookmarkStart w:id="209" w:name="_Toc284940312"/>
+      <w:bookmarkStart w:id="210" w:name="_Toc342032227"/>
+      <w:bookmarkEnd w:id="205"/>
       <w:r>
         <w:rPr>
           <w:lang w:val="en-GB"/>
         </w:rPr>
         <w:t>References</w:t>
       </w:r>
-      <w:bookmarkEnd w:id="205"/>
       <w:bookmarkEnd w:id="206"/>
       <w:bookmarkEnd w:id="207"/>
       <w:bookmarkEnd w:id="208"/>
       <w:bookmarkEnd w:id="209"/>
+      <w:bookmarkEnd w:id="210"/>
     </w:p>
     <w:p>
       <w:pPr>
@@ -14136,8 +14303,8 @@
         </w:rPr>
         <w:br w:type="page"/>
       </w:r>
-      <w:bookmarkStart w:id="210" w:name="_Toc254183893"/>
-      <w:bookmarkStart w:id="211" w:name="_Toc254184053"/>
+      <w:bookmarkStart w:id="211" w:name="_Toc254183893"/>
+      <w:bookmarkStart w:id="212" w:name="_Toc254184053"/>
     </w:p>
     <w:p>
       <w:pPr>
@@ -14236,10 +14403,10 @@
           <w:lang w:val="en-GB"/>
         </w:rPr>
       </w:pPr>
-      <w:bookmarkStart w:id="212" w:name="_Ref284330723"/>
-      <w:bookmarkStart w:id="213" w:name="_Ref284330786"/>
-      <w:bookmarkStart w:id="214" w:name="_Toc284940313"/>
-      <w:bookmarkStart w:id="215" w:name="_Toc342032228"/>
+      <w:bookmarkStart w:id="213" w:name="_Ref284330723"/>
+      <w:bookmarkStart w:id="214" w:name="_Ref284330786"/>
+      <w:bookmarkStart w:id="215" w:name="_Toc284940313"/>
+      <w:bookmarkStart w:id="216" w:name="_Toc342032228"/>
       <w:r>
         <w:rPr>
           <w:sz w:val="144"/>
@@ -14288,10 +14455,10 @@
         </w:rPr>
         <w:t>uide</w:t>
       </w:r>
-      <w:bookmarkEnd w:id="212"/>
       <w:bookmarkEnd w:id="213"/>
       <w:bookmarkEnd w:id="214"/>
       <w:bookmarkEnd w:id="215"/>
+      <w:bookmarkEnd w:id="216"/>
     </w:p>
     <w:p>
       <w:pPr>
@@ -14314,7 +14481,7 @@
           <w:lang w:val="en-GB"/>
         </w:rPr>
       </w:pPr>
-      <w:bookmarkStart w:id="216" w:name="_Toc284940314"/>
+      <w:bookmarkStart w:id="217" w:name="_Toc284940314"/>
       <w:r>
         <w:rPr>
           <w:rFonts w:ascii="Times New Roman" w:hAnsi="Times New Roman"/>
@@ -14322,7 +14489,7 @@
         </w:rPr>
         <w:br w:type="page"/>
       </w:r>
-      <w:bookmarkStart w:id="217" w:name="_Toc342032229"/>
+      <w:bookmarkStart w:id="218" w:name="_Toc342032229"/>
       <w:r>
         <w:rPr>
           <w:lang w:val="en-GB"/>
@@ -14330,8 +14497,8 @@
         <w:lastRenderedPageBreak/>
         <w:t>Installation and running steps</w:t>
       </w:r>
-      <w:bookmarkEnd w:id="216"/>
       <w:bookmarkEnd w:id="217"/>
+      <w:bookmarkEnd w:id="218"/>
     </w:p>
     <w:p>
       <w:pPr>
@@ -14829,8 +14996,8 @@
         </w:rPr>
         <w:t xml:space="preserve">Since the program has to read-in the data, it will take some time before it pops up. </w:t>
       </w:r>
-      <w:bookmarkStart w:id="218" w:name="821"/>
-      <w:bookmarkEnd w:id="218"/>
+      <w:bookmarkStart w:id="219" w:name="821"/>
+      <w:bookmarkEnd w:id="219"/>
     </w:p>
     <w:p>
       <w:pPr>
@@ -14863,8 +15030,8 @@
           <w:lang w:val="en-GB"/>
         </w:rPr>
       </w:pPr>
-      <w:bookmarkStart w:id="219" w:name="_Toc342032230"/>
-      <w:bookmarkStart w:id="220" w:name="_Toc284940315"/>
+      <w:bookmarkStart w:id="220" w:name="_Toc342032230"/>
+      <w:bookmarkStart w:id="221" w:name="_Toc284940315"/>
       <w:r>
         <w:rPr>
           <w:lang w:val="en-GB"/>
@@ -14877,7 +15044,7 @@
         </w:rPr>
         <w:t>es</w:t>
       </w:r>
-      <w:bookmarkEnd w:id="219"/>
+      <w:bookmarkEnd w:id="220"/>
     </w:p>
     <w:p>
       <w:pPr>
@@ -15043,7 +15210,7 @@
           <w:lang w:val="en-GB"/>
         </w:rPr>
       </w:pPr>
-      <w:bookmarkStart w:id="221" w:name="_Toc342032231"/>
+      <w:bookmarkStart w:id="222" w:name="_Toc342032231"/>
       <w:r>
         <w:rPr>
           <w:lang w:val="en-GB"/>
@@ -15062,7 +15229,7 @@
         </w:rPr>
         <w:t>i</w:t>
       </w:r>
-      <w:bookmarkEnd w:id="221"/>
+      <w:bookmarkEnd w:id="222"/>
     </w:p>
     <w:p>
       <w:pPr>
@@ -15301,18 +15468,18 @@
           <w:lang w:val="en-GB"/>
         </w:rPr>
       </w:pPr>
-      <w:bookmarkStart w:id="222" w:name="_Ref341968215"/>
-      <w:bookmarkStart w:id="223" w:name="_Ref341969374"/>
-      <w:bookmarkStart w:id="224" w:name="_Toc342032232"/>
+      <w:bookmarkStart w:id="223" w:name="_Ref341968215"/>
+      <w:bookmarkStart w:id="224" w:name="_Ref341969374"/>
+      <w:bookmarkStart w:id="225" w:name="_Toc342032232"/>
       <w:r>
         <w:rPr>
           <w:lang w:val="en-GB"/>
         </w:rPr>
         <w:t>Startup.ini</w:t>
       </w:r>
-      <w:bookmarkEnd w:id="222"/>
       <w:bookmarkEnd w:id="223"/>
       <w:bookmarkEnd w:id="224"/>
+      <w:bookmarkEnd w:id="225"/>
     </w:p>
     <w:p>
       <w:pPr>
@@ -17645,14 +17812,14 @@
         </w:rPr>
         <w:t xml:space="preserve"> </w:t>
       </w:r>
-      <w:bookmarkStart w:id="225" w:name="_Toc342032233"/>
+      <w:bookmarkStart w:id="226" w:name="_Toc342032233"/>
       <w:r>
         <w:rPr>
           <w:lang w:val="en-GB"/>
         </w:rPr>
         <w:t>Observation file</w:t>
       </w:r>
-      <w:bookmarkEnd w:id="225"/>
+      <w:bookmarkEnd w:id="226"/>
     </w:p>
     <w:p>
       <w:pPr>
@@ -17665,14 +17832,14 @@
           <w:lang w:val="en-GB"/>
         </w:rPr>
       </w:pPr>
-      <w:bookmarkStart w:id="226" w:name="_Toc342032234"/>
+      <w:bookmarkStart w:id="227" w:name="_Toc342032234"/>
       <w:r>
         <w:rPr>
           <w:lang w:val="en-GB"/>
         </w:rPr>
         <w:t>Hourly Frequency</w:t>
       </w:r>
-      <w:bookmarkEnd w:id="226"/>
+      <w:bookmarkEnd w:id="227"/>
     </w:p>
     <w:p>
       <w:pPr>
@@ -18203,14 +18370,14 @@
           <w:lang w:val="en-GB"/>
         </w:rPr>
       </w:pPr>
-      <w:bookmarkStart w:id="227" w:name="_Toc342032235"/>
+      <w:bookmarkStart w:id="228" w:name="_Toc342032235"/>
       <w:r>
         <w:rPr>
           <w:lang w:val="en-GB"/>
         </w:rPr>
         <w:t>Yearly Frequency</w:t>
       </w:r>
-      <w:bookmarkEnd w:id="227"/>
+      <w:bookmarkEnd w:id="228"/>
     </w:p>
     <w:p>
       <w:pPr>
@@ -18638,14 +18805,14 @@
         </w:rPr>
         <w:t xml:space="preserve"> </w:t>
       </w:r>
-      <w:bookmarkStart w:id="228" w:name="_Toc342032236"/>
+      <w:bookmarkStart w:id="229" w:name="_Toc342032236"/>
       <w:r>
         <w:rPr>
           <w:lang w:val="en-GB"/>
         </w:rPr>
         <w:t>Model file</w:t>
       </w:r>
-      <w:bookmarkEnd w:id="228"/>
+      <w:bookmarkEnd w:id="229"/>
     </w:p>
     <w:p>
       <w:pPr>
@@ -18658,14 +18825,14 @@
           <w:lang w:val="en-GB"/>
         </w:rPr>
       </w:pPr>
-      <w:bookmarkStart w:id="229" w:name="_Toc342032237"/>
+      <w:bookmarkStart w:id="230" w:name="_Toc342032237"/>
       <w:r>
         <w:rPr>
           <w:lang w:val="en-GB"/>
         </w:rPr>
         <w:t>Hourly Frequency</w:t>
       </w:r>
-      <w:bookmarkEnd w:id="229"/>
+      <w:bookmarkEnd w:id="230"/>
     </w:p>
     <w:p>
       <w:pPr>
@@ -21353,14 +21520,14 @@
           <w:lang w:val="en-GB"/>
         </w:rPr>
       </w:pPr>
-      <w:bookmarkStart w:id="230" w:name="_Toc342032238"/>
+      <w:bookmarkStart w:id="231" w:name="_Toc342032238"/>
       <w:r>
         <w:rPr>
           <w:lang w:val="en-GB"/>
         </w:rPr>
         <w:t>Yearly Frequency</w:t>
       </w:r>
-      <w:bookmarkEnd w:id="230"/>
+      <w:bookmarkEnd w:id="231"/>
     </w:p>
     <w:p>
       <w:pPr>
@@ -21577,8 +21744,8 @@
           <w:lang w:val="en-GB"/>
         </w:rPr>
       </w:pPr>
-      <w:bookmarkStart w:id="231" w:name="_Toc342032239"/>
-      <w:bookmarkStart w:id="232" w:name="_Ref342032271"/>
+      <w:bookmarkStart w:id="232" w:name="_Toc342032239"/>
+      <w:bookmarkStart w:id="233" w:name="_Ref342032271"/>
       <w:r>
         <w:rPr>
           <w:lang w:val="en-GB"/>
@@ -21609,8 +21776,8 @@
         </w:rPr>
         <w:t>yearly output</w:t>
       </w:r>
-      <w:bookmarkEnd w:id="231"/>
       <w:bookmarkEnd w:id="232"/>
+      <w:bookmarkEnd w:id="233"/>
     </w:p>
     <w:p>
       <w:pPr>
@@ -21676,9 +21843,9 @@
           <w:lang w:val="en-GB"/>
         </w:rPr>
       </w:pPr>
-      <w:bookmarkStart w:id="233" w:name="_Toc284940319"/>
-      <w:bookmarkStart w:id="234" w:name="_Toc342032240"/>
-      <w:bookmarkEnd w:id="220"/>
+      <w:bookmarkStart w:id="234" w:name="_Toc284940319"/>
+      <w:bookmarkStart w:id="235" w:name="_Toc342032240"/>
+      <w:bookmarkEnd w:id="221"/>
       <w:r>
         <w:rPr>
           <w:lang w:val="en-GB"/>
@@ -21698,8 +21865,8 @@
         </w:rPr>
         <w:t>mode</w:t>
       </w:r>
-      <w:bookmarkEnd w:id="233"/>
       <w:bookmarkEnd w:id="234"/>
+      <w:bookmarkEnd w:id="235"/>
     </w:p>
     <w:p>
       <w:pPr>
@@ -21780,9 +21947,10 @@
       <w:r>
         <w:rPr>
           <w:noProof/>
+          <w:lang w:val="fr-FR" w:eastAsia="fr-FR"/>
         </w:rPr>
         <w:drawing>
-          <wp:inline distT="0" distB="0" distL="0" distR="0">
+          <wp:inline distT="0" distB="0" distL="0" distR="0" wp14:anchorId="6A450127" wp14:editId="744A2016">
             <wp:extent cx="6049645" cy="3966210"/>
             <wp:effectExtent l="0" t="0" r="8255" b="0"/>
             <wp:docPr id="23" name="Picture 23" descr="PS0007"/>
@@ -21843,27 +22011,14 @@
       <w:r>
         <w:t xml:space="preserve">Figure </w:t>
       </w:r>
-      <w:r>
-        <w:fldChar w:fldCharType="begin"/>
-      </w:r>
-      <w:r>
-        <w:instrText xml:space="preserve"> SEQ Figure \* ARABIC </w:instrText>
-      </w:r>
-      <w:r>
-        <w:fldChar w:fldCharType="separate"/>
-      </w:r>
-      <w:r>
-        <w:rPr>
-          <w:noProof/>
-        </w:rPr>
-        <w:t>3</w:t>
-      </w:r>
-      <w:r>
-        <w:rPr>
-          <w:noProof/>
-        </w:rPr>
-        <w:fldChar w:fldCharType="end"/>
-      </w:r>
+      <w:fldSimple w:instr=" SEQ Figure \* ARABIC ">
+        <w:r>
+          <w:rPr>
+            <w:noProof/>
+          </w:rPr>
+          <w:t>3</w:t>
+        </w:r>
+      </w:fldSimple>
       <w:r>
         <w:t xml:space="preserve">  The DELTA main interface (starting window)  </w:t>
       </w:r>
@@ -21887,8 +22042,9 @@
           <w:lang w:val="en-GB"/>
         </w:rPr>
       </w:pPr>
-      <w:bookmarkStart w:id="235" w:name="_Toc284940320"/>
-      <w:bookmarkStart w:id="236" w:name="_Toc342032241"/>
+      <w:bookmarkStart w:id="236" w:name="_Toc284940320"/>
+      <w:bookmarkStart w:id="237" w:name="_Toc342032241"/>
+      <w:bookmarkStart w:id="238" w:name="_Ref343511474"/>
       <w:r>
         <w:rPr>
           <w:rFonts w:ascii="Times New Roman" w:hAnsi="Times New Roman"/>
@@ -21897,8 +22053,9 @@
         </w:rPr>
         <w:t>The data selection interface</w:t>
       </w:r>
-      <w:bookmarkEnd w:id="235"/>
       <w:bookmarkEnd w:id="236"/>
+      <w:bookmarkEnd w:id="237"/>
+      <w:bookmarkEnd w:id="238"/>
       <w:r>
         <w:rPr>
           <w:rFonts w:ascii="Times New Roman" w:hAnsi="Times New Roman"/>
@@ -22170,9 +22327,10 @@
       <w:r>
         <w:rPr>
           <w:noProof/>
+          <w:lang w:val="fr-FR" w:eastAsia="fr-FR"/>
         </w:rPr>
         <w:drawing>
-          <wp:inline distT="0" distB="0" distL="0" distR="0">
+          <wp:inline distT="0" distB="0" distL="0" distR="0" wp14:anchorId="5ABDF3E9" wp14:editId="44431E84">
             <wp:extent cx="6039485" cy="4114800"/>
             <wp:effectExtent l="0" t="0" r="0" b="0"/>
             <wp:docPr id="24" name="Picture 24" descr="PS0008"/>
@@ -22229,32 +22387,19 @@
           <w:lang w:val="en-GB"/>
         </w:rPr>
       </w:pPr>
-      <w:bookmarkStart w:id="237" w:name="_Ref284591234"/>
+      <w:bookmarkStart w:id="239" w:name="_Ref284591234"/>
       <w:r>
         <w:t xml:space="preserve">Figure </w:t>
       </w:r>
-      <w:r>
-        <w:fldChar w:fldCharType="begin"/>
-      </w:r>
-      <w:r>
-        <w:instrText xml:space="preserve"> SEQ Figure \* ARABIC </w:instrText>
-      </w:r>
-      <w:r>
-        <w:fldChar w:fldCharType="separate"/>
-      </w:r>
-      <w:r>
-        <w:rPr>
-          <w:noProof/>
-        </w:rPr>
-        <w:t>4</w:t>
-      </w:r>
-      <w:r>
-        <w:rPr>
-          <w:noProof/>
-        </w:rPr>
-        <w:fldChar w:fldCharType="end"/>
-      </w:r>
-      <w:bookmarkEnd w:id="237"/>
+      <w:fldSimple w:instr=" SEQ Figure \* ARABIC ">
+        <w:r>
+          <w:rPr>
+            <w:noProof/>
+          </w:rPr>
+          <w:t>4</w:t>
+        </w:r>
+      </w:fldSimple>
+      <w:bookmarkEnd w:id="239"/>
       <w:r>
         <w:t xml:space="preserve">: DELTA data selection interface. </w:t>
       </w:r>
@@ -22301,8 +22446,8 @@
           <w:lang w:val="en-GB"/>
         </w:rPr>
       </w:pPr>
-      <w:bookmarkStart w:id="238" w:name="_Toc284940321"/>
-      <w:bookmarkStart w:id="239" w:name="_Toc342032242"/>
+      <w:bookmarkStart w:id="240" w:name="_Toc284940321"/>
+      <w:bookmarkStart w:id="241" w:name="_Toc342032242"/>
       <w:r>
         <w:rPr>
           <w:rFonts w:ascii="Times New Roman" w:hAnsi="Times New Roman"/>
@@ -22311,8 +22456,8 @@
         </w:rPr>
         <w:t>The analysis interface</w:t>
       </w:r>
-      <w:bookmarkEnd w:id="238"/>
-      <w:bookmarkEnd w:id="239"/>
+      <w:bookmarkEnd w:id="240"/>
+      <w:bookmarkEnd w:id="241"/>
     </w:p>
     <w:p>
       <w:pPr>
@@ -22431,9 +22576,10 @@
       <w:r>
         <w:rPr>
           <w:noProof/>
+          <w:lang w:val="fr-FR" w:eastAsia="fr-FR"/>
         </w:rPr>
         <w:drawing>
-          <wp:inline distT="0" distB="0" distL="0" distR="0">
+          <wp:inline distT="0" distB="0" distL="0" distR="0" wp14:anchorId="5DF684DE" wp14:editId="55542D76">
             <wp:extent cx="6039485" cy="3083560"/>
             <wp:effectExtent l="0" t="0" r="0" b="2540"/>
             <wp:docPr id="25" name="Picture 25" descr="PS0010"/>
@@ -22495,35 +22641,19 @@
           <w:lang w:val="en-GB"/>
         </w:rPr>
       </w:pPr>
-      <w:bookmarkStart w:id="240" w:name="_Ref284592739"/>
+      <w:bookmarkStart w:id="242" w:name="_Ref284592739"/>
       <w:r>
         <w:t xml:space="preserve">Figure </w:t>
       </w:r>
-      <w:r>
-        <w:fldChar w:fldCharType="begin"/>
-      </w:r>
-      <w:r>
-        <w:instrText xml:space="preserve"> SEQ Fig</w:instrText>
-      </w:r>
-      <w:r>
-        <w:instrText xml:space="preserve">ure \* ARABIC </w:instrText>
-      </w:r>
-      <w:r>
-        <w:fldChar w:fldCharType="separate"/>
-      </w:r>
-      <w:r>
-        <w:rPr>
-          <w:noProof/>
-        </w:rPr>
-        <w:t>5</w:t>
-      </w:r>
-      <w:r>
-        <w:rPr>
-          <w:noProof/>
-        </w:rPr>
-        <w:fldChar w:fldCharType="end"/>
-      </w:r>
-      <w:bookmarkEnd w:id="240"/>
+      <w:fldSimple w:instr=" SEQ Figure \* ARABIC ">
+        <w:r>
+          <w:rPr>
+            <w:noProof/>
+          </w:rPr>
+          <w:t>5</w:t>
+        </w:r>
+      </w:fldSimple>
+      <w:bookmarkEnd w:id="242"/>
       <w:r>
         <w:t>: DELTA analysis selection interface</w:t>
       </w:r>
@@ -22829,9 +22959,9 @@
           <w:lang w:val="en-GB"/>
         </w:rPr>
       </w:pPr>
-      <w:bookmarkStart w:id="241" w:name="_Toc342032243"/>
-      <w:bookmarkStart w:id="242" w:name="_Toc284940322"/>
-      <w:bookmarkStart w:id="243" w:name="_Ref284944740"/>
+      <w:bookmarkStart w:id="243" w:name="_Toc342032243"/>
+      <w:bookmarkStart w:id="244" w:name="_Toc284940322"/>
+      <w:bookmarkStart w:id="245" w:name="_Ref284944740"/>
       <w:r>
         <w:rPr>
           <w:rFonts w:ascii="Times New Roman" w:hAnsi="Times New Roman"/>
@@ -22856,7 +22986,7 @@
         </w:rPr>
         <w:t xml:space="preserve"> interface</w:t>
       </w:r>
-      <w:bookmarkEnd w:id="241"/>
+      <w:bookmarkEnd w:id="243"/>
     </w:p>
     <w:p>
       <w:pPr>
@@ -23061,9 +23191,10 @@
       <w:r>
         <w:rPr>
           <w:noProof/>
+          <w:lang w:val="fr-FR" w:eastAsia="fr-FR"/>
         </w:rPr>
         <w:drawing>
-          <wp:inline distT="0" distB="0" distL="0" distR="0">
+          <wp:inline distT="0" distB="0" distL="0" distR="0" wp14:anchorId="1960E887" wp14:editId="35C542A8">
             <wp:extent cx="6049645" cy="3966210"/>
             <wp:effectExtent l="0" t="0" r="8255" b="0"/>
             <wp:docPr id="26" name="Picture 26" descr="PS0011"/>
@@ -23123,27 +23254,14 @@
       <w:r>
         <w:t xml:space="preserve">Figure </w:t>
       </w:r>
-      <w:r>
-        <w:fldChar w:fldCharType="begin"/>
-      </w:r>
-      <w:r>
-        <w:instrText xml:space="preserve"> SEQ Figure \* ARABIC </w:instrText>
-      </w:r>
-      <w:r>
-        <w:fldChar w:fldCharType="separate"/>
-      </w:r>
-      <w:r>
-        <w:rPr>
-          <w:noProof/>
-        </w:rPr>
-        <w:t>6</w:t>
-      </w:r>
-      <w:r>
-        <w:rPr>
-          <w:noProof/>
-        </w:rPr>
-        <w:fldChar w:fldCharType="end"/>
-      </w:r>
+      <w:fldSimple w:instr=" SEQ Figure \* ARABIC ">
+        <w:r>
+          <w:rPr>
+            <w:noProof/>
+          </w:rPr>
+          <w:t>6</w:t>
+        </w:r>
+      </w:fldSimple>
       <w:r>
         <w:t>: DELTA main graphical window. The example shown is the target plot for maximum daily 8h mean O3 as calc</w:t>
       </w:r>
@@ -23187,7 +23305,7 @@
           <w:lang w:val="en-GB"/>
         </w:rPr>
       </w:pPr>
-      <w:bookmarkStart w:id="244" w:name="_Toc342032244"/>
+      <w:bookmarkStart w:id="246" w:name="_Toc342032244"/>
       <w:r>
         <w:rPr>
           <w:rFonts w:ascii="Times New Roman" w:hAnsi="Times New Roman"/>
@@ -23196,7 +23314,7 @@
         </w:rPr>
         <w:t>Top menu selections</w:t>
       </w:r>
-      <w:bookmarkEnd w:id="244"/>
+      <w:bookmarkEnd w:id="246"/>
       <w:r>
         <w:rPr>
           <w:rFonts w:ascii="Times New Roman" w:hAnsi="Times New Roman"/>
@@ -24333,8 +24451,8 @@
         <w:t>:</w:t>
       </w:r>
     </w:p>
-    <w:bookmarkEnd w:id="242"/>
-    <w:bookmarkEnd w:id="243"/>
+    <w:bookmarkEnd w:id="244"/>
+    <w:bookmarkEnd w:id="245"/>
     <w:p>
       <w:pPr>
         <w:rPr>
@@ -24366,15 +24484,15 @@
           <w:lang w:val="en-GB"/>
         </w:rPr>
       </w:pPr>
-      <w:bookmarkStart w:id="245" w:name="_Toc342032245"/>
-      <w:bookmarkStart w:id="246" w:name="_Toc284940325"/>
+      <w:bookmarkStart w:id="247" w:name="_Toc342032245"/>
+      <w:bookmarkStart w:id="248" w:name="_Toc284940325"/>
       <w:r>
         <w:rPr>
           <w:lang w:val="en-GB"/>
         </w:rPr>
         <w:t>Benchmarking mode</w:t>
       </w:r>
-      <w:bookmarkEnd w:id="245"/>
+      <w:bookmarkEnd w:id="247"/>
     </w:p>
     <w:p>
       <w:pPr>
@@ -24660,14 +24778,14 @@
           <w:lang w:val="en-GB"/>
         </w:rPr>
       </w:pPr>
-      <w:bookmarkStart w:id="247" w:name="_Toc342032246"/>
+      <w:bookmarkStart w:id="249" w:name="_Toc342032246"/>
       <w:r>
         <w:rPr>
           <w:lang w:val="en-GB"/>
         </w:rPr>
         <w:t>Distributed Dataset: Po-Valley</w:t>
       </w:r>
-      <w:bookmarkEnd w:id="247"/>
+      <w:bookmarkEnd w:id="249"/>
     </w:p>
     <w:p>
       <w:pPr>
@@ -24730,14 +24848,14 @@
           <w:lang w:val="en-GB"/>
         </w:rPr>
       </w:pPr>
-      <w:bookmarkStart w:id="248" w:name="_Toc342032247"/>
+      <w:bookmarkStart w:id="250" w:name="_Toc342032247"/>
       <w:r>
         <w:rPr>
           <w:lang w:val="en-GB"/>
         </w:rPr>
         <w:t>Utility program</w:t>
       </w:r>
-      <w:bookmarkEnd w:id="248"/>
+      <w:bookmarkEnd w:id="250"/>
     </w:p>
     <w:p>
       <w:pPr>
@@ -24750,14 +24868,14 @@
           <w:lang w:val="en-GB"/>
         </w:rPr>
       </w:pPr>
-      <w:bookmarkStart w:id="249" w:name="_Toc342032248"/>
+      <w:bookmarkStart w:id="251" w:name="_Toc342032248"/>
       <w:r>
         <w:rPr>
           <w:lang w:val="en-GB"/>
         </w:rPr>
         <w:t>Data-Check Integrity Tool</w:t>
       </w:r>
-      <w:bookmarkEnd w:id="249"/>
+      <w:bookmarkEnd w:id="251"/>
     </w:p>
     <w:p>
       <w:pPr>
@@ -25354,14 +25472,14 @@
           <w:lang w:val="en-GB"/>
         </w:rPr>
       </w:pPr>
-      <w:bookmarkStart w:id="250" w:name="_Toc342032249"/>
+      <w:bookmarkStart w:id="252" w:name="_Toc342032249"/>
       <w:r>
         <w:rPr>
           <w:lang w:val="en-GB"/>
         </w:rPr>
         <w:t>CSV to NetCDF</w:t>
       </w:r>
-      <w:bookmarkEnd w:id="250"/>
+      <w:bookmarkEnd w:id="252"/>
     </w:p>
     <w:p>
       <w:pPr>
@@ -25394,14 +25512,14 @@
           <w:lang w:val="en-GB"/>
         </w:rPr>
       </w:pPr>
-      <w:bookmarkStart w:id="251" w:name="_Toc342032250"/>
+      <w:bookmarkStart w:id="253" w:name="_Toc342032250"/>
       <w:r>
         <w:rPr>
           <w:lang w:val="en-GB"/>
         </w:rPr>
         <w:t>Preproc-CDF</w:t>
       </w:r>
-      <w:bookmarkEnd w:id="251"/>
+      <w:bookmarkEnd w:id="253"/>
     </w:p>
     <w:p>
       <w:pPr>
@@ -25524,7 +25642,7 @@
         <w:t>The DeltaPreProcessor is available as an idl-executable (sav fle) and runs under the IDL-Virtual Machine in a Windows environment.</w:t>
       </w:r>
     </w:p>
-    <w:bookmarkEnd w:id="246"/>
+    <w:bookmarkEnd w:id="248"/>
     <w:p/>
     <w:p>
       <w:pPr>
@@ -25614,7 +25732,7 @@
           <w:lang w:val="en-GB"/>
         </w:rPr>
       </w:pPr>
-      <w:bookmarkStart w:id="252" w:name="_Toc342032251"/>
+      <w:bookmarkStart w:id="254" w:name="_Toc342032251"/>
       <w:r>
         <w:rPr>
           <w:sz w:val="144"/>
@@ -25623,24 +25741,24 @@
         </w:rPr>
         <w:t>Annexes</w:t>
       </w:r>
-      <w:bookmarkEnd w:id="252"/>
-    </w:p>
-    <w:p>
-      <w:pPr>
-        <w:rPr>
-          <w:lang w:val="en-GB"/>
-        </w:rPr>
-      </w:pPr>
-    </w:p>
-    <w:p>
-      <w:pPr>
-        <w:rPr>
-          <w:lang w:val="en-GB"/>
-        </w:rPr>
-      </w:pPr>
-    </w:p>
-    <w:p>
-      <w:bookmarkStart w:id="253" w:name="_Ref283386836"/>
+      <w:bookmarkEnd w:id="254"/>
+    </w:p>
+    <w:p>
+      <w:pPr>
+        <w:rPr>
+          <w:lang w:val="en-GB"/>
+        </w:rPr>
+      </w:pPr>
+    </w:p>
+    <w:p>
+      <w:pPr>
+        <w:rPr>
+          <w:lang w:val="en-GB"/>
+        </w:rPr>
+      </w:pPr>
+    </w:p>
+    <w:p>
+      <w:bookmarkStart w:id="255" w:name="_Ref283386836"/>
       <w:r>
         <w:br w:type="page"/>
       </w:r>
@@ -25701,7 +25819,7 @@
                 <w:rFonts w:cs="Arial"/>
               </w:rPr>
             </w:pPr>
-            <w:bookmarkStart w:id="254" w:name="_Toc342032252"/>
+            <w:bookmarkStart w:id="256" w:name="_Toc342032252"/>
             <w:r>
               <w:rPr>
                 <w:rFonts w:cs="Arial"/>
@@ -25715,7 +25833,7 @@
               </w:rPr>
               <w:t>(Elaboration name)</w:t>
             </w:r>
-            <w:bookmarkEnd w:id="254"/>
+            <w:bookmarkEnd w:id="256"/>
           </w:p>
         </w:tc>
         <w:tc>
@@ -26583,7 +26701,7 @@
                 <w:rFonts w:cs="Arial"/>
               </w:rPr>
             </w:pPr>
-            <w:bookmarkStart w:id="255" w:name="_Toc342032253"/>
+            <w:bookmarkStart w:id="257" w:name="_Toc342032253"/>
             <w:r>
               <w:rPr>
                 <w:rFonts w:cs="Arial"/>
@@ -26598,7 +26716,7 @@
               </w:rPr>
               <w:t>(Mean, Stddev, Exc. Days)</w:t>
             </w:r>
-            <w:bookmarkEnd w:id="255"/>
+            <w:bookmarkEnd w:id="257"/>
           </w:p>
         </w:tc>
         <w:tc>
@@ -26654,9 +26772,10 @@
             <w:r>
               <w:rPr>
                 <w:noProof/>
+                <w:lang w:val="fr-FR" w:eastAsia="fr-FR"/>
               </w:rPr>
               <w:drawing>
-                <wp:inline distT="0" distB="0" distL="0" distR="0">
+                <wp:inline distT="0" distB="0" distL="0" distR="0" wp14:anchorId="6B9B0909" wp14:editId="35B68E97">
                   <wp:extent cx="3402330" cy="2647315"/>
                   <wp:effectExtent l="0" t="0" r="7620" b="635"/>
                   <wp:docPr id="27" name="Picture 1"/>
@@ -27654,7 +27773,7 @@
                 <w:szCs w:val="32"/>
               </w:rPr>
             </w:pPr>
-            <w:bookmarkStart w:id="256" w:name="_Toc342032254"/>
+            <w:bookmarkStart w:id="258" w:name="_Toc342032254"/>
             <w:r>
               <w:rPr>
                 <w:rFonts w:cs="Arial"/>
@@ -27669,7 +27788,7 @@
               </w:rPr>
               <w:t>(Spatial Correlation)</w:t>
             </w:r>
-            <w:bookmarkEnd w:id="256"/>
+            <w:bookmarkEnd w:id="258"/>
           </w:p>
         </w:tc>
         <w:tc>
@@ -27725,9 +27844,10 @@
             <w:r>
               <w:rPr>
                 <w:noProof/>
+                <w:lang w:val="fr-FR" w:eastAsia="fr-FR"/>
               </w:rPr>
               <w:drawing>
-                <wp:inline distT="0" distB="0" distL="0" distR="0">
+                <wp:inline distT="0" distB="0" distL="0" distR="0" wp14:anchorId="3788F51F" wp14:editId="1C307DEE">
                   <wp:extent cx="3402330" cy="2647315"/>
                   <wp:effectExtent l="0" t="0" r="7620" b="635"/>
                   <wp:docPr id="28" name="Picture 7"/>
@@ -28656,7 +28776,7 @@
                 <w:szCs w:val="32"/>
               </w:rPr>
             </w:pPr>
-            <w:bookmarkStart w:id="257" w:name="_Toc342032255"/>
+            <w:bookmarkStart w:id="259" w:name="_Toc342032255"/>
             <w:r>
               <w:rPr>
                 <w:rFonts w:cs="Arial"/>
@@ -28671,7 +28791,7 @@
               </w:rPr>
               <w:t>(R, Mbias, RMSE, IOA, RDE, NMB, RPE, FAC2, NMSD)</w:t>
             </w:r>
-            <w:bookmarkEnd w:id="257"/>
+            <w:bookmarkEnd w:id="259"/>
           </w:p>
         </w:tc>
         <w:tc>
@@ -28725,9 +28845,10 @@
             <w:r>
               <w:rPr>
                 <w:noProof/>
+                <w:lang w:val="fr-FR" w:eastAsia="fr-FR"/>
               </w:rPr>
               <w:drawing>
-                <wp:inline distT="0" distB="0" distL="0" distR="0">
+                <wp:inline distT="0" distB="0" distL="0" distR="0" wp14:anchorId="0B5BDADF" wp14:editId="5DE85475">
                   <wp:extent cx="3402330" cy="2647315"/>
                   <wp:effectExtent l="0" t="0" r="7620" b="635"/>
                   <wp:docPr id="29" name="Picture 3"/>
@@ -29729,8 +29850,8 @@
                 <w:szCs w:val="32"/>
               </w:rPr>
             </w:pPr>
-            <w:bookmarkStart w:id="258" w:name="_Ref341166262"/>
-            <w:bookmarkStart w:id="259" w:name="_Toc342032256"/>
+            <w:bookmarkStart w:id="260" w:name="_Ref341166262"/>
+            <w:bookmarkStart w:id="261" w:name="_Toc342032256"/>
             <w:r>
               <w:rPr>
                 <w:rFonts w:cs="Arial"/>
@@ -29744,8 +29865,8 @@
               </w:rPr>
               <w:t xml:space="preserve"> (Mean mod vs. mean obs)</w:t>
             </w:r>
-            <w:bookmarkEnd w:id="258"/>
-            <w:bookmarkEnd w:id="259"/>
+            <w:bookmarkEnd w:id="260"/>
+            <w:bookmarkEnd w:id="261"/>
           </w:p>
         </w:tc>
         <w:tc>
@@ -29801,9 +29922,10 @@
             <w:r>
               <w:rPr>
                 <w:noProof/>
+                <w:lang w:val="fr-FR" w:eastAsia="fr-FR"/>
               </w:rPr>
               <w:drawing>
-                <wp:inline distT="0" distB="0" distL="0" distR="0">
+                <wp:inline distT="0" distB="0" distL="0" distR="0" wp14:anchorId="34FCF63B" wp14:editId="677EF439">
                   <wp:extent cx="3338830" cy="2647315"/>
                   <wp:effectExtent l="0" t="0" r="0" b="635"/>
                   <wp:docPr id="30" name="Picture 2" descr="Description: G:\image"/>
@@ -30768,10 +30890,10 @@
                   <w:position w:val="-4"/>
                 </w:rPr>
                 <w:object w:dxaOrig="195" w:dyaOrig="195">
-                  <v:shape id="_x0000_i1033" type="#_x0000_t75" style="width:10.05pt;height:10.05pt" o:ole="">
+                  <v:shape id="_x0000_i1032" type="#_x0000_t75" style="width:9.95pt;height:9.95pt" o:ole="">
                     <v:imagedata r:id="rId42" o:title=""/>
                   </v:shape>
-                  <o:OLEObject Type="Embed" ProgID="Equation.3" ShapeID="_x0000_i1033" DrawAspect="Content" ObjectID="_1416808732" r:id="rId43"/>
+                  <o:OLEObject Type="Embed" ProgID="Equation.3" ShapeID="_x0000_i1032" DrawAspect="Content" ObjectID="_1417253430" r:id="rId43"/>
                 </w:object>
               </m:r>
               <m:r>
@@ -31784,7 +31906,7 @@
                 <w:szCs w:val="32"/>
               </w:rPr>
             </w:pPr>
-            <w:bookmarkStart w:id="260" w:name="_Toc342032257"/>
+            <w:bookmarkStart w:id="262" w:name="_Toc342032257"/>
             <w:r>
               <w:rPr>
                 <w:rFonts w:cs="Arial"/>
@@ -31798,7 +31920,7 @@
               </w:rPr>
               <w:t>(One station/group – All time values)</w:t>
             </w:r>
-            <w:bookmarkEnd w:id="260"/>
+            <w:bookmarkEnd w:id="262"/>
           </w:p>
         </w:tc>
         <w:tc>
@@ -31854,9 +31976,10 @@
             <w:r>
               <w:rPr>
                 <w:noProof/>
+                <w:lang w:val="fr-FR" w:eastAsia="fr-FR"/>
               </w:rPr>
               <w:drawing>
-                <wp:inline distT="0" distB="0" distL="0" distR="0">
+                <wp:inline distT="0" distB="0" distL="0" distR="0" wp14:anchorId="0C6C10CB" wp14:editId="28CCE64F">
                   <wp:extent cx="3402330" cy="2647315"/>
                   <wp:effectExtent l="0" t="0" r="7620" b="635"/>
                   <wp:docPr id="35" name="Picture 21"/>
@@ -33585,14 +33708,14 @@
                 <w:szCs w:val="32"/>
               </w:rPr>
             </w:pPr>
-            <w:bookmarkStart w:id="261" w:name="_Toc342032258"/>
+            <w:bookmarkStart w:id="263" w:name="_Toc342032258"/>
             <w:r>
               <w:rPr>
                 <w:rFonts w:cs="Arial"/>
               </w:rPr>
               <w:t>TIME SERIES</w:t>
             </w:r>
-            <w:bookmarkEnd w:id="261"/>
+            <w:bookmarkEnd w:id="263"/>
           </w:p>
         </w:tc>
         <w:tc>
@@ -33647,9 +33770,10 @@
             <w:r>
               <w:rPr>
                 <w:noProof/>
+                <w:lang w:val="fr-FR" w:eastAsia="fr-FR"/>
               </w:rPr>
               <w:drawing>
-                <wp:inline distT="0" distB="0" distL="0" distR="0">
+                <wp:inline distT="0" distB="0" distL="0" distR="0" wp14:anchorId="57AC1EC4" wp14:editId="01253CA5">
                   <wp:extent cx="3402330" cy="2647315"/>
                   <wp:effectExtent l="0" t="0" r="7620" b="635"/>
                   <wp:docPr id="40" name="Picture 22"/>
@@ -34560,7 +34684,7 @@
                 <w:szCs w:val="32"/>
               </w:rPr>
             </w:pPr>
-            <w:bookmarkStart w:id="262" w:name="_Toc342032259"/>
+            <w:bookmarkStart w:id="264" w:name="_Toc342032259"/>
             <w:r>
               <w:rPr>
                 <w:rFonts w:cs="Arial"/>
@@ -34574,7 +34698,7 @@
               </w:rPr>
               <w:t>(8H Max, Daily, Hourly)</w:t>
             </w:r>
-            <w:bookmarkEnd w:id="262"/>
+            <w:bookmarkEnd w:id="264"/>
           </w:p>
         </w:tc>
         <w:tc>
@@ -34629,9 +34753,10 @@
             <w:r>
               <w:rPr>
                 <w:noProof/>
+                <w:lang w:val="fr-FR" w:eastAsia="fr-FR"/>
               </w:rPr>
               <w:drawing>
-                <wp:inline distT="0" distB="0" distL="0" distR="0">
+                <wp:inline distT="0" distB="0" distL="0" distR="0" wp14:anchorId="0C942796" wp14:editId="2ABF6E53">
                   <wp:extent cx="3338830" cy="2647315"/>
                   <wp:effectExtent l="0" t="0" r="0" b="635"/>
                   <wp:docPr id="41" name="Picture 6"/>
@@ -35297,10 +35422,10 @@
                 <w:position w:val="-34"/>
               </w:rPr>
               <w:object w:dxaOrig="4440" w:dyaOrig="760">
-                <v:shape id="_x0000_i1034" type="#_x0000_t75" style="width:244.45pt;height:40.2pt" o:ole="">
+                <v:shape id="_x0000_i1033" type="#_x0000_t75" style="width:244.4pt;height:40.25pt" o:ole="">
                   <v:imagedata r:id="rId47" o:title=""/>
                 </v:shape>
-                <o:OLEObject Type="Embed" ProgID="Equation.3" ShapeID="_x0000_i1034" DrawAspect="Content" ObjectID="_1416808733" r:id="rId48"/>
+                <o:OLEObject Type="Embed" ProgID="Equation.3" ShapeID="_x0000_i1033" DrawAspect="Content" ObjectID="_1417253431" r:id="rId48"/>
               </w:object>
             </w:r>
           </w:p>
@@ -36099,11 +36224,12 @@
                 <w:szCs w:val="32"/>
               </w:rPr>
             </w:pPr>
-            <w:bookmarkStart w:id="263" w:name="_Toc342032260"/>
+            <w:bookmarkStart w:id="265" w:name="_Toc342032260"/>
             <w:r>
               <w:rPr>
                 <w:rFonts w:cs="Arial"/>
               </w:rPr>
+              <w:lastRenderedPageBreak/>
               <w:t xml:space="preserve">SUMMARY REPORT </w:t>
             </w:r>
             <w:r>
@@ -36113,7 +36239,7 @@
               </w:rPr>
               <w:t>(8H Max, Daily, Hourly)</w:t>
             </w:r>
-            <w:bookmarkEnd w:id="263"/>
+            <w:bookmarkEnd w:id="265"/>
           </w:p>
         </w:tc>
         <w:tc>
@@ -36168,9 +36294,10 @@
             <w:r>
               <w:rPr>
                 <w:noProof/>
+                <w:lang w:val="fr-FR" w:eastAsia="fr-FR"/>
               </w:rPr>
               <w:drawing>
-                <wp:inline distT="0" distB="0" distL="0" distR="0">
+                <wp:inline distT="0" distB="0" distL="0" distR="0" wp14:anchorId="0CF83A6A" wp14:editId="29E59E95">
                   <wp:extent cx="3402330" cy="2647315"/>
                   <wp:effectExtent l="0" t="0" r="7620" b="635"/>
                   <wp:docPr id="45" name="Picture 9"/>
@@ -37533,7 +37660,7 @@
                 <w:szCs w:val="32"/>
               </w:rPr>
             </w:pPr>
-            <w:bookmarkStart w:id="264" w:name="_Toc342032261"/>
+            <w:bookmarkStart w:id="266" w:name="_Toc342032261"/>
             <w:r>
               <w:rPr>
                 <w:rFonts w:cs="Arial"/>
@@ -37556,7 +37683,7 @@
               </w:rPr>
               <w:t>(8H Max, Daily, Hourly)</w:t>
             </w:r>
-            <w:bookmarkEnd w:id="264"/>
+            <w:bookmarkEnd w:id="266"/>
           </w:p>
         </w:tc>
         <w:tc>
@@ -37611,9 +37738,10 @@
             <w:r>
               <w:rPr>
                 <w:noProof/>
+                <w:lang w:val="fr-FR" w:eastAsia="fr-FR"/>
               </w:rPr>
               <w:drawing>
-                <wp:inline distT="0" distB="0" distL="0" distR="0">
+                <wp:inline distT="0" distB="0" distL="0" distR="0" wp14:anchorId="69018072" wp14:editId="79A99474">
                   <wp:extent cx="3338830" cy="2647315"/>
                   <wp:effectExtent l="0" t="0" r="0" b="635"/>
                   <wp:docPr id="46" name="Picture 8"/>
@@ -39248,7 +39376,7 @@
                 <w:szCs w:val="32"/>
               </w:rPr>
             </w:pPr>
-            <w:bookmarkStart w:id="265" w:name="_Toc342032262"/>
+            <w:bookmarkStart w:id="267" w:name="_Toc342032262"/>
             <w:r>
               <w:rPr>
                 <w:rFonts w:cs="Arial"/>
@@ -39262,7 +39390,7 @@
               </w:rPr>
               <w:t>(8H Max, Daily, Hourly)</w:t>
             </w:r>
-            <w:bookmarkEnd w:id="265"/>
+            <w:bookmarkEnd w:id="267"/>
           </w:p>
         </w:tc>
         <w:tc>
@@ -39318,9 +39446,10 @@
             <w:r>
               <w:rPr>
                 <w:noProof/>
+                <w:lang w:val="fr-FR" w:eastAsia="fr-FR"/>
               </w:rPr>
               <w:drawing>
-                <wp:inline distT="0" distB="0" distL="0" distR="0">
+                <wp:inline distT="0" distB="0" distL="0" distR="0" wp14:anchorId="79B1121C" wp14:editId="1910B2A3">
                   <wp:extent cx="3338830" cy="2647315"/>
                   <wp:effectExtent l="0" t="0" r="0" b="635"/>
                   <wp:docPr id="51" name="Picture 10"/>
@@ -40901,14 +41030,14 @@
                 <w:szCs w:val="32"/>
               </w:rPr>
             </w:pPr>
-            <w:bookmarkStart w:id="266" w:name="_Toc342032263"/>
+            <w:bookmarkStart w:id="268" w:name="_Toc342032263"/>
             <w:r>
               <w:rPr>
                 <w:rFonts w:cs="Arial"/>
               </w:rPr>
               <w:t>Taylor</w:t>
             </w:r>
-            <w:bookmarkEnd w:id="266"/>
+            <w:bookmarkEnd w:id="268"/>
           </w:p>
         </w:tc>
         <w:tc>
@@ -40963,9 +41092,10 @@
             <w:r>
               <w:rPr>
                 <w:noProof/>
+                <w:lang w:val="fr-FR" w:eastAsia="fr-FR"/>
               </w:rPr>
               <w:drawing>
-                <wp:inline distT="0" distB="0" distL="0" distR="0">
+                <wp:inline distT="0" distB="0" distL="0" distR="0" wp14:anchorId="30A1D16F" wp14:editId="4AEC6E55">
                   <wp:extent cx="3402330" cy="2647315"/>
                   <wp:effectExtent l="0" t="0" r="7620" b="635"/>
                   <wp:docPr id="56" name="Picture 14"/>
@@ -41945,11 +42075,12 @@
                 <w:szCs w:val="32"/>
               </w:rPr>
             </w:pPr>
-            <w:bookmarkStart w:id="267" w:name="_Toc342032264"/>
+            <w:bookmarkStart w:id="269" w:name="_Toc342032264"/>
             <w:r>
               <w:rPr>
                 <w:rFonts w:cs="Arial"/>
               </w:rPr>
+              <w:lastRenderedPageBreak/>
               <w:t xml:space="preserve">Soccer - </w:t>
             </w:r>
             <w:r>
@@ -41959,7 +42090,7 @@
               </w:rPr>
               <w:t>Meteo</w:t>
             </w:r>
-            <w:bookmarkEnd w:id="267"/>
+            <w:bookmarkEnd w:id="269"/>
           </w:p>
         </w:tc>
         <w:tc>
@@ -42014,9 +42145,10 @@
             <w:r>
               <w:rPr>
                 <w:noProof/>
+                <w:lang w:val="fr-FR" w:eastAsia="fr-FR"/>
               </w:rPr>
               <w:drawing>
-                <wp:inline distT="0" distB="0" distL="0" distR="0">
+                <wp:inline distT="0" distB="0" distL="0" distR="0" wp14:anchorId="6B519901" wp14:editId="3467AB4F">
                   <wp:extent cx="3402330" cy="2647315"/>
                   <wp:effectExtent l="0" t="0" r="7620" b="635"/>
                   <wp:docPr id="57" name="Picture 20"/>
@@ -43315,11 +43447,12 @@
                 <w:szCs w:val="32"/>
               </w:rPr>
             </w:pPr>
-            <w:bookmarkStart w:id="268" w:name="_Toc342032265"/>
+            <w:bookmarkStart w:id="270" w:name="_Toc342032265"/>
             <w:r>
               <w:rPr>
                 <w:rFonts w:cs="Arial"/>
               </w:rPr>
+              <w:lastRenderedPageBreak/>
               <w:t xml:space="preserve">Soccer- AQ </w:t>
             </w:r>
             <w:r>
@@ -43329,7 +43462,7 @@
               </w:rPr>
               <w:t>(Daily, 8H max, Hourly)</w:t>
             </w:r>
-            <w:bookmarkEnd w:id="268"/>
+            <w:bookmarkEnd w:id="270"/>
           </w:p>
         </w:tc>
         <w:tc>
@@ -43384,9 +43517,10 @@
             <w:r>
               <w:rPr>
                 <w:noProof/>
+                <w:lang w:val="fr-FR" w:eastAsia="fr-FR"/>
               </w:rPr>
               <w:drawing>
-                <wp:inline distT="0" distB="0" distL="0" distR="0">
+                <wp:inline distT="0" distB="0" distL="0" distR="0" wp14:anchorId="0823B76A" wp14:editId="5D401C72">
                   <wp:extent cx="3402330" cy="2647315"/>
                   <wp:effectExtent l="0" t="0" r="7620" b="635"/>
                   <wp:docPr id="58" name="Picture 15"/>
@@ -44744,11 +44878,12 @@
                 <w:szCs w:val="32"/>
               </w:rPr>
             </w:pPr>
-            <w:bookmarkStart w:id="269" w:name="_Toc342032266"/>
+            <w:bookmarkStart w:id="271" w:name="_Toc342032266"/>
             <w:r>
               <w:rPr>
                 <w:rFonts w:cs="Arial"/>
               </w:rPr>
+              <w:lastRenderedPageBreak/>
               <w:t xml:space="preserve">Q-Q plot </w:t>
             </w:r>
             <w:r>
@@ -44758,7 +44893,7 @@
               </w:rPr>
               <w:t>(One station/Group All values)</w:t>
             </w:r>
-            <w:bookmarkEnd w:id="269"/>
+            <w:bookmarkEnd w:id="271"/>
           </w:p>
         </w:tc>
         <w:tc>
@@ -44813,9 +44948,10 @@
             <w:r>
               <w:rPr>
                 <w:noProof/>
+                <w:lang w:val="fr-FR" w:eastAsia="fr-FR"/>
               </w:rPr>
               <w:drawing>
-                <wp:inline distT="0" distB="0" distL="0" distR="0">
+                <wp:inline distT="0" distB="0" distL="0" distR="0" wp14:anchorId="7F90316E" wp14:editId="59C53801">
                   <wp:extent cx="3402330" cy="2647315"/>
                   <wp:effectExtent l="0" t="0" r="7620" b="635"/>
                   <wp:docPr id="59" name="Picture 16"/>
@@ -45737,11 +45873,12 @@
                 <w:szCs w:val="32"/>
               </w:rPr>
             </w:pPr>
-            <w:bookmarkStart w:id="270" w:name="_Toc342032267"/>
+            <w:bookmarkStart w:id="272" w:name="_Toc342032267"/>
             <w:r>
               <w:rPr>
                 <w:rFonts w:cs="Arial"/>
               </w:rPr>
+              <w:lastRenderedPageBreak/>
               <w:t xml:space="preserve">Dynamic evaluation </w:t>
             </w:r>
             <w:r>
@@ -45751,7 +45888,7 @@
               </w:rPr>
               <w:t>(Day-Night)</w:t>
             </w:r>
-            <w:bookmarkEnd w:id="270"/>
+            <w:bookmarkEnd w:id="272"/>
           </w:p>
         </w:tc>
         <w:tc>
@@ -45806,9 +45943,10 @@
             <w:r>
               <w:rPr>
                 <w:noProof/>
+                <w:lang w:val="fr-FR" w:eastAsia="fr-FR"/>
               </w:rPr>
               <w:drawing>
-                <wp:inline distT="0" distB="0" distL="0" distR="0">
+                <wp:inline distT="0" distB="0" distL="0" distR="0" wp14:anchorId="7E025F8B" wp14:editId="3C1847E4">
                   <wp:extent cx="3402330" cy="2647315"/>
                   <wp:effectExtent l="0" t="0" r="7620" b="635"/>
                   <wp:docPr id="60" name="Picture 19"/>
@@ -46744,11 +46882,12 @@
                 <w:szCs w:val="32"/>
               </w:rPr>
             </w:pPr>
-            <w:bookmarkStart w:id="271" w:name="_Toc342032268"/>
+            <w:bookmarkStart w:id="273" w:name="_Toc342032268"/>
             <w:r>
               <w:rPr>
                 <w:rFonts w:cs="Arial"/>
               </w:rPr>
+              <w:lastRenderedPageBreak/>
               <w:t xml:space="preserve">Dynamic evaluation </w:t>
             </w:r>
             <w:r>
@@ -46758,7 +46897,7 @@
               </w:rPr>
               <w:t>(Summer-Winter)</w:t>
             </w:r>
-            <w:bookmarkEnd w:id="271"/>
+            <w:bookmarkEnd w:id="273"/>
           </w:p>
         </w:tc>
         <w:tc>
@@ -46813,9 +46952,10 @@
             <w:r>
               <w:rPr>
                 <w:noProof/>
+                <w:lang w:val="fr-FR" w:eastAsia="fr-FR"/>
               </w:rPr>
               <w:drawing>
-                <wp:inline distT="0" distB="0" distL="0" distR="0">
+                <wp:inline distT="0" distB="0" distL="0" distR="0" wp14:anchorId="0A8ABAFE" wp14:editId="0734487E">
                   <wp:extent cx="3402330" cy="2647315"/>
                   <wp:effectExtent l="0" t="0" r="7620" b="635"/>
                   <wp:docPr id="61" name="Picture 17"/>
@@ -47752,11 +47892,12 @@
                 <w:szCs w:val="32"/>
               </w:rPr>
             </w:pPr>
-            <w:bookmarkStart w:id="272" w:name="_Toc342032269"/>
+            <w:bookmarkStart w:id="274" w:name="_Toc342032269"/>
             <w:r>
               <w:rPr>
                 <w:rFonts w:cs="Arial"/>
               </w:rPr>
+              <w:lastRenderedPageBreak/>
               <w:t xml:space="preserve">Dynamic evaluation </w:t>
             </w:r>
             <w:r>
@@ -47766,7 +47907,7 @@
               </w:rPr>
               <w:t>(Weekdays – Weekends)</w:t>
             </w:r>
-            <w:bookmarkEnd w:id="272"/>
+            <w:bookmarkEnd w:id="274"/>
           </w:p>
         </w:tc>
         <w:tc>
@@ -47821,9 +47962,10 @@
             <w:r>
               <w:rPr>
                 <w:noProof/>
+                <w:lang w:val="fr-FR" w:eastAsia="fr-FR"/>
               </w:rPr>
               <w:drawing>
-                <wp:inline distT="0" distB="0" distL="0" distR="0">
+                <wp:inline distT="0" distB="0" distL="0" distR="0" wp14:anchorId="7BCDAF4F" wp14:editId="1CCB69FB">
                   <wp:extent cx="3402330" cy="2647315"/>
                   <wp:effectExtent l="0" t="0" r="7620" b="635"/>
                   <wp:docPr id="62" name="Picture 18"/>
@@ -48717,9 +48859,9 @@
         <w:br w:type="page"/>
       </w:r>
     </w:p>
-    <w:bookmarkEnd w:id="210"/>
     <w:bookmarkEnd w:id="211"/>
-    <w:bookmarkEnd w:id="253"/>
+    <w:bookmarkEnd w:id="212"/>
+    <w:bookmarkEnd w:id="255"/>
     <w:p>
       <w:pPr>
         <w:rPr>
@@ -48771,7 +48913,7 @@
                 <w:szCs w:val="32"/>
               </w:rPr>
             </w:pPr>
-            <w:bookmarkStart w:id="273" w:name="_Toc342032270"/>
+            <w:bookmarkStart w:id="275" w:name="_Toc342032270"/>
             <w:r>
               <w:rPr>
                 <w:rFonts w:cs="Arial"/>
@@ -48785,7 +48927,7 @@
               </w:rPr>
               <w:t>(Mean, Exc. Days, Bias, NMB, Std. Dev, R, RMSE, RDE, σM/σO, NMSD)</w:t>
             </w:r>
-            <w:bookmarkEnd w:id="273"/>
+            <w:bookmarkEnd w:id="275"/>
           </w:p>
         </w:tc>
         <w:tc>
@@ -49252,8 +49394,6 @@
             <w:r>
               <w:t>See explanations in Analysis window</w:t>
             </w:r>
-            <w:bookmarkStart w:id="274" w:name="_GoBack"/>
-            <w:bookmarkEnd w:id="274"/>
           </w:p>
         </w:tc>
       </w:tr>
@@ -49777,7 +49917,7 @@
         <w:rStyle w:val="PageNumber"/>
         <w:noProof/>
       </w:rPr>
-      <w:t>53</w:t>
+      <w:t>14</w:t>
     </w:r>
     <w:r>
       <w:rPr>
@@ -50775,6 +50915,146 @@
     </w:lvl>
   </w:abstractNum>
   <w:abstractNum w:abstractNumId="8">
+    <w:nsid w:val="1BF664AD"/>
+    <w:multiLevelType w:val="hybridMultilevel"/>
+    <w:tmpl w:val="32E25276"/>
+    <w:lvl w:ilvl="0" w:tplc="040C000F">
+      <w:start w:val="1"/>
+      <w:numFmt w:val="decimal"/>
+      <w:lvlText w:val="%1."/>
+      <w:lvlJc w:val="left"/>
+      <w:pPr>
+        <w:tabs>
+          <w:tab w:val="num" w:pos="360"/>
+        </w:tabs>
+        <w:ind w:left="360" w:hanging="360"/>
+      </w:pPr>
+      <w:rPr>
+        <w:rFonts w:hint="default"/>
+      </w:rPr>
+    </w:lvl>
+    <w:lvl w:ilvl="1" w:tplc="04090003">
+      <w:start w:val="1"/>
+      <w:numFmt w:val="bullet"/>
+      <w:lvlText w:val="o"/>
+      <w:lvlJc w:val="left"/>
+      <w:pPr>
+        <w:tabs>
+          <w:tab w:val="num" w:pos="1080"/>
+        </w:tabs>
+        <w:ind w:left="1080" w:hanging="360"/>
+      </w:pPr>
+      <w:rPr>
+        <w:rFonts w:ascii="Courier New" w:hAnsi="Courier New" w:hint="default"/>
+      </w:rPr>
+    </w:lvl>
+    <w:lvl w:ilvl="2" w:tplc="04090005" w:tentative="1">
+      <w:start w:val="1"/>
+      <w:numFmt w:val="bullet"/>
+      <w:lvlText w:val=""/>
+      <w:lvlJc w:val="left"/>
+      <w:pPr>
+        <w:tabs>
+          <w:tab w:val="num" w:pos="1800"/>
+        </w:tabs>
+        <w:ind w:left="1800" w:hanging="360"/>
+      </w:pPr>
+      <w:rPr>
+        <w:rFonts w:ascii="Wingdings" w:hAnsi="Wingdings" w:hint="default"/>
+      </w:rPr>
+    </w:lvl>
+    <w:lvl w:ilvl="3" w:tplc="04090001" w:tentative="1">
+      <w:start w:val="1"/>
+      <w:numFmt w:val="bullet"/>
+      <w:lvlText w:val=""/>
+      <w:lvlJc w:val="left"/>
+      <w:pPr>
+        <w:tabs>
+          <w:tab w:val="num" w:pos="2520"/>
+        </w:tabs>
+        <w:ind w:left="2520" w:hanging="360"/>
+      </w:pPr>
+      <w:rPr>
+        <w:rFonts w:ascii="Symbol" w:hAnsi="Symbol" w:hint="default"/>
+      </w:rPr>
+    </w:lvl>
+    <w:lvl w:ilvl="4" w:tplc="04090003" w:tentative="1">
+      <w:start w:val="1"/>
+      <w:numFmt w:val="bullet"/>
+      <w:lvlText w:val="o"/>
+      <w:lvlJc w:val="left"/>
+      <w:pPr>
+        <w:tabs>
+          <w:tab w:val="num" w:pos="3240"/>
+        </w:tabs>
+        <w:ind w:left="3240" w:hanging="360"/>
+      </w:pPr>
+      <w:rPr>
+        <w:rFonts w:ascii="Courier New" w:hAnsi="Courier New" w:hint="default"/>
+      </w:rPr>
+    </w:lvl>
+    <w:lvl w:ilvl="5" w:tplc="04090005" w:tentative="1">
+      <w:start w:val="1"/>
+      <w:numFmt w:val="bullet"/>
+      <w:lvlText w:val=""/>
+      <w:lvlJc w:val="left"/>
+      <w:pPr>
+        <w:tabs>
+          <w:tab w:val="num" w:pos="3960"/>
+        </w:tabs>
+        <w:ind w:left="3960" w:hanging="360"/>
+      </w:pPr>
+      <w:rPr>
+        <w:rFonts w:ascii="Wingdings" w:hAnsi="Wingdings" w:hint="default"/>
+      </w:rPr>
+    </w:lvl>
+    <w:lvl w:ilvl="6" w:tplc="04090001" w:tentative="1">
+      <w:start w:val="1"/>
+      <w:numFmt w:val="bullet"/>
+      <w:lvlText w:val=""/>
+      <w:lvlJc w:val="left"/>
+      <w:pPr>
+        <w:tabs>
+          <w:tab w:val="num" w:pos="4680"/>
+        </w:tabs>
+        <w:ind w:left="4680" w:hanging="360"/>
+      </w:pPr>
+      <w:rPr>
+        <w:rFonts w:ascii="Symbol" w:hAnsi="Symbol" w:hint="default"/>
+      </w:rPr>
+    </w:lvl>
+    <w:lvl w:ilvl="7" w:tplc="04090003" w:tentative="1">
+      <w:start w:val="1"/>
+      <w:numFmt w:val="bullet"/>
+      <w:lvlText w:val="o"/>
+      <w:lvlJc w:val="left"/>
+      <w:pPr>
+        <w:tabs>
+          <w:tab w:val="num" w:pos="5400"/>
+        </w:tabs>
+        <w:ind w:left="5400" w:hanging="360"/>
+      </w:pPr>
+      <w:rPr>
+        <w:rFonts w:ascii="Courier New" w:hAnsi="Courier New" w:hint="default"/>
+      </w:rPr>
+    </w:lvl>
+    <w:lvl w:ilvl="8" w:tplc="04090005" w:tentative="1">
+      <w:start w:val="1"/>
+      <w:numFmt w:val="bullet"/>
+      <w:lvlText w:val=""/>
+      <w:lvlJc w:val="left"/>
+      <w:pPr>
+        <w:tabs>
+          <w:tab w:val="num" w:pos="6120"/>
+        </w:tabs>
+        <w:ind w:left="6120" w:hanging="360"/>
+      </w:pPr>
+      <w:rPr>
+        <w:rFonts w:ascii="Wingdings" w:hAnsi="Wingdings" w:hint="default"/>
+      </w:rPr>
+    </w:lvl>
+  </w:abstractNum>
+  <w:abstractNum w:abstractNumId="9">
     <w:nsid w:val="1F1521E1"/>
     <w:multiLevelType w:val="multilevel"/>
     <w:tmpl w:val="4B94F27C"/>
@@ -50887,7 +51167,7 @@
       </w:rPr>
     </w:lvl>
   </w:abstractNum>
-  <w:abstractNum w:abstractNumId="9">
+  <w:abstractNum w:abstractNumId="10">
     <w:nsid w:val="22710D62"/>
     <w:multiLevelType w:val="hybridMultilevel"/>
     <w:tmpl w:val="71D0AD3A"/>
@@ -51000,7 +51280,7 @@
       </w:rPr>
     </w:lvl>
   </w:abstractNum>
-  <w:abstractNum w:abstractNumId="10">
+  <w:abstractNum w:abstractNumId="11">
     <w:nsid w:val="231B0641"/>
     <w:multiLevelType w:val="hybridMultilevel"/>
     <w:tmpl w:val="530A1858"/>
@@ -51113,7 +51393,7 @@
       </w:rPr>
     </w:lvl>
   </w:abstractNum>
-  <w:abstractNum w:abstractNumId="11">
+  <w:abstractNum w:abstractNumId="12">
     <w:nsid w:val="2758164E"/>
     <w:multiLevelType w:val="multilevel"/>
     <w:tmpl w:val="0409001F"/>
@@ -51226,7 +51506,7 @@
       </w:rPr>
     </w:lvl>
   </w:abstractNum>
-  <w:abstractNum w:abstractNumId="12">
+  <w:abstractNum w:abstractNumId="13">
     <w:nsid w:val="2D0C6171"/>
     <w:multiLevelType w:val="hybridMultilevel"/>
     <w:tmpl w:val="D6B68DDC"/>
@@ -51366,7 +51646,7 @@
       </w:rPr>
     </w:lvl>
   </w:abstractNum>
-  <w:abstractNum w:abstractNumId="13">
+  <w:abstractNum w:abstractNumId="14">
     <w:nsid w:val="36F51EA8"/>
     <w:multiLevelType w:val="hybridMultilevel"/>
     <w:tmpl w:val="8D5C91C4"/>
@@ -51479,7 +51759,7 @@
       </w:rPr>
     </w:lvl>
   </w:abstractNum>
-  <w:abstractNum w:abstractNumId="14">
+  <w:abstractNum w:abstractNumId="15">
     <w:nsid w:val="3843209F"/>
     <w:multiLevelType w:val="hybridMultilevel"/>
     <w:tmpl w:val="55842A24"/>
@@ -51619,7 +51899,7 @@
       </w:rPr>
     </w:lvl>
   </w:abstractNum>
-  <w:abstractNum w:abstractNumId="15">
+  <w:abstractNum w:abstractNumId="16">
     <w:nsid w:val="407A3DDD"/>
     <w:multiLevelType w:val="hybridMultilevel"/>
     <w:tmpl w:val="FC5021D0"/>
@@ -51759,7 +52039,7 @@
       </w:rPr>
     </w:lvl>
   </w:abstractNum>
-  <w:abstractNum w:abstractNumId="16">
+  <w:abstractNum w:abstractNumId="17">
     <w:nsid w:val="440D7042"/>
     <w:multiLevelType w:val="multilevel"/>
     <w:tmpl w:val="30A48F08"/>
@@ -51872,7 +52152,7 @@
       </w:rPr>
     </w:lvl>
   </w:abstractNum>
-  <w:abstractNum w:abstractNumId="17">
+  <w:abstractNum w:abstractNumId="18">
     <w:nsid w:val="44261938"/>
     <w:multiLevelType w:val="hybridMultilevel"/>
     <w:tmpl w:val="7A94EEA4"/>
@@ -51985,7 +52265,7 @@
       </w:rPr>
     </w:lvl>
   </w:abstractNum>
-  <w:abstractNum w:abstractNumId="18">
+  <w:abstractNum w:abstractNumId="19">
     <w:nsid w:val="446B0CED"/>
     <w:multiLevelType w:val="hybridMultilevel"/>
     <w:tmpl w:val="D7A4427C"/>
@@ -52125,7 +52405,7 @@
       </w:rPr>
     </w:lvl>
   </w:abstractNum>
-  <w:abstractNum w:abstractNumId="19">
+  <w:abstractNum w:abstractNumId="20">
     <w:nsid w:val="44773F69"/>
     <w:multiLevelType w:val="hybridMultilevel"/>
     <w:tmpl w:val="CF28D3AE"/>
@@ -52238,7 +52518,7 @@
       </w:rPr>
     </w:lvl>
   </w:abstractNum>
-  <w:abstractNum w:abstractNumId="20">
+  <w:abstractNum w:abstractNumId="21">
     <w:nsid w:val="4B873BFD"/>
     <w:multiLevelType w:val="hybridMultilevel"/>
     <w:tmpl w:val="1FD6B0CA"/>
@@ -52378,7 +52658,7 @@
       </w:rPr>
     </w:lvl>
   </w:abstractNum>
-  <w:abstractNum w:abstractNumId="21">
+  <w:abstractNum w:abstractNumId="22">
     <w:nsid w:val="4D7D03B4"/>
     <w:multiLevelType w:val="hybridMultilevel"/>
     <w:tmpl w:val="C8C02A80"/>
@@ -52518,7 +52798,7 @@
       </w:rPr>
     </w:lvl>
   </w:abstractNum>
-  <w:abstractNum w:abstractNumId="22">
+  <w:abstractNum w:abstractNumId="23">
     <w:nsid w:val="500B010D"/>
     <w:multiLevelType w:val="hybridMultilevel"/>
     <w:tmpl w:val="FB603B76"/>
@@ -52658,7 +52938,7 @@
       </w:rPr>
     </w:lvl>
   </w:abstractNum>
-  <w:abstractNum w:abstractNumId="23">
+  <w:abstractNum w:abstractNumId="24">
     <w:nsid w:val="533E3A49"/>
     <w:multiLevelType w:val="hybridMultilevel"/>
     <w:tmpl w:val="86C6FE70"/>
@@ -52798,7 +53078,7 @@
       </w:rPr>
     </w:lvl>
   </w:abstractNum>
-  <w:abstractNum w:abstractNumId="24">
+  <w:abstractNum w:abstractNumId="25">
     <w:nsid w:val="539D04FD"/>
     <w:multiLevelType w:val="multilevel"/>
     <w:tmpl w:val="9D4C1346"/>
@@ -52911,7 +53191,7 @@
       </w:rPr>
     </w:lvl>
   </w:abstractNum>
-  <w:abstractNum w:abstractNumId="25">
+  <w:abstractNum w:abstractNumId="26">
     <w:nsid w:val="62064808"/>
     <w:multiLevelType w:val="hybridMultilevel"/>
     <w:tmpl w:val="90E076F0"/>
@@ -53027,7 +53307,7 @@
       </w:rPr>
     </w:lvl>
   </w:abstractNum>
-  <w:abstractNum w:abstractNumId="26">
+  <w:abstractNum w:abstractNumId="27">
     <w:nsid w:val="661E6C66"/>
     <w:multiLevelType w:val="hybridMultilevel"/>
     <w:tmpl w:val="B1BE3AE0"/>
@@ -53167,7 +53447,7 @@
       </w:rPr>
     </w:lvl>
   </w:abstractNum>
-  <w:abstractNum w:abstractNumId="27">
+  <w:abstractNum w:abstractNumId="28">
     <w:nsid w:val="66307F31"/>
     <w:multiLevelType w:val="hybridMultilevel"/>
     <w:tmpl w:val="D2CEDDAA"/>
@@ -53307,7 +53587,7 @@
       </w:rPr>
     </w:lvl>
   </w:abstractNum>
-  <w:abstractNum w:abstractNumId="28">
+  <w:abstractNum w:abstractNumId="29">
     <w:nsid w:val="66797F39"/>
     <w:multiLevelType w:val="hybridMultilevel"/>
     <w:tmpl w:val="B90A4670"/>
@@ -53420,7 +53700,7 @@
       </w:rPr>
     </w:lvl>
   </w:abstractNum>
-  <w:abstractNum w:abstractNumId="29">
+  <w:abstractNum w:abstractNumId="30">
     <w:nsid w:val="6DB21A0B"/>
     <w:multiLevelType w:val="hybridMultilevel"/>
     <w:tmpl w:val="7AF80D32"/>
@@ -53533,7 +53813,7 @@
       </w:rPr>
     </w:lvl>
   </w:abstractNum>
-  <w:abstractNum w:abstractNumId="30">
+  <w:abstractNum w:abstractNumId="31">
     <w:nsid w:val="6F155167"/>
     <w:multiLevelType w:val="hybridMultilevel"/>
     <w:tmpl w:val="68F4CB6C"/>
@@ -53646,7 +53926,7 @@
       </w:rPr>
     </w:lvl>
   </w:abstractNum>
-  <w:abstractNum w:abstractNumId="31">
+  <w:abstractNum w:abstractNumId="32">
     <w:nsid w:val="70C5116A"/>
     <w:multiLevelType w:val="hybridMultilevel"/>
     <w:tmpl w:val="90C8BED6"/>
@@ -53786,7 +54066,7 @@
       </w:rPr>
     </w:lvl>
   </w:abstractNum>
-  <w:abstractNum w:abstractNumId="32">
+  <w:abstractNum w:abstractNumId="33">
     <w:nsid w:val="768A7020"/>
     <w:multiLevelType w:val="hybridMultilevel"/>
     <w:tmpl w:val="8AF4353A"/>
@@ -53926,7 +54206,7 @@
       </w:rPr>
     </w:lvl>
   </w:abstractNum>
-  <w:abstractNum w:abstractNumId="33">
+  <w:abstractNum w:abstractNumId="34">
     <w:nsid w:val="77A37073"/>
     <w:multiLevelType w:val="hybridMultilevel"/>
     <w:tmpl w:val="77A8E276"/>
@@ -54066,7 +54346,7 @@
       </w:rPr>
     </w:lvl>
   </w:abstractNum>
-  <w:abstractNum w:abstractNumId="34">
+  <w:abstractNum w:abstractNumId="35">
     <w:nsid w:val="7FE82FB5"/>
     <w:multiLevelType w:val="hybridMultilevel"/>
     <w:tmpl w:val="041A974A"/>
@@ -54207,73 +54487,73 @@
     </w:lvl>
   </w:abstractNum>
   <w:num w:numId="1">
-    <w:abstractNumId w:val="19"/>
+    <w:abstractNumId w:val="20"/>
   </w:num>
   <w:num w:numId="2">
     <w:abstractNumId w:val="2"/>
   </w:num>
   <w:num w:numId="3">
-    <w:abstractNumId w:val="30"/>
+    <w:abstractNumId w:val="31"/>
   </w:num>
   <w:num w:numId="4">
     <w:abstractNumId w:val="5"/>
   </w:num>
   <w:num w:numId="5">
-    <w:abstractNumId w:val="31"/>
+    <w:abstractNumId w:val="32"/>
   </w:num>
   <w:num w:numId="6">
-    <w:abstractNumId w:val="28"/>
+    <w:abstractNumId w:val="29"/>
   </w:num>
   <w:num w:numId="7">
-    <w:abstractNumId w:val="25"/>
+    <w:abstractNumId w:val="26"/>
   </w:num>
   <w:num w:numId="8">
-    <w:abstractNumId w:val="23"/>
+    <w:abstractNumId w:val="24"/>
   </w:num>
   <w:num w:numId="9">
-    <w:abstractNumId w:val="13"/>
+    <w:abstractNumId w:val="14"/>
   </w:num>
   <w:num w:numId="10">
-    <w:abstractNumId w:val="34"/>
+    <w:abstractNumId w:val="35"/>
   </w:num>
   <w:num w:numId="11">
-    <w:abstractNumId w:val="32"/>
+    <w:abstractNumId w:val="33"/>
   </w:num>
   <w:num w:numId="12">
     <w:abstractNumId w:val="4"/>
   </w:num>
   <w:num w:numId="13">
+    <w:abstractNumId w:val="16"/>
+  </w:num>
+  <w:num w:numId="14">
+    <w:abstractNumId w:val="13"/>
+  </w:num>
+  <w:num w:numId="15">
+    <w:abstractNumId w:val="28"/>
+  </w:num>
+  <w:num w:numId="16">
+    <w:abstractNumId w:val="34"/>
+  </w:num>
+  <w:num w:numId="17">
+    <w:abstractNumId w:val="27"/>
+  </w:num>
+  <w:num w:numId="18">
+    <w:abstractNumId w:val="21"/>
+  </w:num>
+  <w:num w:numId="19">
     <w:abstractNumId w:val="15"/>
   </w:num>
-  <w:num w:numId="14">
-    <w:abstractNumId w:val="12"/>
-  </w:num>
-  <w:num w:numId="15">
-    <w:abstractNumId w:val="27"/>
-  </w:num>
-  <w:num w:numId="16">
-    <w:abstractNumId w:val="33"/>
-  </w:num>
-  <w:num w:numId="17">
-    <w:abstractNumId w:val="26"/>
-  </w:num>
-  <w:num w:numId="18">
-    <w:abstractNumId w:val="20"/>
-  </w:num>
-  <w:num w:numId="19">
-    <w:abstractNumId w:val="14"/>
-  </w:num>
   <w:num w:numId="20">
-    <w:abstractNumId w:val="22"/>
+    <w:abstractNumId w:val="23"/>
   </w:num>
   <w:num w:numId="21">
-    <w:abstractNumId w:val="18"/>
+    <w:abstractNumId w:val="19"/>
   </w:num>
   <w:num w:numId="22">
-    <w:abstractNumId w:val="8"/>
+    <w:abstractNumId w:val="9"/>
   </w:num>
   <w:num w:numId="23">
-    <w:abstractNumId w:val="21"/>
+    <w:abstractNumId w:val="22"/>
   </w:num>
   <w:num w:numId="24">
     <w:abstractNumId w:val="6"/>
@@ -54282,34 +54562,37 @@
     <w:abstractNumId w:val="0"/>
   </w:num>
   <w:num w:numId="26">
-    <w:abstractNumId w:val="11"/>
+    <w:abstractNumId w:val="12"/>
   </w:num>
   <w:num w:numId="27">
-    <w:abstractNumId w:val="24"/>
+    <w:abstractNumId w:val="25"/>
   </w:num>
   <w:num w:numId="28">
-    <w:abstractNumId w:val="16"/>
+    <w:abstractNumId w:val="17"/>
   </w:num>
   <w:num w:numId="29">
-    <w:abstractNumId w:val="29"/>
+    <w:abstractNumId w:val="30"/>
   </w:num>
   <w:num w:numId="30">
-    <w:abstractNumId w:val="10"/>
+    <w:abstractNumId w:val="11"/>
   </w:num>
   <w:num w:numId="31">
     <w:abstractNumId w:val="7"/>
   </w:num>
   <w:num w:numId="32">
-    <w:abstractNumId w:val="9"/>
+    <w:abstractNumId w:val="10"/>
   </w:num>
   <w:num w:numId="33">
-    <w:abstractNumId w:val="17"/>
+    <w:abstractNumId w:val="18"/>
   </w:num>
   <w:num w:numId="34">
     <w:abstractNumId w:val="1"/>
   </w:num>
   <w:num w:numId="35">
     <w:abstractNumId w:val="3"/>
+  </w:num>
+  <w:num w:numId="36">
+    <w:abstractNumId w:val="8"/>
   </w:num>
   <w:numIdMacAtCleanup w:val="35"/>
 </w:numbering>
@@ -57315,7 +57598,7 @@
 </file>
 
 <file path=customXml/itemProps1.xml><?xml version="1.0" encoding="utf-8"?>
-<ds:datastoreItem xmlns:ds="http://schemas.openxmlformats.org/officeDocument/2006/customXml" ds:itemID="{5DE4545B-74A7-4627-BDFA-3C44A1F4F1F0}">
+<ds:datastoreItem xmlns:ds="http://schemas.openxmlformats.org/officeDocument/2006/customXml" ds:itemID="{628AA3C9-7281-40F2-BCFC-0F398D6EA4C7}">
   <ds:schemaRefs>
     <ds:schemaRef ds:uri="http://schemas.openxmlformats.org/officeDocument/2006/bibliography"/>
   </ds:schemaRefs>

</xml_diff>

<commit_message>
Dataminer: correction for annual averages elaboration & plot: introduction of percentile threshold for each stations (but commented)
</commit_message>
<xml_diff>
--- a/help/DELTA_UserGuide_V3_0a.docx
+++ b/help/DELTA_UserGuide_V3_0a.docx
@@ -217,8 +217,6 @@
         </w:rPr>
         <w:t>Georgiev</w:t>
       </w:r>
-      <w:bookmarkStart w:id="0" w:name="_GoBack"/>
-      <w:bookmarkEnd w:id="0"/>
       <w:r>
         <w:rPr>
           <w:b/>
@@ -392,7 +390,7 @@
           <w:noProof/>
           <w:lang w:val="en-GB"/>
         </w:rPr>
-        <w:t>21 December 2012</w:t>
+        <w:t>04 January 2013</w:t>
       </w:r>
       <w:r>
         <w:rPr>
@@ -5372,10 +5370,10 @@
           <w:szCs w:val="48"/>
         </w:rPr>
       </w:pPr>
-      <w:bookmarkStart w:id="1" w:name="_Toc284940303"/>
-      <w:bookmarkStart w:id="2" w:name="_Toc254183874"/>
-      <w:bookmarkStart w:id="3" w:name="_Toc254184036"/>
-      <w:bookmarkStart w:id="4" w:name="_Toc260399906"/>
+      <w:bookmarkStart w:id="0" w:name="_Toc284940303"/>
+      <w:bookmarkStart w:id="1" w:name="_Toc254183874"/>
+      <w:bookmarkStart w:id="2" w:name="_Toc254184036"/>
+      <w:bookmarkStart w:id="3" w:name="_Toc260399906"/>
       <w:r>
         <w:br w:type="page"/>
       </w:r>
@@ -5437,7 +5435,7 @@
           <w:lang w:val="en-GB"/>
         </w:rPr>
       </w:pPr>
-      <w:bookmarkStart w:id="5" w:name="_Toc342032208"/>
+      <w:bookmarkStart w:id="4" w:name="_Toc342032208"/>
       <w:r>
         <w:rPr>
           <w:sz w:val="144"/>
@@ -5446,25 +5444,25 @@
         </w:rPr>
         <w:t>Concepts</w:t>
       </w:r>
+      <w:bookmarkEnd w:id="0"/>
+      <w:bookmarkEnd w:id="4"/>
+    </w:p>
+    <w:p>
+      <w:pPr>
+        <w:pStyle w:val="Heading1"/>
+        <w:rPr>
+          <w:lang w:val="en-GB"/>
+        </w:rPr>
+      </w:pPr>
+      <w:r>
+        <w:rPr>
+          <w:lang w:val="en-GB"/>
+        </w:rPr>
+        <w:br w:type="page"/>
+      </w:r>
       <w:bookmarkEnd w:id="1"/>
-      <w:bookmarkEnd w:id="5"/>
-    </w:p>
-    <w:p>
-      <w:pPr>
-        <w:pStyle w:val="Heading1"/>
-        <w:rPr>
-          <w:lang w:val="en-GB"/>
-        </w:rPr>
-      </w:pPr>
-      <w:r>
-        <w:rPr>
-          <w:lang w:val="en-GB"/>
-        </w:rPr>
-        <w:br w:type="page"/>
-      </w:r>
       <w:bookmarkEnd w:id="2"/>
       <w:bookmarkEnd w:id="3"/>
-      <w:bookmarkEnd w:id="4"/>
     </w:p>
     <w:p>
       <w:pPr>
@@ -5474,10 +5472,10 @@
           <w:lang w:val="en-GB"/>
         </w:rPr>
       </w:pPr>
-      <w:bookmarkStart w:id="6" w:name="_Toc254183876"/>
-      <w:bookmarkStart w:id="7" w:name="_Toc254184038"/>
-      <w:bookmarkStart w:id="8" w:name="_Toc260399907"/>
-      <w:bookmarkStart w:id="9" w:name="_Toc284940305"/>
+      <w:bookmarkStart w:id="5" w:name="_Toc254183876"/>
+      <w:bookmarkStart w:id="6" w:name="_Toc254184038"/>
+      <w:bookmarkStart w:id="7" w:name="_Toc260399907"/>
+      <w:bookmarkStart w:id="8" w:name="_Toc284940305"/>
     </w:p>
     <w:p>
       <w:pPr>
@@ -5490,14 +5488,14 @@
           <w:lang w:val="en-GB"/>
         </w:rPr>
       </w:pPr>
-      <w:bookmarkStart w:id="10" w:name="_Toc342032209"/>
+      <w:bookmarkStart w:id="9" w:name="_Toc342032209"/>
       <w:r>
         <w:rPr>
           <w:lang w:val="en-GB"/>
         </w:rPr>
         <w:t>Introduction</w:t>
       </w:r>
-      <w:bookmarkEnd w:id="10"/>
+      <w:bookmarkEnd w:id="9"/>
     </w:p>
     <w:p>
       <w:pPr>
@@ -6319,7 +6317,7 @@
           <w:lang w:val="en-GB"/>
         </w:rPr>
       </w:pPr>
-      <w:bookmarkStart w:id="11" w:name="_Toc342032210"/>
+      <w:bookmarkStart w:id="10" w:name="_Toc342032210"/>
       <w:r>
         <w:rPr>
           <w:lang w:val="en-GB"/>
@@ -6332,7 +6330,7 @@
         </w:rPr>
         <w:t>s</w:t>
       </w:r>
-      <w:bookmarkEnd w:id="11"/>
+      <w:bookmarkEnd w:id="10"/>
     </w:p>
     <w:p>
       <w:pPr>
@@ -7040,14 +7038,14 @@
           <w:lang w:val="en-GB"/>
         </w:rPr>
       </w:pPr>
-      <w:bookmarkStart w:id="12" w:name="_Toc342032211"/>
+      <w:bookmarkStart w:id="11" w:name="_Toc342032211"/>
       <w:r>
         <w:rPr>
           <w:lang w:val="en-GB"/>
         </w:rPr>
         <w:t>Overview</w:t>
       </w:r>
-      <w:bookmarkEnd w:id="12"/>
+      <w:bookmarkEnd w:id="11"/>
     </w:p>
     <w:p>
       <w:pPr>
@@ -7511,32 +7509,19 @@
           <w:lang w:val="en-GB"/>
         </w:rPr>
       </w:pPr>
-      <w:bookmarkStart w:id="13" w:name="_Ref283824928"/>
+      <w:bookmarkStart w:id="12" w:name="_Ref283824928"/>
       <w:r>
         <w:t xml:space="preserve">Figure </w:t>
       </w:r>
-      <w:r>
-        <w:fldChar w:fldCharType="begin"/>
-      </w:r>
-      <w:r>
-        <w:instrText xml:space="preserve"> SEQ Figure \* ARABIC </w:instrText>
-      </w:r>
-      <w:r>
-        <w:fldChar w:fldCharType="separate"/>
-      </w:r>
-      <w:r>
-        <w:rPr>
-          <w:noProof/>
-        </w:rPr>
-        <w:t>1</w:t>
-      </w:r>
-      <w:r>
-        <w:rPr>
-          <w:noProof/>
-        </w:rPr>
-        <w:fldChar w:fldCharType="end"/>
-      </w:r>
-      <w:bookmarkEnd w:id="13"/>
+      <w:fldSimple w:instr=" SEQ Figure \* ARABIC ">
+        <w:r>
+          <w:rPr>
+            <w:noProof/>
+          </w:rPr>
+          <w:t>1</w:t>
+        </w:r>
+      </w:fldSimple>
+      <w:bookmarkEnd w:id="12"/>
       <w:r>
         <w:t>. Structure of the DELTA software</w:t>
       </w:r>
@@ -7603,36 +7588,37 @@
           <w:lang w:val="en-GB"/>
         </w:rPr>
       </w:pPr>
-      <w:bookmarkStart w:id="14" w:name="_Toc339199830"/>
-      <w:bookmarkStart w:id="15" w:name="_Toc339200251"/>
-      <w:bookmarkStart w:id="16" w:name="_Toc339200296"/>
-      <w:bookmarkStart w:id="17" w:name="_Toc339200341"/>
-      <w:bookmarkStart w:id="18" w:name="_Toc339200534"/>
-      <w:bookmarkStart w:id="19" w:name="_Toc339200669"/>
-      <w:bookmarkStart w:id="20" w:name="_Toc339200791"/>
-      <w:bookmarkStart w:id="21" w:name="_Toc339200945"/>
-      <w:bookmarkStart w:id="22" w:name="_Toc339201032"/>
-      <w:bookmarkStart w:id="23" w:name="_Toc339201093"/>
-      <w:bookmarkStart w:id="24" w:name="_Toc339201136"/>
-      <w:bookmarkStart w:id="25" w:name="_Toc339201344"/>
-      <w:bookmarkStart w:id="26" w:name="_Toc339201453"/>
-      <w:bookmarkStart w:id="27" w:name="_Toc339201536"/>
-      <w:bookmarkStart w:id="28" w:name="_Toc339300712"/>
-      <w:bookmarkStart w:id="29" w:name="_Toc339301729"/>
-      <w:bookmarkStart w:id="30" w:name="_Toc339302978"/>
-      <w:bookmarkStart w:id="31" w:name="_Toc339307714"/>
-      <w:bookmarkStart w:id="32" w:name="_Toc339311284"/>
-      <w:bookmarkStart w:id="33" w:name="_Toc339314942"/>
-      <w:bookmarkStart w:id="34" w:name="_Toc339315103"/>
-      <w:bookmarkStart w:id="35" w:name="_Toc339315227"/>
-      <w:bookmarkStart w:id="36" w:name="_Toc339610894"/>
-      <w:bookmarkStart w:id="37" w:name="_Toc339611419"/>
-      <w:bookmarkStart w:id="38" w:name="_Toc340147693"/>
-      <w:bookmarkStart w:id="39" w:name="_Toc340163109"/>
-      <w:bookmarkStart w:id="40" w:name="_Toc341429570"/>
-      <w:bookmarkStart w:id="41" w:name="_Toc342032149"/>
-      <w:bookmarkStart w:id="42" w:name="_Toc342032212"/>
-      <w:bookmarkStart w:id="43" w:name="_Ref284330869"/>
+      <w:bookmarkStart w:id="13" w:name="_Toc339199830"/>
+      <w:bookmarkStart w:id="14" w:name="_Toc339200251"/>
+      <w:bookmarkStart w:id="15" w:name="_Toc339200296"/>
+      <w:bookmarkStart w:id="16" w:name="_Toc339200341"/>
+      <w:bookmarkStart w:id="17" w:name="_Toc339200534"/>
+      <w:bookmarkStart w:id="18" w:name="_Toc339200669"/>
+      <w:bookmarkStart w:id="19" w:name="_Toc339200791"/>
+      <w:bookmarkStart w:id="20" w:name="_Toc339200945"/>
+      <w:bookmarkStart w:id="21" w:name="_Toc339201032"/>
+      <w:bookmarkStart w:id="22" w:name="_Toc339201093"/>
+      <w:bookmarkStart w:id="23" w:name="_Toc339201136"/>
+      <w:bookmarkStart w:id="24" w:name="_Toc339201344"/>
+      <w:bookmarkStart w:id="25" w:name="_Toc339201453"/>
+      <w:bookmarkStart w:id="26" w:name="_Toc339201536"/>
+      <w:bookmarkStart w:id="27" w:name="_Toc339300712"/>
+      <w:bookmarkStart w:id="28" w:name="_Toc339301729"/>
+      <w:bookmarkStart w:id="29" w:name="_Toc339302978"/>
+      <w:bookmarkStart w:id="30" w:name="_Toc339307714"/>
+      <w:bookmarkStart w:id="31" w:name="_Toc339311284"/>
+      <w:bookmarkStart w:id="32" w:name="_Toc339314942"/>
+      <w:bookmarkStart w:id="33" w:name="_Toc339315103"/>
+      <w:bookmarkStart w:id="34" w:name="_Toc339315227"/>
+      <w:bookmarkStart w:id="35" w:name="_Toc339610894"/>
+      <w:bookmarkStart w:id="36" w:name="_Toc339611419"/>
+      <w:bookmarkStart w:id="37" w:name="_Toc340147693"/>
+      <w:bookmarkStart w:id="38" w:name="_Toc340163109"/>
+      <w:bookmarkStart w:id="39" w:name="_Toc341429570"/>
+      <w:bookmarkStart w:id="40" w:name="_Toc342032149"/>
+      <w:bookmarkStart w:id="41" w:name="_Toc342032212"/>
+      <w:bookmarkStart w:id="42" w:name="_Ref284330869"/>
+      <w:bookmarkEnd w:id="13"/>
       <w:bookmarkEnd w:id="14"/>
       <w:bookmarkEnd w:id="15"/>
       <w:bookmarkEnd w:id="16"/>
@@ -7661,7 +7647,6 @@
       <w:bookmarkEnd w:id="39"/>
       <w:bookmarkEnd w:id="40"/>
       <w:bookmarkEnd w:id="41"/>
-      <w:bookmarkEnd w:id="42"/>
     </w:p>
     <w:p>
       <w:pPr>
@@ -7684,35 +7669,36 @@
           <w:lang w:val="en-GB"/>
         </w:rPr>
       </w:pPr>
-      <w:bookmarkStart w:id="44" w:name="_Toc339199831"/>
-      <w:bookmarkStart w:id="45" w:name="_Toc339200252"/>
-      <w:bookmarkStart w:id="46" w:name="_Toc339200297"/>
-      <w:bookmarkStart w:id="47" w:name="_Toc339200342"/>
-      <w:bookmarkStart w:id="48" w:name="_Toc339200535"/>
-      <w:bookmarkStart w:id="49" w:name="_Toc339200670"/>
-      <w:bookmarkStart w:id="50" w:name="_Toc339200792"/>
-      <w:bookmarkStart w:id="51" w:name="_Toc339200946"/>
-      <w:bookmarkStart w:id="52" w:name="_Toc339201033"/>
-      <w:bookmarkStart w:id="53" w:name="_Toc339201094"/>
-      <w:bookmarkStart w:id="54" w:name="_Toc339201137"/>
-      <w:bookmarkStart w:id="55" w:name="_Toc339201345"/>
-      <w:bookmarkStart w:id="56" w:name="_Toc339201454"/>
-      <w:bookmarkStart w:id="57" w:name="_Toc339201537"/>
-      <w:bookmarkStart w:id="58" w:name="_Toc339300713"/>
-      <w:bookmarkStart w:id="59" w:name="_Toc339301730"/>
-      <w:bookmarkStart w:id="60" w:name="_Toc339302979"/>
-      <w:bookmarkStart w:id="61" w:name="_Toc339307715"/>
-      <w:bookmarkStart w:id="62" w:name="_Toc339311285"/>
-      <w:bookmarkStart w:id="63" w:name="_Toc339314943"/>
-      <w:bookmarkStart w:id="64" w:name="_Toc339315104"/>
-      <w:bookmarkStart w:id="65" w:name="_Toc339315228"/>
-      <w:bookmarkStart w:id="66" w:name="_Toc339610895"/>
-      <w:bookmarkStart w:id="67" w:name="_Toc339611420"/>
-      <w:bookmarkStart w:id="68" w:name="_Toc340147694"/>
-      <w:bookmarkStart w:id="69" w:name="_Toc340163110"/>
-      <w:bookmarkStart w:id="70" w:name="_Toc341429571"/>
-      <w:bookmarkStart w:id="71" w:name="_Toc342032150"/>
-      <w:bookmarkStart w:id="72" w:name="_Toc342032213"/>
+      <w:bookmarkStart w:id="43" w:name="_Toc339199831"/>
+      <w:bookmarkStart w:id="44" w:name="_Toc339200252"/>
+      <w:bookmarkStart w:id="45" w:name="_Toc339200297"/>
+      <w:bookmarkStart w:id="46" w:name="_Toc339200342"/>
+      <w:bookmarkStart w:id="47" w:name="_Toc339200535"/>
+      <w:bookmarkStart w:id="48" w:name="_Toc339200670"/>
+      <w:bookmarkStart w:id="49" w:name="_Toc339200792"/>
+      <w:bookmarkStart w:id="50" w:name="_Toc339200946"/>
+      <w:bookmarkStart w:id="51" w:name="_Toc339201033"/>
+      <w:bookmarkStart w:id="52" w:name="_Toc339201094"/>
+      <w:bookmarkStart w:id="53" w:name="_Toc339201137"/>
+      <w:bookmarkStart w:id="54" w:name="_Toc339201345"/>
+      <w:bookmarkStart w:id="55" w:name="_Toc339201454"/>
+      <w:bookmarkStart w:id="56" w:name="_Toc339201537"/>
+      <w:bookmarkStart w:id="57" w:name="_Toc339300713"/>
+      <w:bookmarkStart w:id="58" w:name="_Toc339301730"/>
+      <w:bookmarkStart w:id="59" w:name="_Toc339302979"/>
+      <w:bookmarkStart w:id="60" w:name="_Toc339307715"/>
+      <w:bookmarkStart w:id="61" w:name="_Toc339311285"/>
+      <w:bookmarkStart w:id="62" w:name="_Toc339314943"/>
+      <w:bookmarkStart w:id="63" w:name="_Toc339315104"/>
+      <w:bookmarkStart w:id="64" w:name="_Toc339315228"/>
+      <w:bookmarkStart w:id="65" w:name="_Toc339610895"/>
+      <w:bookmarkStart w:id="66" w:name="_Toc339611420"/>
+      <w:bookmarkStart w:id="67" w:name="_Toc340147694"/>
+      <w:bookmarkStart w:id="68" w:name="_Toc340163110"/>
+      <w:bookmarkStart w:id="69" w:name="_Toc341429571"/>
+      <w:bookmarkStart w:id="70" w:name="_Toc342032150"/>
+      <w:bookmarkStart w:id="71" w:name="_Toc342032213"/>
+      <w:bookmarkEnd w:id="43"/>
       <w:bookmarkEnd w:id="44"/>
       <w:bookmarkEnd w:id="45"/>
       <w:bookmarkEnd w:id="46"/>
@@ -7741,7 +7727,6 @@
       <w:bookmarkEnd w:id="69"/>
       <w:bookmarkEnd w:id="70"/>
       <w:bookmarkEnd w:id="71"/>
-      <w:bookmarkEnd w:id="72"/>
     </w:p>
     <w:p>
       <w:pPr>
@@ -7764,35 +7749,36 @@
           <w:lang w:val="en-GB"/>
         </w:rPr>
       </w:pPr>
-      <w:bookmarkStart w:id="73" w:name="_Toc339199832"/>
-      <w:bookmarkStart w:id="74" w:name="_Toc339200253"/>
-      <w:bookmarkStart w:id="75" w:name="_Toc339200298"/>
-      <w:bookmarkStart w:id="76" w:name="_Toc339200343"/>
-      <w:bookmarkStart w:id="77" w:name="_Toc339200536"/>
-      <w:bookmarkStart w:id="78" w:name="_Toc339200671"/>
-      <w:bookmarkStart w:id="79" w:name="_Toc339200793"/>
-      <w:bookmarkStart w:id="80" w:name="_Toc339200947"/>
-      <w:bookmarkStart w:id="81" w:name="_Toc339201034"/>
-      <w:bookmarkStart w:id="82" w:name="_Toc339201095"/>
-      <w:bookmarkStart w:id="83" w:name="_Toc339201138"/>
-      <w:bookmarkStart w:id="84" w:name="_Toc339201346"/>
-      <w:bookmarkStart w:id="85" w:name="_Toc339201455"/>
-      <w:bookmarkStart w:id="86" w:name="_Toc339201538"/>
-      <w:bookmarkStart w:id="87" w:name="_Toc339300714"/>
-      <w:bookmarkStart w:id="88" w:name="_Toc339301731"/>
-      <w:bookmarkStart w:id="89" w:name="_Toc339302980"/>
-      <w:bookmarkStart w:id="90" w:name="_Toc339307716"/>
-      <w:bookmarkStart w:id="91" w:name="_Toc339311286"/>
-      <w:bookmarkStart w:id="92" w:name="_Toc339314944"/>
-      <w:bookmarkStart w:id="93" w:name="_Toc339315105"/>
-      <w:bookmarkStart w:id="94" w:name="_Toc339315229"/>
-      <w:bookmarkStart w:id="95" w:name="_Toc339610896"/>
-      <w:bookmarkStart w:id="96" w:name="_Toc339611421"/>
-      <w:bookmarkStart w:id="97" w:name="_Toc340147695"/>
-      <w:bookmarkStart w:id="98" w:name="_Toc340163111"/>
-      <w:bookmarkStart w:id="99" w:name="_Toc341429572"/>
-      <w:bookmarkStart w:id="100" w:name="_Toc342032151"/>
-      <w:bookmarkStart w:id="101" w:name="_Toc342032214"/>
+      <w:bookmarkStart w:id="72" w:name="_Toc339199832"/>
+      <w:bookmarkStart w:id="73" w:name="_Toc339200253"/>
+      <w:bookmarkStart w:id="74" w:name="_Toc339200298"/>
+      <w:bookmarkStart w:id="75" w:name="_Toc339200343"/>
+      <w:bookmarkStart w:id="76" w:name="_Toc339200536"/>
+      <w:bookmarkStart w:id="77" w:name="_Toc339200671"/>
+      <w:bookmarkStart w:id="78" w:name="_Toc339200793"/>
+      <w:bookmarkStart w:id="79" w:name="_Toc339200947"/>
+      <w:bookmarkStart w:id="80" w:name="_Toc339201034"/>
+      <w:bookmarkStart w:id="81" w:name="_Toc339201095"/>
+      <w:bookmarkStart w:id="82" w:name="_Toc339201138"/>
+      <w:bookmarkStart w:id="83" w:name="_Toc339201346"/>
+      <w:bookmarkStart w:id="84" w:name="_Toc339201455"/>
+      <w:bookmarkStart w:id="85" w:name="_Toc339201538"/>
+      <w:bookmarkStart w:id="86" w:name="_Toc339300714"/>
+      <w:bookmarkStart w:id="87" w:name="_Toc339301731"/>
+      <w:bookmarkStart w:id="88" w:name="_Toc339302980"/>
+      <w:bookmarkStart w:id="89" w:name="_Toc339307716"/>
+      <w:bookmarkStart w:id="90" w:name="_Toc339311286"/>
+      <w:bookmarkStart w:id="91" w:name="_Toc339314944"/>
+      <w:bookmarkStart w:id="92" w:name="_Toc339315105"/>
+      <w:bookmarkStart w:id="93" w:name="_Toc339315229"/>
+      <w:bookmarkStart w:id="94" w:name="_Toc339610896"/>
+      <w:bookmarkStart w:id="95" w:name="_Toc339611421"/>
+      <w:bookmarkStart w:id="96" w:name="_Toc340147695"/>
+      <w:bookmarkStart w:id="97" w:name="_Toc340163111"/>
+      <w:bookmarkStart w:id="98" w:name="_Toc341429572"/>
+      <w:bookmarkStart w:id="99" w:name="_Toc342032151"/>
+      <w:bookmarkStart w:id="100" w:name="_Toc342032214"/>
+      <w:bookmarkEnd w:id="72"/>
       <w:bookmarkEnd w:id="73"/>
       <w:bookmarkEnd w:id="74"/>
       <w:bookmarkEnd w:id="75"/>
@@ -7821,7 +7807,6 @@
       <w:bookmarkEnd w:id="98"/>
       <w:bookmarkEnd w:id="99"/>
       <w:bookmarkEnd w:id="100"/>
-      <w:bookmarkEnd w:id="101"/>
     </w:p>
     <w:p>
       <w:pPr>
@@ -7836,8 +7821,8 @@
           <w:lang w:val="en-GB"/>
         </w:rPr>
       </w:pPr>
-      <w:bookmarkStart w:id="102" w:name="_Ref341164117"/>
-      <w:bookmarkStart w:id="103" w:name="_Toc342032215"/>
+      <w:bookmarkStart w:id="101" w:name="_Ref341164117"/>
+      <w:bookmarkStart w:id="102" w:name="_Toc342032215"/>
       <w:r>
         <w:rPr>
           <w:rFonts w:ascii="Times New Roman" w:hAnsi="Times New Roman"/>
@@ -7846,8 +7831,8 @@
         </w:rPr>
         <w:t>Exploration</w:t>
       </w:r>
+      <w:bookmarkEnd w:id="101"/>
       <w:bookmarkEnd w:id="102"/>
-      <w:bookmarkEnd w:id="103"/>
       <w:r>
         <w:rPr>
           <w:rFonts w:ascii="Times New Roman" w:hAnsi="Times New Roman"/>
@@ -7856,7 +7841,7 @@
         </w:rPr>
         <w:t xml:space="preserve"> </w:t>
       </w:r>
-      <w:bookmarkEnd w:id="43"/>
+      <w:bookmarkEnd w:id="42"/>
     </w:p>
     <w:p/>
     <w:p>
@@ -8034,8 +8019,8 @@
           <w:lang w:val="en-GB"/>
         </w:rPr>
       </w:pPr>
-      <w:bookmarkStart w:id="104" w:name="_Ref284330885"/>
-      <w:bookmarkStart w:id="105" w:name="_Toc342032216"/>
+      <w:bookmarkStart w:id="103" w:name="_Ref284330885"/>
+      <w:bookmarkStart w:id="104" w:name="_Toc342032216"/>
       <w:r>
         <w:rPr>
           <w:rFonts w:ascii="Times New Roman" w:hAnsi="Times New Roman"/>
@@ -8045,8 +8030,8 @@
         <w:lastRenderedPageBreak/>
         <w:t>Benchmarking</w:t>
       </w:r>
+      <w:bookmarkEnd w:id="103"/>
       <w:bookmarkEnd w:id="104"/>
-      <w:bookmarkEnd w:id="105"/>
     </w:p>
     <w:p>
       <w:pPr>
@@ -8253,15 +8238,15 @@
           <w:lang w:val="en-GB"/>
         </w:rPr>
       </w:pPr>
-      <w:bookmarkStart w:id="106" w:name="_Toc342032217"/>
+      <w:bookmarkStart w:id="105" w:name="_Toc342032217"/>
       <w:r>
         <w:rPr>
           <w:lang w:val="en-GB"/>
         </w:rPr>
         <w:t>Model quality Objective and Performance criteria</w:t>
       </w:r>
-      <w:bookmarkStart w:id="107" w:name="_Ref284943519"/>
-      <w:bookmarkEnd w:id="106"/>
+      <w:bookmarkStart w:id="106" w:name="_Ref284943519"/>
+      <w:bookmarkEnd w:id="105"/>
     </w:p>
     <w:p>
       <w:pPr>
@@ -8403,7 +8388,7 @@
                 <v:shape id="_x0000_i1025" type="#_x0000_t75" style="width:97.95pt;height:18.4pt" o:ole="">
                   <v:imagedata r:id="rId10" o:title=""/>
                 </v:shape>
-                <o:OLEObject Type="Embed" ProgID="Equation.3" ShapeID="_x0000_i1025" DrawAspect="Content" ObjectID="_1417599598" r:id="rId11"/>
+                <o:OLEObject Type="Embed" ProgID="Equation.3" ShapeID="_x0000_i1025" DrawAspect="Content" ObjectID="_1418804947" r:id="rId11"/>
               </w:object>
             </w:r>
           </w:p>
@@ -8461,7 +8446,7 @@
                 <v:shape id="_x0000_i1026" type="#_x0000_t75" style="width:112.2pt;height:33.5pt" o:ole="">
                   <v:imagedata r:id="rId12" o:title=""/>
                 </v:shape>
-                <o:OLEObject Type="Embed" ProgID="Equation.3" ShapeID="_x0000_i1026" DrawAspect="Content" ObjectID="_1417599599" r:id="rId13"/>
+                <o:OLEObject Type="Embed" ProgID="Equation.3" ShapeID="_x0000_i1026" DrawAspect="Content" ObjectID="_1418804948" r:id="rId13"/>
               </w:object>
             </w:r>
           </w:p>
@@ -8519,7 +8504,7 @@
                 <v:shape id="_x0000_i1027" type="#_x0000_t75" style="width:241.95pt;height:33.5pt" o:ole="">
                   <v:imagedata r:id="rId14" o:title=""/>
                 </v:shape>
-                <o:OLEObject Type="Embed" ProgID="Equation.3" ShapeID="_x0000_i1027" DrawAspect="Content" ObjectID="_1417599600" r:id="rId15"/>
+                <o:OLEObject Type="Embed" ProgID="Equation.3" ShapeID="_x0000_i1027" DrawAspect="Content" ObjectID="_1418804949" r:id="rId15"/>
               </w:object>
             </w:r>
           </w:p>
@@ -8577,7 +8562,7 @@
                 <v:shape id="_x0000_i1028" type="#_x0000_t75" style="width:162.4pt;height:33.5pt" o:ole="">
                   <v:imagedata r:id="rId16" o:title=""/>
                 </v:shape>
-                <o:OLEObject Type="Embed" ProgID="Equation.3" ShapeID="_x0000_i1028" DrawAspect="Content" ObjectID="_1417599601" r:id="rId17"/>
+                <o:OLEObject Type="Embed" ProgID="Equation.3" ShapeID="_x0000_i1028" DrawAspect="Content" ObjectID="_1418804950" r:id="rId17"/>
               </w:object>
             </w:r>
           </w:p>
@@ -8636,7 +8621,7 @@
                 <v:shape id="_x0000_i1029" type="#_x0000_t75" style="width:123.05pt;height:18.4pt" o:ole="">
                   <v:imagedata r:id="rId18" o:title=""/>
                 </v:shape>
-                <o:OLEObject Type="Embed" ProgID="Equation.3" ShapeID="_x0000_i1029" DrawAspect="Content" ObjectID="_1417599602" r:id="rId19"/>
+                <o:OLEObject Type="Embed" ProgID="Equation.3" ShapeID="_x0000_i1029" DrawAspect="Content" ObjectID="_1418804951" r:id="rId19"/>
               </w:object>
             </w:r>
           </w:p>
@@ -8675,34 +8660,35 @@
           <w:lang w:val="en-GB"/>
         </w:rPr>
       </w:pPr>
-      <w:bookmarkStart w:id="108" w:name="_Toc339200257"/>
-      <w:bookmarkStart w:id="109" w:name="_Toc339200302"/>
-      <w:bookmarkStart w:id="110" w:name="_Toc339200347"/>
-      <w:bookmarkStart w:id="111" w:name="_Toc339200540"/>
-      <w:bookmarkStart w:id="112" w:name="_Toc339200675"/>
-      <w:bookmarkStart w:id="113" w:name="_Toc339200797"/>
-      <w:bookmarkStart w:id="114" w:name="_Toc339200951"/>
-      <w:bookmarkStart w:id="115" w:name="_Toc339201038"/>
-      <w:bookmarkStart w:id="116" w:name="_Toc339201099"/>
-      <w:bookmarkStart w:id="117" w:name="_Toc339201142"/>
-      <w:bookmarkStart w:id="118" w:name="_Toc339201350"/>
-      <w:bookmarkStart w:id="119" w:name="_Toc339201459"/>
-      <w:bookmarkStart w:id="120" w:name="_Toc339201542"/>
-      <w:bookmarkStart w:id="121" w:name="_Toc339300718"/>
-      <w:bookmarkStart w:id="122" w:name="_Toc339301735"/>
-      <w:bookmarkStart w:id="123" w:name="_Toc339302984"/>
-      <w:bookmarkStart w:id="124" w:name="_Toc339307720"/>
-      <w:bookmarkStart w:id="125" w:name="_Toc339311290"/>
-      <w:bookmarkStart w:id="126" w:name="_Toc339314948"/>
-      <w:bookmarkStart w:id="127" w:name="_Toc339315109"/>
-      <w:bookmarkStart w:id="128" w:name="_Toc339315233"/>
-      <w:bookmarkStart w:id="129" w:name="_Toc339610900"/>
-      <w:bookmarkStart w:id="130" w:name="_Toc339611425"/>
-      <w:bookmarkStart w:id="131" w:name="_Toc340147699"/>
-      <w:bookmarkStart w:id="132" w:name="_Toc340163115"/>
-      <w:bookmarkStart w:id="133" w:name="_Toc341429576"/>
-      <w:bookmarkStart w:id="134" w:name="_Toc342032155"/>
-      <w:bookmarkStart w:id="135" w:name="_Toc342032218"/>
+      <w:bookmarkStart w:id="107" w:name="_Toc339200257"/>
+      <w:bookmarkStart w:id="108" w:name="_Toc339200302"/>
+      <w:bookmarkStart w:id="109" w:name="_Toc339200347"/>
+      <w:bookmarkStart w:id="110" w:name="_Toc339200540"/>
+      <w:bookmarkStart w:id="111" w:name="_Toc339200675"/>
+      <w:bookmarkStart w:id="112" w:name="_Toc339200797"/>
+      <w:bookmarkStart w:id="113" w:name="_Toc339200951"/>
+      <w:bookmarkStart w:id="114" w:name="_Toc339201038"/>
+      <w:bookmarkStart w:id="115" w:name="_Toc339201099"/>
+      <w:bookmarkStart w:id="116" w:name="_Toc339201142"/>
+      <w:bookmarkStart w:id="117" w:name="_Toc339201350"/>
+      <w:bookmarkStart w:id="118" w:name="_Toc339201459"/>
+      <w:bookmarkStart w:id="119" w:name="_Toc339201542"/>
+      <w:bookmarkStart w:id="120" w:name="_Toc339300718"/>
+      <w:bookmarkStart w:id="121" w:name="_Toc339301735"/>
+      <w:bookmarkStart w:id="122" w:name="_Toc339302984"/>
+      <w:bookmarkStart w:id="123" w:name="_Toc339307720"/>
+      <w:bookmarkStart w:id="124" w:name="_Toc339311290"/>
+      <w:bookmarkStart w:id="125" w:name="_Toc339314948"/>
+      <w:bookmarkStart w:id="126" w:name="_Toc339315109"/>
+      <w:bookmarkStart w:id="127" w:name="_Toc339315233"/>
+      <w:bookmarkStart w:id="128" w:name="_Toc339610900"/>
+      <w:bookmarkStart w:id="129" w:name="_Toc339611425"/>
+      <w:bookmarkStart w:id="130" w:name="_Toc340147699"/>
+      <w:bookmarkStart w:id="131" w:name="_Toc340163115"/>
+      <w:bookmarkStart w:id="132" w:name="_Toc341429576"/>
+      <w:bookmarkStart w:id="133" w:name="_Toc342032155"/>
+      <w:bookmarkStart w:id="134" w:name="_Toc342032218"/>
+      <w:bookmarkEnd w:id="107"/>
       <w:bookmarkEnd w:id="108"/>
       <w:bookmarkEnd w:id="109"/>
       <w:bookmarkEnd w:id="110"/>
@@ -8730,7 +8716,6 @@
       <w:bookmarkEnd w:id="132"/>
       <w:bookmarkEnd w:id="133"/>
       <w:bookmarkEnd w:id="134"/>
-      <w:bookmarkEnd w:id="135"/>
     </w:p>
     <w:p>
       <w:pPr>
@@ -8745,8 +8730,8 @@
           <w:lang w:val="en-GB"/>
         </w:rPr>
       </w:pPr>
-      <w:bookmarkStart w:id="136" w:name="_Ref341427375"/>
-      <w:bookmarkStart w:id="137" w:name="_Toc342032219"/>
+      <w:bookmarkStart w:id="135" w:name="_Ref341427375"/>
+      <w:bookmarkStart w:id="136" w:name="_Toc342032219"/>
       <w:r>
         <w:rPr>
           <w:rFonts w:ascii="Times New Roman" w:hAnsi="Times New Roman"/>
@@ -8755,8 +8740,8 @@
         </w:rPr>
         <w:t>Model quality Objective (MQO)</w:t>
       </w:r>
+      <w:bookmarkEnd w:id="135"/>
       <w:bookmarkEnd w:id="136"/>
-      <w:bookmarkEnd w:id="137"/>
     </w:p>
     <w:p/>
     <w:p>
@@ -8814,7 +8799,7 @@
                 <v:shape id="_x0000_i1030" type="#_x0000_t75" style="width:200.95pt;height:46.9pt" o:ole="">
                   <v:imagedata r:id="rId20" o:title=""/>
                 </v:shape>
-                <o:OLEObject Type="Embed" ProgID="Equation.3" ShapeID="_x0000_i1030" DrawAspect="Content" ObjectID="_1417599603" r:id="rId21"/>
+                <o:OLEObject Type="Embed" ProgID="Equation.3" ShapeID="_x0000_i1030" DrawAspect="Content" ObjectID="_1418804952" r:id="rId21"/>
               </w:object>
             </w:r>
           </w:p>
@@ -8950,13 +8935,13 @@
       <w:r>
         <w:t xml:space="preserve">0.5. In this case the </w:t>
       </w:r>
-      <w:bookmarkStart w:id="138" w:name="OLE_LINK1"/>
-      <w:bookmarkStart w:id="139" w:name="OLE_LINK2"/>
+      <w:bookmarkStart w:id="137" w:name="OLE_LINK1"/>
+      <w:bookmarkStart w:id="138" w:name="OLE_LINK2"/>
       <w:r>
         <w:t>RMSE between observed and modeled values is</w:t>
       </w:r>
+      <w:bookmarkEnd w:id="137"/>
       <w:bookmarkEnd w:id="138"/>
-      <w:bookmarkEnd w:id="139"/>
       <w:r>
         <w:t xml:space="preserve"> less than the observation uncertainty. </w:t>
       </w:r>
@@ -9145,32 +9130,33 @@
       </w:pPr>
     </w:p>
     <w:p>
-      <w:bookmarkStart w:id="140" w:name="_Toc339200259"/>
-      <w:bookmarkStart w:id="141" w:name="_Toc339200304"/>
-      <w:bookmarkStart w:id="142" w:name="_Toc339200349"/>
-      <w:bookmarkStart w:id="143" w:name="_Toc339200542"/>
-      <w:bookmarkStart w:id="144" w:name="_Toc339200677"/>
-      <w:bookmarkStart w:id="145" w:name="_Toc339200799"/>
-      <w:bookmarkStart w:id="146" w:name="_Toc339200953"/>
-      <w:bookmarkStart w:id="147" w:name="_Toc339201040"/>
-      <w:bookmarkStart w:id="148" w:name="_Toc339201101"/>
-      <w:bookmarkStart w:id="149" w:name="_Toc339201144"/>
-      <w:bookmarkStart w:id="150" w:name="_Toc339201352"/>
-      <w:bookmarkStart w:id="151" w:name="_Toc339201461"/>
-      <w:bookmarkStart w:id="152" w:name="_Toc339201544"/>
-      <w:bookmarkStart w:id="153" w:name="_Toc339300720"/>
-      <w:bookmarkStart w:id="154" w:name="_Toc339301737"/>
-      <w:bookmarkStart w:id="155" w:name="_Toc339302986"/>
-      <w:bookmarkStart w:id="156" w:name="_Toc339307722"/>
-      <w:bookmarkStart w:id="157" w:name="_Toc339311292"/>
-      <w:bookmarkStart w:id="158" w:name="_Toc339314950"/>
-      <w:bookmarkStart w:id="159" w:name="_Toc339315111"/>
-      <w:bookmarkStart w:id="160" w:name="_Toc339315235"/>
-      <w:bookmarkStart w:id="161" w:name="_Toc339610902"/>
-      <w:bookmarkStart w:id="162" w:name="_Toc339611427"/>
-      <w:bookmarkStart w:id="163" w:name="_Toc340147701"/>
-      <w:bookmarkStart w:id="164" w:name="_Toc340163117"/>
-      <w:bookmarkStart w:id="165" w:name="_Toc341429578"/>
+      <w:bookmarkStart w:id="139" w:name="_Toc339200259"/>
+      <w:bookmarkStart w:id="140" w:name="_Toc339200304"/>
+      <w:bookmarkStart w:id="141" w:name="_Toc339200349"/>
+      <w:bookmarkStart w:id="142" w:name="_Toc339200542"/>
+      <w:bookmarkStart w:id="143" w:name="_Toc339200677"/>
+      <w:bookmarkStart w:id="144" w:name="_Toc339200799"/>
+      <w:bookmarkStart w:id="145" w:name="_Toc339200953"/>
+      <w:bookmarkStart w:id="146" w:name="_Toc339201040"/>
+      <w:bookmarkStart w:id="147" w:name="_Toc339201101"/>
+      <w:bookmarkStart w:id="148" w:name="_Toc339201144"/>
+      <w:bookmarkStart w:id="149" w:name="_Toc339201352"/>
+      <w:bookmarkStart w:id="150" w:name="_Toc339201461"/>
+      <w:bookmarkStart w:id="151" w:name="_Toc339201544"/>
+      <w:bookmarkStart w:id="152" w:name="_Toc339300720"/>
+      <w:bookmarkStart w:id="153" w:name="_Toc339301737"/>
+      <w:bookmarkStart w:id="154" w:name="_Toc339302986"/>
+      <w:bookmarkStart w:id="155" w:name="_Toc339307722"/>
+      <w:bookmarkStart w:id="156" w:name="_Toc339311292"/>
+      <w:bookmarkStart w:id="157" w:name="_Toc339314950"/>
+      <w:bookmarkStart w:id="158" w:name="_Toc339315111"/>
+      <w:bookmarkStart w:id="159" w:name="_Toc339315235"/>
+      <w:bookmarkStart w:id="160" w:name="_Toc339610902"/>
+      <w:bookmarkStart w:id="161" w:name="_Toc339611427"/>
+      <w:bookmarkStart w:id="162" w:name="_Toc340147701"/>
+      <w:bookmarkStart w:id="163" w:name="_Toc340163117"/>
+      <w:bookmarkStart w:id="164" w:name="_Toc341429578"/>
+      <w:bookmarkEnd w:id="139"/>
       <w:bookmarkEnd w:id="140"/>
       <w:bookmarkEnd w:id="141"/>
       <w:bookmarkEnd w:id="142"/>
@@ -9196,7 +9182,6 @@
       <w:bookmarkEnd w:id="162"/>
       <w:bookmarkEnd w:id="163"/>
       <w:bookmarkEnd w:id="164"/>
-      <w:bookmarkEnd w:id="165"/>
       <w:r>
         <w:t xml:space="preserve">For annual average values, the MQO expressed in (1) reduces to </w:t>
       </w:r>
@@ -9301,10 +9286,10 @@
           <w:lang w:val="en-GB"/>
         </w:rPr>
       </w:pPr>
-      <w:bookmarkStart w:id="166" w:name="_Toc342032157"/>
-      <w:bookmarkStart w:id="167" w:name="_Toc342032220"/>
+      <w:bookmarkStart w:id="165" w:name="_Toc342032157"/>
+      <w:bookmarkStart w:id="166" w:name="_Toc342032220"/>
+      <w:bookmarkEnd w:id="165"/>
       <w:bookmarkEnd w:id="166"/>
-      <w:bookmarkEnd w:id="167"/>
     </w:p>
     <w:p>
       <w:pPr>
@@ -9319,7 +9304,7 @@
           <w:lang w:val="en-GB"/>
         </w:rPr>
       </w:pPr>
-      <w:bookmarkStart w:id="168" w:name="_Toc342032221"/>
+      <w:bookmarkStart w:id="167" w:name="_Toc342032221"/>
       <w:r>
         <w:rPr>
           <w:rFonts w:ascii="Times New Roman" w:hAnsi="Times New Roman"/>
@@ -9328,7 +9313,7 @@
         </w:rPr>
         <w:t>Performance criteria for Bias, R and SD</w:t>
       </w:r>
-      <w:bookmarkEnd w:id="168"/>
+      <w:bookmarkEnd w:id="167"/>
     </w:p>
     <w:p>
       <w:pPr>
@@ -9360,7 +9345,7 @@
           <v:shape id="_x0000_i1031" type="#_x0000_t75" style="width:238.6pt;height:23.45pt" o:ole="">
             <v:imagedata r:id="rId22" o:title=""/>
           </v:shape>
-          <o:OLEObject Type="Embed" ProgID="Equation.3" ShapeID="_x0000_i1031" DrawAspect="Content" ObjectID="_1417599604" r:id="rId23"/>
+          <o:OLEObject Type="Embed" ProgID="Equation.3" ShapeID="_x0000_i1031" DrawAspect="Content" ObjectID="_1418804953" r:id="rId23"/>
         </w:object>
       </w:r>
     </w:p>
@@ -10606,8 +10591,8 @@
           <w:lang w:val="en-GB"/>
         </w:rPr>
       </w:pPr>
-      <w:bookmarkStart w:id="169" w:name="_Ref341164944"/>
-      <w:bookmarkStart w:id="170" w:name="_Toc342032222"/>
+      <w:bookmarkStart w:id="168" w:name="_Ref341164944"/>
+      <w:bookmarkStart w:id="169" w:name="_Toc342032222"/>
       <w:r>
         <w:rPr>
           <w:rFonts w:ascii="Times New Roman" w:hAnsi="Times New Roman"/>
@@ -10667,7 +10652,7 @@
           <v:shape id="_x0000_i1032" type="#_x0000_t75" style="width:319.8pt;height:54.4pt" o:ole="">
             <v:imagedata r:id="rId24" o:title=""/>
           </v:shape>
-          <o:OLEObject Type="Embed" ProgID="Equation.3" ShapeID="_x0000_i1032" DrawAspect="Content" ObjectID="_1417599605" r:id="rId25"/>
+          <o:OLEObject Type="Embed" ProgID="Equation.3" ShapeID="_x0000_i1032" DrawAspect="Content" ObjectID="_1418804954" r:id="rId25"/>
         </w:object>
       </w:r>
     </w:p>
@@ -12464,9 +12449,9 @@
         </w:rPr>
         <w:t>The 90% principle</w:t>
       </w:r>
-      <w:bookmarkEnd w:id="107"/>
+      <w:bookmarkEnd w:id="106"/>
+      <w:bookmarkEnd w:id="168"/>
       <w:bookmarkEnd w:id="169"/>
-      <w:bookmarkEnd w:id="170"/>
     </w:p>
     <w:p>
       <w:pPr>
@@ -12613,18 +12598,18 @@
           <w:lang w:val="en-GB"/>
         </w:rPr>
       </w:pPr>
-      <w:bookmarkStart w:id="171" w:name="_Ref341164505"/>
-      <w:bookmarkStart w:id="172" w:name="_Ref341164664"/>
-      <w:bookmarkStart w:id="173" w:name="_Toc342032223"/>
+      <w:bookmarkStart w:id="170" w:name="_Ref341164505"/>
+      <w:bookmarkStart w:id="171" w:name="_Ref341164664"/>
+      <w:bookmarkStart w:id="172" w:name="_Toc342032223"/>
       <w:r>
         <w:rPr>
           <w:lang w:val="en-GB"/>
         </w:rPr>
         <w:t>Benchmarking report</w:t>
       </w:r>
+      <w:bookmarkEnd w:id="170"/>
       <w:bookmarkEnd w:id="171"/>
       <w:bookmarkEnd w:id="172"/>
-      <w:bookmarkEnd w:id="173"/>
     </w:p>
     <w:p>
       <w:pPr>
@@ -12679,31 +12664,32 @@
           <w:lang w:val="en-GB"/>
         </w:rPr>
       </w:pPr>
-      <w:bookmarkStart w:id="174" w:name="_Toc339200546"/>
-      <w:bookmarkStart w:id="175" w:name="_Toc339200681"/>
-      <w:bookmarkStart w:id="176" w:name="_Toc339200803"/>
-      <w:bookmarkStart w:id="177" w:name="_Toc339200957"/>
-      <w:bookmarkStart w:id="178" w:name="_Toc339201044"/>
-      <w:bookmarkStart w:id="179" w:name="_Toc339201105"/>
-      <w:bookmarkStart w:id="180" w:name="_Toc339201148"/>
-      <w:bookmarkStart w:id="181" w:name="_Toc339201356"/>
-      <w:bookmarkStart w:id="182" w:name="_Toc339201465"/>
-      <w:bookmarkStart w:id="183" w:name="_Toc339201548"/>
-      <w:bookmarkStart w:id="184" w:name="_Toc339300724"/>
-      <w:bookmarkStart w:id="185" w:name="_Toc339301741"/>
-      <w:bookmarkStart w:id="186" w:name="_Toc339302990"/>
-      <w:bookmarkStart w:id="187" w:name="_Toc339307726"/>
-      <w:bookmarkStart w:id="188" w:name="_Toc339311296"/>
-      <w:bookmarkStart w:id="189" w:name="_Toc339314954"/>
-      <w:bookmarkStart w:id="190" w:name="_Toc339315115"/>
-      <w:bookmarkStart w:id="191" w:name="_Toc339315239"/>
-      <w:bookmarkStart w:id="192" w:name="_Toc339610906"/>
-      <w:bookmarkStart w:id="193" w:name="_Toc339611431"/>
-      <w:bookmarkStart w:id="194" w:name="_Toc340147705"/>
-      <w:bookmarkStart w:id="195" w:name="_Toc340163121"/>
-      <w:bookmarkStart w:id="196" w:name="_Toc341429582"/>
-      <w:bookmarkStart w:id="197" w:name="_Toc342032161"/>
-      <w:bookmarkStart w:id="198" w:name="_Toc342032224"/>
+      <w:bookmarkStart w:id="173" w:name="_Toc339200546"/>
+      <w:bookmarkStart w:id="174" w:name="_Toc339200681"/>
+      <w:bookmarkStart w:id="175" w:name="_Toc339200803"/>
+      <w:bookmarkStart w:id="176" w:name="_Toc339200957"/>
+      <w:bookmarkStart w:id="177" w:name="_Toc339201044"/>
+      <w:bookmarkStart w:id="178" w:name="_Toc339201105"/>
+      <w:bookmarkStart w:id="179" w:name="_Toc339201148"/>
+      <w:bookmarkStart w:id="180" w:name="_Toc339201356"/>
+      <w:bookmarkStart w:id="181" w:name="_Toc339201465"/>
+      <w:bookmarkStart w:id="182" w:name="_Toc339201548"/>
+      <w:bookmarkStart w:id="183" w:name="_Toc339300724"/>
+      <w:bookmarkStart w:id="184" w:name="_Toc339301741"/>
+      <w:bookmarkStart w:id="185" w:name="_Toc339302990"/>
+      <w:bookmarkStart w:id="186" w:name="_Toc339307726"/>
+      <w:bookmarkStart w:id="187" w:name="_Toc339311296"/>
+      <w:bookmarkStart w:id="188" w:name="_Toc339314954"/>
+      <w:bookmarkStart w:id="189" w:name="_Toc339315115"/>
+      <w:bookmarkStart w:id="190" w:name="_Toc339315239"/>
+      <w:bookmarkStart w:id="191" w:name="_Toc339610906"/>
+      <w:bookmarkStart w:id="192" w:name="_Toc339611431"/>
+      <w:bookmarkStart w:id="193" w:name="_Toc340147705"/>
+      <w:bookmarkStart w:id="194" w:name="_Toc340163121"/>
+      <w:bookmarkStart w:id="195" w:name="_Toc341429582"/>
+      <w:bookmarkStart w:id="196" w:name="_Toc342032161"/>
+      <w:bookmarkStart w:id="197" w:name="_Toc342032224"/>
+      <w:bookmarkEnd w:id="173"/>
       <w:bookmarkEnd w:id="174"/>
       <w:bookmarkEnd w:id="175"/>
       <w:bookmarkEnd w:id="176"/>
@@ -12728,7 +12714,6 @@
       <w:bookmarkEnd w:id="195"/>
       <w:bookmarkEnd w:id="196"/>
       <w:bookmarkEnd w:id="197"/>
-      <w:bookmarkEnd w:id="198"/>
     </w:p>
     <w:p>
       <w:pPr>
@@ -12743,7 +12728,7 @@
           <w:lang w:val="en-GB"/>
         </w:rPr>
       </w:pPr>
-      <w:bookmarkStart w:id="199" w:name="_Toc342032225"/>
+      <w:bookmarkStart w:id="198" w:name="_Toc342032225"/>
       <w:r>
         <w:rPr>
           <w:rFonts w:ascii="Times New Roman" w:hAnsi="Times New Roman"/>
@@ -12760,7 +12745,7 @@
         </w:rPr>
         <w:t>y</w:t>
       </w:r>
-      <w:bookmarkEnd w:id="199"/>
+      <w:bookmarkEnd w:id="198"/>
     </w:p>
     <w:p>
       <w:pPr>
@@ -13435,40 +13420,27 @@
           <w:lang w:val="en-GB"/>
         </w:rPr>
       </w:pPr>
-      <w:bookmarkStart w:id="200" w:name="_Ref284943671"/>
-      <w:bookmarkStart w:id="201" w:name="_Ref284943666"/>
+      <w:bookmarkStart w:id="199" w:name="_Ref284943671"/>
+      <w:bookmarkStart w:id="200" w:name="_Ref284943666"/>
       <w:r>
         <w:t xml:space="preserve">Figure </w:t>
       </w:r>
-      <w:r>
-        <w:fldChar w:fldCharType="begin"/>
-      </w:r>
-      <w:r>
-        <w:instrText xml:space="preserve"> SEQ Figure \* ARABIC </w:instrText>
-      </w:r>
-      <w:r>
-        <w:fldChar w:fldCharType="separate"/>
-      </w:r>
-      <w:r>
-        <w:rPr>
-          <w:noProof/>
-        </w:rPr>
-        <w:t>2</w:t>
-      </w:r>
-      <w:r>
-        <w:rPr>
-          <w:noProof/>
-        </w:rPr>
-        <w:fldChar w:fldCharType="end"/>
+      <w:fldSimple w:instr=" SEQ Figure \* ARABIC ">
+        <w:r>
+          <w:rPr>
+            <w:noProof/>
+          </w:rPr>
+          <w:t>2</w:t>
+        </w:r>
+      </w:fldSimple>
+      <w:bookmarkEnd w:id="199"/>
+      <w:r>
+        <w:t xml:space="preserve">: </w:t>
+      </w:r>
+      <w:r>
+        <w:t>Example of benchmarking performance summary report (here daily average PM10 concentration).</w:t>
       </w:r>
       <w:bookmarkEnd w:id="200"/>
-      <w:r>
-        <w:t xml:space="preserve">: </w:t>
-      </w:r>
-      <w:r>
-        <w:t>Example of benchmarking performance summary report (here daily average PM10 concentration).</w:t>
-      </w:r>
-      <w:bookmarkEnd w:id="201"/>
     </w:p>
     <w:p>
       <w:pPr>
@@ -13498,7 +13470,7 @@
           <w:lang w:val="en-GB"/>
         </w:rPr>
       </w:pPr>
-      <w:bookmarkStart w:id="202" w:name="_Toc342032226"/>
+      <w:bookmarkStart w:id="201" w:name="_Toc342032226"/>
       <w:r>
         <w:rPr>
           <w:rFonts w:ascii="Times New Roman" w:hAnsi="Times New Roman"/>
@@ -13516,7 +13488,7 @@
         </w:rPr>
         <w:t>y</w:t>
       </w:r>
-      <w:bookmarkEnd w:id="202"/>
+      <w:bookmarkEnd w:id="201"/>
     </w:p>
     <w:p>
       <w:pPr>
@@ -13724,11 +13696,11 @@
         </w:rPr>
         <w:t>Summary Report</w:t>
       </w:r>
-      <w:bookmarkStart w:id="203" w:name="_Ref284323618"/>
+      <w:bookmarkStart w:id="202" w:name="_Ref284323618"/>
+      <w:bookmarkEnd w:id="5"/>
       <w:bookmarkEnd w:id="6"/>
       <w:bookmarkEnd w:id="7"/>
       <w:bookmarkEnd w:id="8"/>
-      <w:bookmarkEnd w:id="9"/>
       <w:r>
         <w:rPr>
           <w:b w:val="0"/>
@@ -14099,10 +14071,10 @@
           <w:lang w:val="en-GB"/>
         </w:rPr>
       </w:pPr>
-      <w:bookmarkStart w:id="204" w:name="_Toc260223041"/>
-      <w:bookmarkStart w:id="205" w:name="_Ref260218530"/>
+      <w:bookmarkStart w:id="203" w:name="_Toc260223041"/>
+      <w:bookmarkStart w:id="204" w:name="_Ref260218530"/>
+      <w:bookmarkEnd w:id="202"/>
       <w:bookmarkEnd w:id="203"/>
-      <w:bookmarkEnd w:id="204"/>
     </w:p>
     <w:p>
       <w:pPr>
@@ -14116,23 +14088,23 @@
           <w:lang w:val="en-GB"/>
         </w:rPr>
       </w:pPr>
-      <w:bookmarkStart w:id="206" w:name="_Toc254183892"/>
-      <w:bookmarkStart w:id="207" w:name="_Toc254184052"/>
-      <w:bookmarkStart w:id="208" w:name="_Toc260399918"/>
-      <w:bookmarkStart w:id="209" w:name="_Toc284940312"/>
-      <w:bookmarkStart w:id="210" w:name="_Toc342032227"/>
+      <w:bookmarkStart w:id="205" w:name="_Toc254183892"/>
+      <w:bookmarkStart w:id="206" w:name="_Toc254184052"/>
+      <w:bookmarkStart w:id="207" w:name="_Toc260399918"/>
+      <w:bookmarkStart w:id="208" w:name="_Toc284940312"/>
+      <w:bookmarkStart w:id="209" w:name="_Toc342032227"/>
+      <w:bookmarkEnd w:id="204"/>
+      <w:r>
+        <w:rPr>
+          <w:lang w:val="en-GB"/>
+        </w:rPr>
+        <w:t>References</w:t>
+      </w:r>
       <w:bookmarkEnd w:id="205"/>
-      <w:r>
-        <w:rPr>
-          <w:lang w:val="en-GB"/>
-        </w:rPr>
-        <w:t>References</w:t>
-      </w:r>
       <w:bookmarkEnd w:id="206"/>
       <w:bookmarkEnd w:id="207"/>
       <w:bookmarkEnd w:id="208"/>
       <w:bookmarkEnd w:id="209"/>
-      <w:bookmarkEnd w:id="210"/>
     </w:p>
     <w:p>
       <w:pPr>
@@ -14444,8 +14416,8 @@
         </w:rPr>
         <w:br w:type="page"/>
       </w:r>
-      <w:bookmarkStart w:id="211" w:name="_Toc254183893"/>
-      <w:bookmarkStart w:id="212" w:name="_Toc254184053"/>
+      <w:bookmarkStart w:id="210" w:name="_Toc254183893"/>
+      <w:bookmarkStart w:id="211" w:name="_Toc254184053"/>
     </w:p>
     <w:p>
       <w:pPr>
@@ -14544,10 +14516,10 @@
           <w:lang w:val="en-GB"/>
         </w:rPr>
       </w:pPr>
-      <w:bookmarkStart w:id="213" w:name="_Ref284330723"/>
-      <w:bookmarkStart w:id="214" w:name="_Ref284330786"/>
-      <w:bookmarkStart w:id="215" w:name="_Toc284940313"/>
-      <w:bookmarkStart w:id="216" w:name="_Toc342032228"/>
+      <w:bookmarkStart w:id="212" w:name="_Ref284330723"/>
+      <w:bookmarkStart w:id="213" w:name="_Ref284330786"/>
+      <w:bookmarkStart w:id="214" w:name="_Toc284940313"/>
+      <w:bookmarkStart w:id="215" w:name="_Toc342032228"/>
       <w:r>
         <w:rPr>
           <w:sz w:val="144"/>
@@ -14596,10 +14568,10 @@
         </w:rPr>
         <w:t>uide</w:t>
       </w:r>
+      <w:bookmarkEnd w:id="212"/>
       <w:bookmarkEnd w:id="213"/>
       <w:bookmarkEnd w:id="214"/>
       <w:bookmarkEnd w:id="215"/>
-      <w:bookmarkEnd w:id="216"/>
     </w:p>
     <w:p>
       <w:pPr>
@@ -14622,7 +14594,7 @@
           <w:lang w:val="en-GB"/>
         </w:rPr>
       </w:pPr>
-      <w:bookmarkStart w:id="217" w:name="_Toc284940314"/>
+      <w:bookmarkStart w:id="216" w:name="_Toc284940314"/>
       <w:r>
         <w:rPr>
           <w:rFonts w:ascii="Times New Roman" w:hAnsi="Times New Roman"/>
@@ -14630,7 +14602,7 @@
         </w:rPr>
         <w:br w:type="page"/>
       </w:r>
-      <w:bookmarkStart w:id="218" w:name="_Toc342032229"/>
+      <w:bookmarkStart w:id="217" w:name="_Toc342032229"/>
       <w:r>
         <w:rPr>
           <w:lang w:val="en-GB"/>
@@ -14638,8 +14610,8 @@
         <w:lastRenderedPageBreak/>
         <w:t>Installation and running steps</w:t>
       </w:r>
+      <w:bookmarkEnd w:id="216"/>
       <w:bookmarkEnd w:id="217"/>
-      <w:bookmarkEnd w:id="218"/>
     </w:p>
     <w:p>
       <w:pPr>
@@ -15137,8 +15109,8 @@
         </w:rPr>
         <w:t xml:space="preserve">Since the program has to read-in the data, it will take some time before it pops up. </w:t>
       </w:r>
-      <w:bookmarkStart w:id="219" w:name="821"/>
-      <w:bookmarkEnd w:id="219"/>
+      <w:bookmarkStart w:id="218" w:name="821"/>
+      <w:bookmarkEnd w:id="218"/>
     </w:p>
     <w:p>
       <w:pPr>
@@ -15171,8 +15143,8 @@
           <w:lang w:val="en-GB"/>
         </w:rPr>
       </w:pPr>
-      <w:bookmarkStart w:id="220" w:name="_Toc342032230"/>
-      <w:bookmarkStart w:id="221" w:name="_Toc284940315"/>
+      <w:bookmarkStart w:id="219" w:name="_Toc342032230"/>
+      <w:bookmarkStart w:id="220" w:name="_Toc284940315"/>
       <w:r>
         <w:rPr>
           <w:lang w:val="en-GB"/>
@@ -15185,7 +15157,7 @@
         </w:rPr>
         <w:t>es</w:t>
       </w:r>
-      <w:bookmarkEnd w:id="220"/>
+      <w:bookmarkEnd w:id="219"/>
     </w:p>
     <w:p>
       <w:pPr>
@@ -15351,7 +15323,7 @@
           <w:lang w:val="en-GB"/>
         </w:rPr>
       </w:pPr>
-      <w:bookmarkStart w:id="222" w:name="_Toc342032231"/>
+      <w:bookmarkStart w:id="221" w:name="_Toc342032231"/>
       <w:r>
         <w:rPr>
           <w:lang w:val="en-GB"/>
@@ -15370,7 +15342,7 @@
         </w:rPr>
         <w:t>i</w:t>
       </w:r>
-      <w:bookmarkEnd w:id="222"/>
+      <w:bookmarkEnd w:id="221"/>
     </w:p>
     <w:p>
       <w:pPr>
@@ -15609,18 +15581,18 @@
           <w:lang w:val="en-GB"/>
         </w:rPr>
       </w:pPr>
-      <w:bookmarkStart w:id="223" w:name="_Ref341968215"/>
-      <w:bookmarkStart w:id="224" w:name="_Ref341969374"/>
-      <w:bookmarkStart w:id="225" w:name="_Toc342032232"/>
+      <w:bookmarkStart w:id="222" w:name="_Ref341968215"/>
+      <w:bookmarkStart w:id="223" w:name="_Ref341969374"/>
+      <w:bookmarkStart w:id="224" w:name="_Toc342032232"/>
       <w:r>
         <w:rPr>
           <w:lang w:val="en-GB"/>
         </w:rPr>
         <w:t>Startup.ini</w:t>
       </w:r>
+      <w:bookmarkEnd w:id="222"/>
       <w:bookmarkEnd w:id="223"/>
       <w:bookmarkEnd w:id="224"/>
-      <w:bookmarkEnd w:id="225"/>
     </w:p>
     <w:p>
       <w:pPr>
@@ -17953,14 +17925,14 @@
         </w:rPr>
         <w:t xml:space="preserve"> </w:t>
       </w:r>
-      <w:bookmarkStart w:id="226" w:name="_Toc342032233"/>
+      <w:bookmarkStart w:id="225" w:name="_Toc342032233"/>
       <w:r>
         <w:rPr>
           <w:lang w:val="en-GB"/>
         </w:rPr>
         <w:t>Observation file</w:t>
       </w:r>
-      <w:bookmarkEnd w:id="226"/>
+      <w:bookmarkEnd w:id="225"/>
     </w:p>
     <w:p>
       <w:pPr>
@@ -17973,14 +17945,14 @@
           <w:lang w:val="en-GB"/>
         </w:rPr>
       </w:pPr>
-      <w:bookmarkStart w:id="227" w:name="_Toc342032234"/>
+      <w:bookmarkStart w:id="226" w:name="_Toc342032234"/>
       <w:r>
         <w:rPr>
           <w:lang w:val="en-GB"/>
         </w:rPr>
         <w:t>Hourly Frequency</w:t>
       </w:r>
-      <w:bookmarkEnd w:id="227"/>
+      <w:bookmarkEnd w:id="226"/>
     </w:p>
     <w:p>
       <w:pPr>
@@ -18511,14 +18483,14 @@
           <w:lang w:val="en-GB"/>
         </w:rPr>
       </w:pPr>
-      <w:bookmarkStart w:id="228" w:name="_Toc342032235"/>
+      <w:bookmarkStart w:id="227" w:name="_Toc342032235"/>
       <w:r>
         <w:rPr>
           <w:lang w:val="en-GB"/>
         </w:rPr>
         <w:t>Yearly Frequency</w:t>
       </w:r>
-      <w:bookmarkEnd w:id="228"/>
+      <w:bookmarkEnd w:id="227"/>
     </w:p>
     <w:p>
       <w:pPr>
@@ -18651,6 +18623,21 @@
         <w:fldChar w:fldCharType="begin"/>
       </w:r>
       <w:r>
+        <w:instrText xml:space="preserve"> REF _Ref341968215 \r \h </w:instrText>
+      </w:r>
+      <w:r>
+        <w:fldChar w:fldCharType="separate"/>
+      </w:r>
+      <w:r>
+        <w:t>2.2</w:t>
+      </w:r>
+      <w:r>
+        <w:fldChar w:fldCharType="end"/>
+      </w:r>
+      <w:r>
+        <w:fldChar w:fldCharType="begin"/>
+      </w:r>
+      <w:r>
         <w:instrText xml:space="preserve"> REF _Ref284521191 \r \h </w:instrText>
       </w:r>
       <w:r>
@@ -18658,13 +18645,6 @@
       </w:r>
       <w:r>
         <w:fldChar w:fldCharType="separate"/>
-      </w:r>
-      <w:r>
-        <w:rPr>
-          <w:b/>
-          <w:bCs/>
-        </w:rPr>
-        <w:t>Error! Reference source not found.</w:t>
       </w:r>
       <w:r>
         <w:fldChar w:fldCharType="end"/>
@@ -18946,14 +18926,14 @@
         </w:rPr>
         <w:t xml:space="preserve"> </w:t>
       </w:r>
-      <w:bookmarkStart w:id="229" w:name="_Toc342032236"/>
+      <w:bookmarkStart w:id="228" w:name="_Toc342032236"/>
       <w:r>
         <w:rPr>
           <w:lang w:val="en-GB"/>
         </w:rPr>
         <w:t>Model file</w:t>
       </w:r>
-      <w:bookmarkEnd w:id="229"/>
+      <w:bookmarkEnd w:id="228"/>
     </w:p>
     <w:p>
       <w:pPr>
@@ -18966,14 +18946,14 @@
           <w:lang w:val="en-GB"/>
         </w:rPr>
       </w:pPr>
-      <w:bookmarkStart w:id="230" w:name="_Toc342032237"/>
+      <w:bookmarkStart w:id="229" w:name="_Toc342032237"/>
       <w:r>
         <w:rPr>
           <w:lang w:val="en-GB"/>
         </w:rPr>
         <w:t>Hourly Frequency</w:t>
       </w:r>
-      <w:bookmarkEnd w:id="230"/>
+      <w:bookmarkEnd w:id="229"/>
     </w:p>
     <w:p>
       <w:pPr>
@@ -19084,6 +19064,16 @@
         <w:t>df format)</w:t>
       </w:r>
     </w:p>
+    <w:p>
+      <w:pPr>
+        <w:pStyle w:val="ListParagraph"/>
+      </w:pPr>
+    </w:p>
+    <w:p>
+      <w:pPr>
+        <w:jc w:val="both"/>
+      </w:pPr>
+    </w:p>
     <w:p/>
     <w:p>
       <w:pPr>
@@ -19100,6 +19090,7 @@
           <w:color w:val="0070C0"/>
           <w:u w:val="single"/>
         </w:rPr>
+        <w:lastRenderedPageBreak/>
         <w:t>Description of the netcdf (option 1) format</w:t>
       </w:r>
     </w:p>
@@ -19121,7 +19112,6 @@
         <w:jc w:val="both"/>
       </w:pPr>
       <w:r>
-        <w:lastRenderedPageBreak/>
         <w:t xml:space="preserve">One single netcdf file should be provided for a given model. It must contain </w:t>
       </w:r>
       <w:r>
@@ -20157,6 +20147,7 @@
           <w:sz w:val="20"/>
           <w:szCs w:val="20"/>
         </w:rPr>
+        <w:lastRenderedPageBreak/>
         <w:t xml:space="preserve">  float </w:t>
       </w:r>
       <w:r>
@@ -20223,7 +20214,6 @@
           <w:sz w:val="20"/>
           <w:szCs w:val="20"/>
         </w:rPr>
-        <w:lastRenderedPageBreak/>
         <w:t xml:space="preserve">  </w:t>
       </w:r>
       <w:r>
@@ -20982,6 +20972,7 @@
           <w:szCs w:val="20"/>
           <w:lang w:val="fr-FR"/>
         </w:rPr>
+        <w:lastRenderedPageBreak/>
         <w:t>// global attributes :</w:t>
       </w:r>
     </w:p>
@@ -21018,7 +21009,6 @@
           <w:sz w:val="20"/>
           <w:szCs w:val="20"/>
         </w:rPr>
-        <w:lastRenderedPageBreak/>
         <w:t>}</w:t>
       </w:r>
     </w:p>
@@ -21661,14 +21651,14 @@
           <w:lang w:val="en-GB"/>
         </w:rPr>
       </w:pPr>
-      <w:bookmarkStart w:id="231" w:name="_Toc342032238"/>
+      <w:bookmarkStart w:id="230" w:name="_Toc342032238"/>
       <w:r>
         <w:rPr>
           <w:lang w:val="en-GB"/>
         </w:rPr>
         <w:t>Yearly Frequency</w:t>
       </w:r>
-      <w:bookmarkEnd w:id="231"/>
+      <w:bookmarkEnd w:id="230"/>
     </w:p>
     <w:p>
       <w:pPr>
@@ -21885,8 +21875,8 @@
           <w:lang w:val="en-GB"/>
         </w:rPr>
       </w:pPr>
-      <w:bookmarkStart w:id="232" w:name="_Toc342032239"/>
-      <w:bookmarkStart w:id="233" w:name="_Ref342032271"/>
+      <w:bookmarkStart w:id="231" w:name="_Toc342032239"/>
+      <w:bookmarkStart w:id="232" w:name="_Ref342032271"/>
       <w:r>
         <w:rPr>
           <w:lang w:val="en-GB"/>
@@ -21917,8 +21907,8 @@
         </w:rPr>
         <w:t>yearly output</w:t>
       </w:r>
+      <w:bookmarkEnd w:id="231"/>
       <w:bookmarkEnd w:id="232"/>
-      <w:bookmarkEnd w:id="233"/>
     </w:p>
     <w:p>
       <w:pPr>
@@ -21950,7 +21940,14 @@
         <w:rPr>
           <w:lang w:val="en-GB"/>
         </w:rPr>
-        <w:t xml:space="preserve"> configuration files to keep only relevant diagrams and elaborations within the selection menus (e.g. all diagrams using correlation will be discarded).For doing this, go in </w:t>
+        <w:t xml:space="preserve"> configuration files to keep only relevant diagrams and </w:t>
+      </w:r>
+      <w:r>
+        <w:rPr>
+          <w:lang w:val="en-GB"/>
+        </w:rPr>
+        <w:lastRenderedPageBreak/>
+        <w:t xml:space="preserve">elaborations within the selection menus (e.g. all diagrams using correlation will be discarded).For doing this, go in </w:t>
       </w:r>
       <w:r>
         <w:rPr>
@@ -21984,9 +21981,9 @@
           <w:lang w:val="en-GB"/>
         </w:rPr>
       </w:pPr>
-      <w:bookmarkStart w:id="234" w:name="_Toc284940319"/>
-      <w:bookmarkStart w:id="235" w:name="_Toc342032240"/>
-      <w:bookmarkEnd w:id="221"/>
+      <w:bookmarkStart w:id="233" w:name="_Toc284940319"/>
+      <w:bookmarkStart w:id="234" w:name="_Toc342032240"/>
+      <w:bookmarkEnd w:id="220"/>
       <w:r>
         <w:rPr>
           <w:lang w:val="en-GB"/>
@@ -22006,8 +22003,8 @@
         </w:rPr>
         <w:t>mode</w:t>
       </w:r>
+      <w:bookmarkEnd w:id="233"/>
       <w:bookmarkEnd w:id="234"/>
-      <w:bookmarkEnd w:id="235"/>
     </w:p>
     <w:p>
       <w:pPr>
@@ -22152,27 +22149,14 @@
       <w:r>
         <w:t xml:space="preserve">Figure </w:t>
       </w:r>
-      <w:r>
-        <w:fldChar w:fldCharType="begin"/>
-      </w:r>
-      <w:r>
-        <w:instrText xml:space="preserve"> SEQ Figure \* ARABIC </w:instrText>
-      </w:r>
-      <w:r>
-        <w:fldChar w:fldCharType="separate"/>
-      </w:r>
-      <w:r>
-        <w:rPr>
-          <w:noProof/>
-        </w:rPr>
-        <w:t>3</w:t>
-      </w:r>
-      <w:r>
-        <w:rPr>
-          <w:noProof/>
-        </w:rPr>
-        <w:fldChar w:fldCharType="end"/>
-      </w:r>
+      <w:fldSimple w:instr=" SEQ Figure \* ARABIC ">
+        <w:r>
+          <w:rPr>
+            <w:noProof/>
+          </w:rPr>
+          <w:t>3</w:t>
+        </w:r>
+      </w:fldSimple>
       <w:r>
         <w:t xml:space="preserve">  The DELTA main interface (starting window)  </w:t>
       </w:r>
@@ -22196,9 +22180,9 @@
           <w:lang w:val="en-GB"/>
         </w:rPr>
       </w:pPr>
-      <w:bookmarkStart w:id="236" w:name="_Toc284940320"/>
-      <w:bookmarkStart w:id="237" w:name="_Toc342032241"/>
-      <w:bookmarkStart w:id="238" w:name="_Ref343511474"/>
+      <w:bookmarkStart w:id="235" w:name="_Toc284940320"/>
+      <w:bookmarkStart w:id="236" w:name="_Toc342032241"/>
+      <w:bookmarkStart w:id="237" w:name="_Ref343511474"/>
       <w:r>
         <w:rPr>
           <w:rFonts w:ascii="Times New Roman" w:hAnsi="Times New Roman"/>
@@ -22207,9 +22191,9 @@
         </w:rPr>
         <w:t>The data selection interface</w:t>
       </w:r>
+      <w:bookmarkEnd w:id="235"/>
       <w:bookmarkEnd w:id="236"/>
       <w:bookmarkEnd w:id="237"/>
-      <w:bookmarkEnd w:id="238"/>
       <w:r>
         <w:rPr>
           <w:rFonts w:ascii="Times New Roman" w:hAnsi="Times New Roman"/>
@@ -22380,6 +22364,7 @@
         </w:rPr>
       </w:pPr>
       <w:r>
+        <w:lastRenderedPageBreak/>
         <w:t>Note: When a user selects a parameter (e.g. O</w:t>
       </w:r>
       <w:r>
@@ -22389,11 +22374,7 @@
         <w:t>3</w:t>
       </w:r>
       <w:r>
-        <w:t xml:space="preserve">) in the "data selection" window, all stations measuring that parameter automatically appear in the "available" section. The user can then make </w:t>
-      </w:r>
-      <w:r>
-        <w:lastRenderedPageBreak/>
-        <w:t>his selection among these available stations and add them in the “selected” section. At this stage the user can still change his mind and select another parameter (e.g. PM10). The list of selected stations will be updated after warning the user.</w:t>
+        <w:t>) in the "data selection" window, all stations measuring that parameter automatically appear in the "available" section. The user can then make his selection among these available stations and add them in the “selected” section. At this stage the user can still change his mind and select another parameter (e.g. PM10). The list of selected stations will be updated after warning the user.</w:t>
       </w:r>
     </w:p>
     <w:p>
@@ -22541,64 +22522,67 @@
           <w:lang w:val="en-GB"/>
         </w:rPr>
       </w:pPr>
-      <w:bookmarkStart w:id="239" w:name="_Ref284591234"/>
+      <w:bookmarkStart w:id="238" w:name="_Ref284591234"/>
       <w:r>
         <w:t xml:space="preserve">Figure </w:t>
       </w:r>
-      <w:r>
-        <w:fldChar w:fldCharType="begin"/>
-      </w:r>
-      <w:r>
-        <w:instrText xml:space="preserve"> SEQ Figure \* ARABIC </w:instrText>
-      </w:r>
-      <w:r>
-        <w:fldChar w:fldCharType="separate"/>
-      </w:r>
-      <w:r>
-        <w:rPr>
-          <w:noProof/>
-        </w:rPr>
-        <w:t>4</w:t>
-      </w:r>
-      <w:r>
-        <w:rPr>
-          <w:noProof/>
-        </w:rPr>
-        <w:fldChar w:fldCharType="end"/>
-      </w:r>
+      <w:fldSimple w:instr=" SEQ Figure \* ARABIC ">
+        <w:r>
+          <w:rPr>
+            <w:noProof/>
+          </w:rPr>
+          <w:t>4</w:t>
+        </w:r>
+      </w:fldSimple>
+      <w:bookmarkEnd w:id="238"/>
+      <w:r>
+        <w:t xml:space="preserve">: DELTA data selection interface. </w:t>
+      </w:r>
+      <w:r>
+        <w:t xml:space="preserve">Example of </w:t>
+      </w:r>
+      <w:r>
+        <w:t>EC4  macs</w:t>
+      </w:r>
+      <w:r>
+        <w:t xml:space="preserve"> stations from the </w:t>
+      </w:r>
+      <w:r>
+        <w:t>EuroDelta</w:t>
+      </w:r>
+      <w:r>
+        <w:t xml:space="preserve"> modeling exercise</w:t>
+      </w:r>
+    </w:p>
+    <w:p>
+      <w:pPr>
+        <w:rPr>
+          <w:lang w:val="en-GB"/>
+        </w:rPr>
+      </w:pPr>
+    </w:p>
+    <w:p>
+      <w:pPr>
+        <w:rPr>
+          <w:lang w:val="en-GB"/>
+        </w:rPr>
+      </w:pPr>
+    </w:p>
+    <w:p>
+      <w:pPr>
+        <w:rPr>
+          <w:lang w:val="en-GB"/>
+        </w:rPr>
+      </w:pPr>
+    </w:p>
+    <w:p>
+      <w:pPr>
+        <w:rPr>
+          <w:lang w:val="en-GB"/>
+        </w:rPr>
+      </w:pPr>
+      <w:bookmarkStart w:id="239" w:name="_GoBack"/>
       <w:bookmarkEnd w:id="239"/>
-      <w:r>
-        <w:t xml:space="preserve">: DELTA data selection interface. </w:t>
-      </w:r>
-      <w:r>
-        <w:t xml:space="preserve">Example of </w:t>
-      </w:r>
-      <w:r>
-        <w:t>EC4  macs</w:t>
-      </w:r>
-      <w:r>
-        <w:t xml:space="preserve"> stations from the </w:t>
-      </w:r>
-      <w:r>
-        <w:t>EuroDelta</w:t>
-      </w:r>
-      <w:r>
-        <w:t xml:space="preserve"> modeling exercise</w:t>
-      </w:r>
-    </w:p>
-    <w:p>
-      <w:pPr>
-        <w:rPr>
-          <w:lang w:val="en-GB"/>
-        </w:rPr>
-      </w:pPr>
-    </w:p>
-    <w:p>
-      <w:pPr>
-        <w:rPr>
-          <w:lang w:val="en-GB"/>
-        </w:rPr>
-      </w:pPr>
     </w:p>
     <w:p>
       <w:pPr>
@@ -22621,6 +22605,7 @@
           <w:sz w:val="24"/>
           <w:lang w:val="en-GB"/>
         </w:rPr>
+        <w:lastRenderedPageBreak/>
         <w:t>The analysis interface</w:t>
       </w:r>
       <w:bookmarkEnd w:id="240"/>
@@ -22812,27 +22797,14 @@
       <w:r>
         <w:t xml:space="preserve">Figure </w:t>
       </w:r>
-      <w:r>
-        <w:fldChar w:fldCharType="begin"/>
-      </w:r>
-      <w:r>
-        <w:instrText xml:space="preserve"> SEQ Figure \* ARABIC </w:instrText>
-      </w:r>
-      <w:r>
-        <w:fldChar w:fldCharType="separate"/>
-      </w:r>
-      <w:r>
-        <w:rPr>
-          <w:noProof/>
-        </w:rPr>
-        <w:t>5</w:t>
-      </w:r>
-      <w:r>
-        <w:rPr>
-          <w:noProof/>
-        </w:rPr>
-        <w:fldChar w:fldCharType="end"/>
-      </w:r>
+      <w:fldSimple w:instr=" SEQ Figure \* ARABIC ">
+        <w:r>
+          <w:rPr>
+            <w:noProof/>
+          </w:rPr>
+          <w:t>5</w:t>
+        </w:r>
+      </w:fldSimple>
       <w:bookmarkEnd w:id="242"/>
       <w:r>
         <w:t>: DELTA analysis selection interface</w:t>
@@ -23067,6 +23039,7 @@
         <w:rPr>
           <w:lang w:val="en-GB"/>
         </w:rPr>
+        <w:lastRenderedPageBreak/>
         <w:t>Similarly to the data selection interface the user has also the possibility to save the choices made on this window and to reload them at a later time. This modality can be useful to avoid repeating frequently used selections. In order to save the selections in the analysis win</w:t>
       </w:r>
       <w:r>
@@ -23434,30 +23407,14 @@
       <w:r>
         <w:t xml:space="preserve">Figure </w:t>
       </w:r>
-      <w:r>
-        <w:fldChar w:fldCharType="begin"/>
-      </w:r>
-      <w:r>
-        <w:instrText xml:space="preserve"> SEQ Figure</w:instrText>
-      </w:r>
-      <w:r>
-        <w:instrText xml:space="preserve"> \* ARABIC </w:instrText>
-      </w:r>
-      <w:r>
-        <w:fldChar w:fldCharType="separate"/>
-      </w:r>
-      <w:r>
-        <w:rPr>
-          <w:noProof/>
-        </w:rPr>
-        <w:t>6</w:t>
-      </w:r>
-      <w:r>
-        <w:rPr>
-          <w:noProof/>
-        </w:rPr>
-        <w:fldChar w:fldCharType="end"/>
-      </w:r>
+      <w:fldSimple w:instr=" SEQ Figure \* ARABIC ">
+        <w:r>
+          <w:rPr>
+            <w:noProof/>
+          </w:rPr>
+          <w:t>6</w:t>
+        </w:r>
+      </w:fldSimple>
       <w:r>
         <w:t>: DELTA main graphical window. The example shown is the target plot for maximum daily 8h mean O3 as calc</w:t>
       </w:r>
@@ -31089,7 +31046,7 @@
                   <v:shape id="_x0000_i1033" type="#_x0000_t75" style="width:10.05pt;height:10.05pt" o:ole="">
                     <v:imagedata r:id="rId43" o:title=""/>
                   </v:shape>
-                  <o:OLEObject Type="Embed" ProgID="Equation.3" ShapeID="_x0000_i1033" DrawAspect="Content" ObjectID="_1417599606" r:id="rId44"/>
+                  <o:OLEObject Type="Embed" ProgID="Equation.3" ShapeID="_x0000_i1033" DrawAspect="Content" ObjectID="_1418804955" r:id="rId44"/>
                 </w:object>
               </m:r>
               <m:r>
@@ -35621,7 +35578,7 @@
                 <v:shape id="_x0000_i1034" type="#_x0000_t75" style="width:244.45pt;height:40.2pt" o:ole="">
                   <v:imagedata r:id="rId48" o:title=""/>
                 </v:shape>
-                <o:OLEObject Type="Embed" ProgID="Equation.3" ShapeID="_x0000_i1034" DrawAspect="Content" ObjectID="_1417599607" r:id="rId49"/>
+                <o:OLEObject Type="Embed" ProgID="Equation.3" ShapeID="_x0000_i1034" DrawAspect="Content" ObjectID="_1418804956" r:id="rId49"/>
               </w:object>
             </w:r>
           </w:p>
@@ -49055,8 +49012,8 @@
         <w:br w:type="page"/>
       </w:r>
     </w:p>
+    <w:bookmarkEnd w:id="210"/>
     <w:bookmarkEnd w:id="211"/>
-    <w:bookmarkEnd w:id="212"/>
     <w:bookmarkEnd w:id="255"/>
     <w:p>
       <w:pPr>
@@ -50113,7 +50070,7 @@
         <w:rStyle w:val="PageNumber"/>
         <w:noProof/>
       </w:rPr>
-      <w:t>54</w:t>
+      <w:t>35</w:t>
     </w:r>
     <w:r>
       <w:rPr>
@@ -57794,7 +57751,7 @@
 </file>
 
 <file path=customXml/itemProps1.xml><?xml version="1.0" encoding="utf-8"?>
-<ds:datastoreItem xmlns:ds="http://schemas.openxmlformats.org/officeDocument/2006/customXml" ds:itemID="{E45BA5FB-005D-4FF2-8368-3CE6B1E2E8C7}">
+<ds:datastoreItem xmlns:ds="http://schemas.openxmlformats.org/officeDocument/2006/customXml" ds:itemID="{F1FDC70D-7ABF-4951-A753-2B45C9B51F70}">
   <ds:schemaRefs>
     <ds:schemaRef ds:uri="http://schemas.openxmlformats.org/officeDocument/2006/bibliography"/>
   </ds:schemaRefs>

</xml_diff>

<commit_message>
Updated user's guide (version 3, QQ and scatter plot for groups)
</commit_message>
<xml_diff>
--- a/help/DELTA_UserGuide_V3_0a.docx
+++ b/help/DELTA_UserGuide_V3_0a.docx
@@ -74,27 +74,54 @@
           <w:szCs w:val="72"/>
           <w:lang w:val="en-GB"/>
         </w:rPr>
-        <w:t xml:space="preserve">DELTA V3.0 </w:t>
-      </w:r>
-    </w:p>
-    <w:p>
-      <w:pPr>
-        <w:jc w:val="center"/>
+        <w:t>DELTA Version 3</w:t>
+      </w:r>
+      <w:r>
         <w:rPr>
           <w:b/>
           <w:sz w:val="72"/>
           <w:szCs w:val="72"/>
           <w:lang w:val="en-GB"/>
         </w:rPr>
-      </w:pPr>
-      <w:r>
+        <w:t xml:space="preserve"> </w:t>
+      </w:r>
+    </w:p>
+    <w:p>
+      <w:pPr>
+        <w:jc w:val="center"/>
         <w:rPr>
           <w:b/>
           <w:sz w:val="72"/>
           <w:szCs w:val="72"/>
           <w:lang w:val="en-GB"/>
         </w:rPr>
-        <w:t>User Guide</w:t>
+      </w:pPr>
+      <w:r>
+        <w:rPr>
+          <w:b/>
+          <w:sz w:val="72"/>
+          <w:szCs w:val="72"/>
+          <w:lang w:val="en-GB"/>
+        </w:rPr>
+        <w:t>User</w:t>
+      </w:r>
+      <w:r>
+        <w:rPr>
+          <w:b/>
+          <w:sz w:val="72"/>
+          <w:szCs w:val="72"/>
+          <w:lang w:val="en-GB"/>
+        </w:rPr>
+        <w:t>’s</w:t>
+      </w:r>
+      <w:r>
+        <w:rPr>
+          <w:b/>
+          <w:sz w:val="72"/>
+          <w:szCs w:val="72"/>
+          <w:lang w:val="en-GB"/>
+        </w:rPr>
+        <w:t xml:space="preserve"> Guide</w:t>
       </w:r>
     </w:p>
     <w:p>
@@ -348,7 +375,7 @@
         <w:rPr>
           <w:lang w:val="en-GB"/>
         </w:rPr>
-        <w:t>1</w:t>
+        <w:t>2</w:t>
       </w:r>
     </w:p>
     <w:p>
@@ -390,7 +417,7 @@
           <w:noProof/>
           <w:lang w:val="en-GB"/>
         </w:rPr>
-        <w:t>04 January 2013</w:t>
+        <w:t>09 January 2013</w:t>
       </w:r>
       <w:r>
         <w:rPr>
@@ -3127,7 +3154,7 @@
             <w:noProof/>
             <w:webHidden/>
           </w:rPr>
-          <w:t>28</w:t>
+          <w:t>29</w:t>
         </w:r>
         <w:r>
           <w:rPr>
@@ -7441,7 +7468,7 @@
         </w:rPr>
         <w:lastRenderedPageBreak/>
         <w:drawing>
-          <wp:inline distT="0" distB="0" distL="0" distR="0" wp14:anchorId="66BC8474" wp14:editId="6932354C">
+          <wp:inline distT="0" distB="0" distL="0" distR="0" wp14:anchorId="6E074955" wp14:editId="28954318">
             <wp:extent cx="6124575" cy="3848735"/>
             <wp:effectExtent l="0" t="0" r="0" b="0"/>
             <wp:docPr id="1" name="Picture 209"/>
@@ -7513,14 +7540,27 @@
       <w:r>
         <w:t xml:space="preserve">Figure </w:t>
       </w:r>
-      <w:fldSimple w:instr=" SEQ Figure \* ARABIC ">
-        <w:r>
-          <w:rPr>
-            <w:noProof/>
-          </w:rPr>
-          <w:t>1</w:t>
-        </w:r>
-      </w:fldSimple>
+      <w:r>
+        <w:fldChar w:fldCharType="begin"/>
+      </w:r>
+      <w:r>
+        <w:instrText xml:space="preserve"> SEQ Figure \* ARABIC </w:instrText>
+      </w:r>
+      <w:r>
+        <w:fldChar w:fldCharType="separate"/>
+      </w:r>
+      <w:r>
+        <w:rPr>
+          <w:noProof/>
+        </w:rPr>
+        <w:t>1</w:t>
+      </w:r>
+      <w:r>
+        <w:rPr>
+          <w:noProof/>
+        </w:rPr>
+        <w:fldChar w:fldCharType="end"/>
+      </w:r>
       <w:bookmarkEnd w:id="12"/>
       <w:r>
         <w:t>. Structure of the DELTA software</w:t>
@@ -8388,7 +8428,7 @@
                 <v:shape id="_x0000_i1025" type="#_x0000_t75" style="width:97.95pt;height:18.4pt" o:ole="">
                   <v:imagedata r:id="rId10" o:title=""/>
                 </v:shape>
-                <o:OLEObject Type="Embed" ProgID="Equation.3" ShapeID="_x0000_i1025" DrawAspect="Content" ObjectID="_1418804947" r:id="rId11"/>
+                <o:OLEObject Type="Embed" ProgID="Equation.3" ShapeID="_x0000_i1025" DrawAspect="Content" ObjectID="_1419256260" r:id="rId11"/>
               </w:object>
             </w:r>
           </w:p>
@@ -8446,7 +8486,7 @@
                 <v:shape id="_x0000_i1026" type="#_x0000_t75" style="width:112.2pt;height:33.5pt" o:ole="">
                   <v:imagedata r:id="rId12" o:title=""/>
                 </v:shape>
-                <o:OLEObject Type="Embed" ProgID="Equation.3" ShapeID="_x0000_i1026" DrawAspect="Content" ObjectID="_1418804948" r:id="rId13"/>
+                <o:OLEObject Type="Embed" ProgID="Equation.3" ShapeID="_x0000_i1026" DrawAspect="Content" ObjectID="_1419256261" r:id="rId13"/>
               </w:object>
             </w:r>
           </w:p>
@@ -8504,7 +8544,7 @@
                 <v:shape id="_x0000_i1027" type="#_x0000_t75" style="width:241.95pt;height:33.5pt" o:ole="">
                   <v:imagedata r:id="rId14" o:title=""/>
                 </v:shape>
-                <o:OLEObject Type="Embed" ProgID="Equation.3" ShapeID="_x0000_i1027" DrawAspect="Content" ObjectID="_1418804949" r:id="rId15"/>
+                <o:OLEObject Type="Embed" ProgID="Equation.3" ShapeID="_x0000_i1027" DrawAspect="Content" ObjectID="_1419256262" r:id="rId15"/>
               </w:object>
             </w:r>
           </w:p>
@@ -8562,7 +8602,7 @@
                 <v:shape id="_x0000_i1028" type="#_x0000_t75" style="width:162.4pt;height:33.5pt" o:ole="">
                   <v:imagedata r:id="rId16" o:title=""/>
                 </v:shape>
-                <o:OLEObject Type="Embed" ProgID="Equation.3" ShapeID="_x0000_i1028" DrawAspect="Content" ObjectID="_1418804950" r:id="rId17"/>
+                <o:OLEObject Type="Embed" ProgID="Equation.3" ShapeID="_x0000_i1028" DrawAspect="Content" ObjectID="_1419256263" r:id="rId17"/>
               </w:object>
             </w:r>
           </w:p>
@@ -8621,7 +8661,7 @@
                 <v:shape id="_x0000_i1029" type="#_x0000_t75" style="width:123.05pt;height:18.4pt" o:ole="">
                   <v:imagedata r:id="rId18" o:title=""/>
                 </v:shape>
-                <o:OLEObject Type="Embed" ProgID="Equation.3" ShapeID="_x0000_i1029" DrawAspect="Content" ObjectID="_1418804951" r:id="rId19"/>
+                <o:OLEObject Type="Embed" ProgID="Equation.3" ShapeID="_x0000_i1029" DrawAspect="Content" ObjectID="_1419256264" r:id="rId19"/>
               </w:object>
             </w:r>
           </w:p>
@@ -8799,7 +8839,7 @@
                 <v:shape id="_x0000_i1030" type="#_x0000_t75" style="width:200.95pt;height:46.9pt" o:ole="">
                   <v:imagedata r:id="rId20" o:title=""/>
                 </v:shape>
-                <o:OLEObject Type="Embed" ProgID="Equation.3" ShapeID="_x0000_i1030" DrawAspect="Content" ObjectID="_1418804952" r:id="rId21"/>
+                <o:OLEObject Type="Embed" ProgID="Equation.3" ShapeID="_x0000_i1030" DrawAspect="Content" ObjectID="_1419256265" r:id="rId21"/>
               </w:object>
             </w:r>
           </w:p>
@@ -9345,7 +9385,7 @@
           <v:shape id="_x0000_i1031" type="#_x0000_t75" style="width:238.6pt;height:23.45pt" o:ole="">
             <v:imagedata r:id="rId22" o:title=""/>
           </v:shape>
-          <o:OLEObject Type="Embed" ProgID="Equation.3" ShapeID="_x0000_i1031" DrawAspect="Content" ObjectID="_1418804953" r:id="rId23"/>
+          <o:OLEObject Type="Embed" ProgID="Equation.3" ShapeID="_x0000_i1031" DrawAspect="Content" ObjectID="_1419256266" r:id="rId23"/>
         </w:object>
       </w:r>
     </w:p>
@@ -10652,7 +10692,7 @@
           <v:shape id="_x0000_i1032" type="#_x0000_t75" style="width:319.8pt;height:54.4pt" o:ole="">
             <v:imagedata r:id="rId24" o:title=""/>
           </v:shape>
-          <o:OLEObject Type="Embed" ProgID="Equation.3" ShapeID="_x0000_i1032" DrawAspect="Content" ObjectID="_1418804954" r:id="rId25"/>
+          <o:OLEObject Type="Embed" ProgID="Equation.3" ShapeID="_x0000_i1032" DrawAspect="Content" ObjectID="_1419256267" r:id="rId25"/>
         </w:object>
       </w:r>
     </w:p>
@@ -11880,7 +11920,7 @@
           <w:lang w:val="fr-FR" w:eastAsia="fr-FR"/>
         </w:rPr>
         <w:drawing>
-          <wp:inline distT="0" distB="0" distL="0" distR="0" wp14:anchorId="463398AC" wp14:editId="4474E62F">
+          <wp:inline distT="0" distB="0" distL="0" distR="0" wp14:anchorId="013BBF86" wp14:editId="6C2F15F3">
             <wp:extent cx="4537760" cy="2582288"/>
             <wp:effectExtent l="0" t="0" r="0" b="8890"/>
             <wp:docPr id="3" name="Picture 3"/>
@@ -12329,7 +12369,7 @@
         </w:rPr>
         <w:lastRenderedPageBreak/>
         <w:drawing>
-          <wp:inline distT="0" distB="0" distL="0" distR="0" wp14:anchorId="24CF9D57">
+          <wp:inline distT="0" distB="0" distL="0" distR="0" wp14:anchorId="6569F3CD" wp14:editId="2CBAF3B0">
             <wp:extent cx="4536000" cy="2581200"/>
             <wp:effectExtent l="0" t="0" r="0" b="0"/>
             <wp:docPr id="2" name="Picture 2"/>
@@ -13288,7 +13328,7 @@
               </w:rPr>
               <w:lastRenderedPageBreak/>
               <w:drawing>
-                <wp:inline distT="0" distB="0" distL="0" distR="0" wp14:anchorId="53AF81E6" wp14:editId="0F1732D1">
+                <wp:inline distT="0" distB="0" distL="0" distR="0" wp14:anchorId="1B237637" wp14:editId="3A7AD633">
                   <wp:extent cx="5795010" cy="4667885"/>
                   <wp:effectExtent l="0" t="0" r="0" b="0"/>
                   <wp:docPr id="21" name="Picture 4"/>
@@ -13360,7 +13400,7 @@
                 <w:lang w:val="fr-FR" w:eastAsia="fr-FR"/>
               </w:rPr>
               <w:drawing>
-                <wp:inline distT="0" distB="0" distL="0" distR="0" wp14:anchorId="080542BD" wp14:editId="4CDDF2B9">
+                <wp:inline distT="0" distB="0" distL="0" distR="0" wp14:anchorId="1578418A" wp14:editId="41770AE6">
                   <wp:extent cx="5295265" cy="3806190"/>
                   <wp:effectExtent l="0" t="0" r="635" b="3810"/>
                   <wp:docPr id="22" name="Picture 5"/>
@@ -13425,14 +13465,27 @@
       <w:r>
         <w:t xml:space="preserve">Figure </w:t>
       </w:r>
-      <w:fldSimple w:instr=" SEQ Figure \* ARABIC ">
-        <w:r>
-          <w:rPr>
-            <w:noProof/>
-          </w:rPr>
-          <w:t>2</w:t>
-        </w:r>
-      </w:fldSimple>
+      <w:r>
+        <w:fldChar w:fldCharType="begin"/>
+      </w:r>
+      <w:r>
+        <w:instrText xml:space="preserve"> SEQ Figure \* ARABIC </w:instrText>
+      </w:r>
+      <w:r>
+        <w:fldChar w:fldCharType="separate"/>
+      </w:r>
+      <w:r>
+        <w:rPr>
+          <w:noProof/>
+        </w:rPr>
+        <w:t>2</w:t>
+      </w:r>
+      <w:r>
+        <w:rPr>
+          <w:noProof/>
+        </w:rPr>
+        <w:fldChar w:fldCharType="end"/>
+      </w:r>
       <w:bookmarkEnd w:id="199"/>
       <w:r>
         <w:t xml:space="preserve">: </w:t>
@@ -13934,7 +13987,7 @@
               </w:rPr>
               <w:lastRenderedPageBreak/>
               <w:drawing>
-                <wp:inline distT="0" distB="0" distL="0" distR="0" wp14:anchorId="79B58788" wp14:editId="441D74ED">
+                <wp:inline distT="0" distB="0" distL="0" distR="0" wp14:anchorId="0EE9E323" wp14:editId="3DBB776D">
                   <wp:extent cx="5550195" cy="4412186"/>
                   <wp:effectExtent l="0" t="0" r="0" b="7620"/>
                   <wp:docPr id="4" name="Picture 4"/>
@@ -13999,7 +14052,7 @@
                 <w:lang w:val="fr-FR" w:eastAsia="fr-FR"/>
               </w:rPr>
               <w:drawing>
-                <wp:inline distT="0" distB="0" distL="0" distR="0" wp14:anchorId="391B7FFD" wp14:editId="6F09E938">
+                <wp:inline distT="0" distB="0" distL="0" distR="0" wp14:anchorId="5BE175E6" wp14:editId="7374E892">
                   <wp:extent cx="5465135" cy="4040373"/>
                   <wp:effectExtent l="0" t="0" r="2540" b="0"/>
                   <wp:docPr id="5" name="Picture 5"/>
@@ -18647,6 +18700,13 @@
         <w:fldChar w:fldCharType="separate"/>
       </w:r>
       <w:r>
+        <w:rPr>
+          <w:b/>
+          <w:bCs/>
+        </w:rPr>
+        <w:t>Error! Reference source not found.</w:t>
+      </w:r>
+      <w:r>
         <w:fldChar w:fldCharType="end"/>
       </w:r>
       <w:r>
@@ -22088,7 +22148,7 @@
           <w:lang w:val="fr-FR" w:eastAsia="fr-FR"/>
         </w:rPr>
         <w:drawing>
-          <wp:inline distT="0" distB="0" distL="0" distR="0" wp14:anchorId="6A450127" wp14:editId="744A2016">
+          <wp:inline distT="0" distB="0" distL="0" distR="0" wp14:anchorId="670B1815" wp14:editId="2FA7BED0">
             <wp:extent cx="6049645" cy="3966210"/>
             <wp:effectExtent l="0" t="0" r="8255" b="0"/>
             <wp:docPr id="23" name="Picture 23" descr="PS0007"/>
@@ -22149,14 +22209,27 @@
       <w:r>
         <w:t xml:space="preserve">Figure </w:t>
       </w:r>
-      <w:fldSimple w:instr=" SEQ Figure \* ARABIC ">
-        <w:r>
-          <w:rPr>
-            <w:noProof/>
-          </w:rPr>
-          <w:t>3</w:t>
-        </w:r>
-      </w:fldSimple>
+      <w:r>
+        <w:fldChar w:fldCharType="begin"/>
+      </w:r>
+      <w:r>
+        <w:instrText xml:space="preserve"> SEQ Figure \* ARABIC </w:instrText>
+      </w:r>
+      <w:r>
+        <w:fldChar w:fldCharType="separate"/>
+      </w:r>
+      <w:r>
+        <w:rPr>
+          <w:noProof/>
+        </w:rPr>
+        <w:t>3</w:t>
+      </w:r>
+      <w:r>
+        <w:rPr>
+          <w:noProof/>
+        </w:rPr>
+        <w:fldChar w:fldCharType="end"/>
+      </w:r>
       <w:r>
         <w:t xml:space="preserve">  The DELTA main interface (starting window)  </w:t>
       </w:r>
@@ -22465,7 +22538,7 @@
           <w:lang w:val="fr-FR" w:eastAsia="fr-FR"/>
         </w:rPr>
         <w:drawing>
-          <wp:inline distT="0" distB="0" distL="0" distR="0" wp14:anchorId="5ABDF3E9" wp14:editId="44431E84">
+          <wp:inline distT="0" distB="0" distL="0" distR="0" wp14:anchorId="514FFB97" wp14:editId="0473BB62">
             <wp:extent cx="6039485" cy="4114800"/>
             <wp:effectExtent l="0" t="0" r="0" b="0"/>
             <wp:docPr id="24" name="Picture 24" descr="PS0008"/>
@@ -22526,14 +22599,27 @@
       <w:r>
         <w:t xml:space="preserve">Figure </w:t>
       </w:r>
-      <w:fldSimple w:instr=" SEQ Figure \* ARABIC ">
-        <w:r>
-          <w:rPr>
-            <w:noProof/>
-          </w:rPr>
-          <w:t>4</w:t>
-        </w:r>
-      </w:fldSimple>
+      <w:r>
+        <w:fldChar w:fldCharType="begin"/>
+      </w:r>
+      <w:r>
+        <w:instrText xml:space="preserve"> SEQ Figure \* ARABIC </w:instrText>
+      </w:r>
+      <w:r>
+        <w:fldChar w:fldCharType="separate"/>
+      </w:r>
+      <w:r>
+        <w:rPr>
+          <w:noProof/>
+        </w:rPr>
+        <w:t>4</w:t>
+      </w:r>
+      <w:r>
+        <w:rPr>
+          <w:noProof/>
+        </w:rPr>
+        <w:fldChar w:fldCharType="end"/>
+      </w:r>
       <w:bookmarkEnd w:id="238"/>
       <w:r>
         <w:t xml:space="preserve">: DELTA data selection interface. </w:t>
@@ -22581,8 +22667,6 @@
           <w:lang w:val="en-GB"/>
         </w:rPr>
       </w:pPr>
-      <w:bookmarkStart w:id="239" w:name="_GoBack"/>
-      <w:bookmarkEnd w:id="239"/>
     </w:p>
     <w:p>
       <w:pPr>
@@ -22597,8 +22681,8 @@
           <w:lang w:val="en-GB"/>
         </w:rPr>
       </w:pPr>
-      <w:bookmarkStart w:id="240" w:name="_Toc284940321"/>
-      <w:bookmarkStart w:id="241" w:name="_Toc342032242"/>
+      <w:bookmarkStart w:id="239" w:name="_Toc284940321"/>
+      <w:bookmarkStart w:id="240" w:name="_Toc342032242"/>
       <w:r>
         <w:rPr>
           <w:rFonts w:ascii="Times New Roman" w:hAnsi="Times New Roman"/>
@@ -22608,8 +22692,8 @@
         <w:lastRenderedPageBreak/>
         <w:t>The analysis interface</w:t>
       </w:r>
+      <w:bookmarkEnd w:id="239"/>
       <w:bookmarkEnd w:id="240"/>
-      <w:bookmarkEnd w:id="241"/>
     </w:p>
     <w:p>
       <w:pPr>
@@ -22731,7 +22815,7 @@
           <w:lang w:val="fr-FR" w:eastAsia="fr-FR"/>
         </w:rPr>
         <w:drawing>
-          <wp:inline distT="0" distB="0" distL="0" distR="0" wp14:anchorId="5DF684DE" wp14:editId="55542D76">
+          <wp:inline distT="0" distB="0" distL="0" distR="0" wp14:anchorId="66E844D0" wp14:editId="77A4D1D3">
             <wp:extent cx="6039485" cy="3083560"/>
             <wp:effectExtent l="0" t="0" r="0" b="2540"/>
             <wp:docPr id="25" name="Picture 25" descr="PS0010"/>
@@ -22793,19 +22877,32 @@
           <w:lang w:val="en-GB"/>
         </w:rPr>
       </w:pPr>
-      <w:bookmarkStart w:id="242" w:name="_Ref284592739"/>
+      <w:bookmarkStart w:id="241" w:name="_Ref284592739"/>
       <w:r>
         <w:t xml:space="preserve">Figure </w:t>
       </w:r>
-      <w:fldSimple w:instr=" SEQ Figure \* ARABIC ">
-        <w:r>
-          <w:rPr>
-            <w:noProof/>
-          </w:rPr>
-          <w:t>5</w:t>
-        </w:r>
-      </w:fldSimple>
-      <w:bookmarkEnd w:id="242"/>
+      <w:r>
+        <w:fldChar w:fldCharType="begin"/>
+      </w:r>
+      <w:r>
+        <w:instrText xml:space="preserve"> SEQ Figure \* ARABIC </w:instrText>
+      </w:r>
+      <w:r>
+        <w:fldChar w:fldCharType="separate"/>
+      </w:r>
+      <w:r>
+        <w:rPr>
+          <w:noProof/>
+        </w:rPr>
+        <w:t>5</w:t>
+      </w:r>
+      <w:r>
+        <w:rPr>
+          <w:noProof/>
+        </w:rPr>
+        <w:fldChar w:fldCharType="end"/>
+      </w:r>
+      <w:bookmarkEnd w:id="241"/>
       <w:r>
         <w:t>: DELTA analysis selection interface</w:t>
       </w:r>
@@ -23112,9 +23209,9 @@
           <w:lang w:val="en-GB"/>
         </w:rPr>
       </w:pPr>
-      <w:bookmarkStart w:id="243" w:name="_Toc342032243"/>
-      <w:bookmarkStart w:id="244" w:name="_Toc284940322"/>
-      <w:bookmarkStart w:id="245" w:name="_Ref284944740"/>
+      <w:bookmarkStart w:id="242" w:name="_Toc342032243"/>
+      <w:bookmarkStart w:id="243" w:name="_Toc284940322"/>
+      <w:bookmarkStart w:id="244" w:name="_Ref284944740"/>
       <w:r>
         <w:rPr>
           <w:rFonts w:ascii="Times New Roman" w:hAnsi="Times New Roman"/>
@@ -23139,7 +23236,7 @@
         </w:rPr>
         <w:t xml:space="preserve"> interface</w:t>
       </w:r>
-      <w:bookmarkEnd w:id="243"/>
+      <w:bookmarkEnd w:id="242"/>
     </w:p>
     <w:p>
       <w:pPr>
@@ -23347,7 +23444,7 @@
           <w:lang w:val="fr-FR" w:eastAsia="fr-FR"/>
         </w:rPr>
         <w:drawing>
-          <wp:inline distT="0" distB="0" distL="0" distR="0" wp14:anchorId="1960E887" wp14:editId="35C542A8">
+          <wp:inline distT="0" distB="0" distL="0" distR="0" wp14:anchorId="09128BEF" wp14:editId="278F021A">
             <wp:extent cx="6049645" cy="3966210"/>
             <wp:effectExtent l="0" t="0" r="8255" b="0"/>
             <wp:docPr id="26" name="Picture 26" descr="PS0011"/>
@@ -23407,14 +23504,27 @@
       <w:r>
         <w:t xml:space="preserve">Figure </w:t>
       </w:r>
-      <w:fldSimple w:instr=" SEQ Figure \* ARABIC ">
-        <w:r>
-          <w:rPr>
-            <w:noProof/>
-          </w:rPr>
-          <w:t>6</w:t>
-        </w:r>
-      </w:fldSimple>
+      <w:r>
+        <w:fldChar w:fldCharType="begin"/>
+      </w:r>
+      <w:r>
+        <w:instrText xml:space="preserve"> SEQ Figure \* ARABIC </w:instrText>
+      </w:r>
+      <w:r>
+        <w:fldChar w:fldCharType="separate"/>
+      </w:r>
+      <w:r>
+        <w:rPr>
+          <w:noProof/>
+        </w:rPr>
+        <w:t>6</w:t>
+      </w:r>
+      <w:r>
+        <w:rPr>
+          <w:noProof/>
+        </w:rPr>
+        <w:fldChar w:fldCharType="end"/>
+      </w:r>
       <w:r>
         <w:t>: DELTA main graphical window. The example shown is the target plot for maximum daily 8h mean O3 as calc</w:t>
       </w:r>
@@ -23458,7 +23568,7 @@
           <w:lang w:val="en-GB"/>
         </w:rPr>
       </w:pPr>
-      <w:bookmarkStart w:id="246" w:name="_Toc342032244"/>
+      <w:bookmarkStart w:id="245" w:name="_Toc342032244"/>
       <w:r>
         <w:rPr>
           <w:rFonts w:ascii="Times New Roman" w:hAnsi="Times New Roman"/>
@@ -23467,7 +23577,7 @@
         </w:rPr>
         <w:t>Top menu selections</w:t>
       </w:r>
-      <w:bookmarkEnd w:id="246"/>
+      <w:bookmarkEnd w:id="245"/>
       <w:r>
         <w:rPr>
           <w:rFonts w:ascii="Times New Roman" w:hAnsi="Times New Roman"/>
@@ -24604,8 +24714,8 @@
         <w:t>:</w:t>
       </w:r>
     </w:p>
+    <w:bookmarkEnd w:id="243"/>
     <w:bookmarkEnd w:id="244"/>
-    <w:bookmarkEnd w:id="245"/>
     <w:p>
       <w:pPr>
         <w:rPr>
@@ -24637,15 +24747,15 @@
           <w:lang w:val="en-GB"/>
         </w:rPr>
       </w:pPr>
-      <w:bookmarkStart w:id="247" w:name="_Toc342032245"/>
-      <w:bookmarkStart w:id="248" w:name="_Toc284940325"/>
+      <w:bookmarkStart w:id="246" w:name="_Toc342032245"/>
+      <w:bookmarkStart w:id="247" w:name="_Toc284940325"/>
       <w:r>
         <w:rPr>
           <w:lang w:val="en-GB"/>
         </w:rPr>
         <w:t>Benchmarking mode</w:t>
       </w:r>
-      <w:bookmarkEnd w:id="247"/>
+      <w:bookmarkEnd w:id="246"/>
     </w:p>
     <w:p>
       <w:pPr>
@@ -24931,14 +25041,14 @@
           <w:lang w:val="en-GB"/>
         </w:rPr>
       </w:pPr>
-      <w:bookmarkStart w:id="249" w:name="_Toc342032246"/>
+      <w:bookmarkStart w:id="248" w:name="_Toc342032246"/>
       <w:r>
         <w:rPr>
           <w:lang w:val="en-GB"/>
         </w:rPr>
         <w:t>Distributed Dataset: Po-Valley</w:t>
       </w:r>
-      <w:bookmarkEnd w:id="249"/>
+      <w:bookmarkEnd w:id="248"/>
     </w:p>
     <w:p>
       <w:pPr>
@@ -25001,14 +25111,14 @@
           <w:lang w:val="en-GB"/>
         </w:rPr>
       </w:pPr>
-      <w:bookmarkStart w:id="250" w:name="_Toc342032247"/>
+      <w:bookmarkStart w:id="249" w:name="_Toc342032247"/>
       <w:r>
         <w:rPr>
           <w:lang w:val="en-GB"/>
         </w:rPr>
         <w:t>Utility program</w:t>
       </w:r>
-      <w:bookmarkEnd w:id="250"/>
+      <w:bookmarkEnd w:id="249"/>
     </w:p>
     <w:p>
       <w:pPr>
@@ -25021,14 +25131,14 @@
           <w:lang w:val="en-GB"/>
         </w:rPr>
       </w:pPr>
-      <w:bookmarkStart w:id="251" w:name="_Toc342032248"/>
+      <w:bookmarkStart w:id="250" w:name="_Toc342032248"/>
       <w:r>
         <w:rPr>
           <w:lang w:val="en-GB"/>
         </w:rPr>
         <w:t>Data-Check Integrity Tool</w:t>
       </w:r>
-      <w:bookmarkEnd w:id="251"/>
+      <w:bookmarkEnd w:id="250"/>
     </w:p>
     <w:p>
       <w:pPr>
@@ -25625,14 +25735,14 @@
           <w:lang w:val="en-GB"/>
         </w:rPr>
       </w:pPr>
-      <w:bookmarkStart w:id="252" w:name="_Toc342032249"/>
+      <w:bookmarkStart w:id="251" w:name="_Toc342032249"/>
       <w:r>
         <w:rPr>
           <w:lang w:val="en-GB"/>
         </w:rPr>
         <w:t>CSV to NetCDF</w:t>
       </w:r>
-      <w:bookmarkEnd w:id="252"/>
+      <w:bookmarkEnd w:id="251"/>
     </w:p>
     <w:p>
       <w:pPr>
@@ -25665,14 +25775,14 @@
           <w:lang w:val="en-GB"/>
         </w:rPr>
       </w:pPr>
-      <w:bookmarkStart w:id="253" w:name="_Toc342032250"/>
+      <w:bookmarkStart w:id="252" w:name="_Toc342032250"/>
       <w:r>
         <w:rPr>
           <w:lang w:val="en-GB"/>
         </w:rPr>
         <w:t>Preproc-CDF</w:t>
       </w:r>
-      <w:bookmarkEnd w:id="253"/>
+      <w:bookmarkEnd w:id="252"/>
     </w:p>
     <w:p>
       <w:pPr>
@@ -25795,7 +25905,7 @@
         <w:t>The DeltaPreProcessor is available as an idl-executable (sav fle) and runs under the IDL-Virtual Machine in a Windows environment.</w:t>
       </w:r>
     </w:p>
-    <w:bookmarkEnd w:id="248"/>
+    <w:bookmarkEnd w:id="247"/>
     <w:p/>
     <w:p>
       <w:pPr>
@@ -25885,7 +25995,7 @@
           <w:lang w:val="en-GB"/>
         </w:rPr>
       </w:pPr>
-      <w:bookmarkStart w:id="254" w:name="_Toc342032251"/>
+      <w:bookmarkStart w:id="253" w:name="_Toc342032251"/>
       <w:r>
         <w:rPr>
           <w:sz w:val="144"/>
@@ -25894,24 +26004,24 @@
         </w:rPr>
         <w:t>Annexes</w:t>
       </w:r>
-      <w:bookmarkEnd w:id="254"/>
-    </w:p>
-    <w:p>
-      <w:pPr>
-        <w:rPr>
-          <w:lang w:val="en-GB"/>
-        </w:rPr>
-      </w:pPr>
-    </w:p>
-    <w:p>
-      <w:pPr>
-        <w:rPr>
-          <w:lang w:val="en-GB"/>
-        </w:rPr>
-      </w:pPr>
-    </w:p>
-    <w:p>
-      <w:bookmarkStart w:id="255" w:name="_Ref283386836"/>
+      <w:bookmarkEnd w:id="253"/>
+    </w:p>
+    <w:p>
+      <w:pPr>
+        <w:rPr>
+          <w:lang w:val="en-GB"/>
+        </w:rPr>
+      </w:pPr>
+    </w:p>
+    <w:p>
+      <w:pPr>
+        <w:rPr>
+          <w:lang w:val="en-GB"/>
+        </w:rPr>
+      </w:pPr>
+    </w:p>
+    <w:p>
+      <w:bookmarkStart w:id="254" w:name="_Ref283386836"/>
       <w:r>
         <w:br w:type="page"/>
       </w:r>
@@ -25972,7 +26082,7 @@
                 <w:rFonts w:cs="Arial"/>
               </w:rPr>
             </w:pPr>
-            <w:bookmarkStart w:id="256" w:name="_Toc342032252"/>
+            <w:bookmarkStart w:id="255" w:name="_Toc342032252"/>
             <w:r>
               <w:rPr>
                 <w:rFonts w:cs="Arial"/>
@@ -25986,7 +26096,7 @@
               </w:rPr>
               <w:t>(Elaboration name)</w:t>
             </w:r>
-            <w:bookmarkEnd w:id="256"/>
+            <w:bookmarkEnd w:id="255"/>
           </w:p>
         </w:tc>
         <w:tc>
@@ -26854,7 +26964,7 @@
                 <w:rFonts w:cs="Arial"/>
               </w:rPr>
             </w:pPr>
-            <w:bookmarkStart w:id="257" w:name="_Toc342032253"/>
+            <w:bookmarkStart w:id="256" w:name="_Toc342032253"/>
             <w:r>
               <w:rPr>
                 <w:rFonts w:cs="Arial"/>
@@ -26869,7 +26979,7 @@
               </w:rPr>
               <w:t>(Mean, Stddev, Exc. Days)</w:t>
             </w:r>
-            <w:bookmarkEnd w:id="257"/>
+            <w:bookmarkEnd w:id="256"/>
           </w:p>
         </w:tc>
         <w:tc>
@@ -26928,7 +27038,7 @@
                 <w:lang w:val="fr-FR" w:eastAsia="fr-FR"/>
               </w:rPr>
               <w:drawing>
-                <wp:inline distT="0" distB="0" distL="0" distR="0" wp14:anchorId="6B9B0909" wp14:editId="35B68E97">
+                <wp:inline distT="0" distB="0" distL="0" distR="0" wp14:anchorId="345074B7" wp14:editId="0D9A5F15">
                   <wp:extent cx="3402330" cy="2647315"/>
                   <wp:effectExtent l="0" t="0" r="7620" b="635"/>
                   <wp:docPr id="27" name="Picture 1"/>
@@ -27926,7 +28036,7 @@
                 <w:szCs w:val="32"/>
               </w:rPr>
             </w:pPr>
-            <w:bookmarkStart w:id="258" w:name="_Toc342032254"/>
+            <w:bookmarkStart w:id="257" w:name="_Toc342032254"/>
             <w:r>
               <w:rPr>
                 <w:rFonts w:cs="Arial"/>
@@ -27941,7 +28051,7 @@
               </w:rPr>
               <w:t>(Spatial Correlation)</w:t>
             </w:r>
-            <w:bookmarkEnd w:id="258"/>
+            <w:bookmarkEnd w:id="257"/>
           </w:p>
         </w:tc>
         <w:tc>
@@ -28000,7 +28110,7 @@
                 <w:lang w:val="fr-FR" w:eastAsia="fr-FR"/>
               </w:rPr>
               <w:drawing>
-                <wp:inline distT="0" distB="0" distL="0" distR="0" wp14:anchorId="3788F51F" wp14:editId="1C307DEE">
+                <wp:inline distT="0" distB="0" distL="0" distR="0" wp14:anchorId="763E70DB" wp14:editId="547C85A8">
                   <wp:extent cx="3402330" cy="2647315"/>
                   <wp:effectExtent l="0" t="0" r="7620" b="635"/>
                   <wp:docPr id="28" name="Picture 7"/>
@@ -28929,7 +29039,7 @@
                 <w:szCs w:val="32"/>
               </w:rPr>
             </w:pPr>
-            <w:bookmarkStart w:id="259" w:name="_Toc342032255"/>
+            <w:bookmarkStart w:id="258" w:name="_Toc342032255"/>
             <w:r>
               <w:rPr>
                 <w:rFonts w:cs="Arial"/>
@@ -28944,7 +29054,7 @@
               </w:rPr>
               <w:t>(R, Mbias, RMSE, IOA, RDE, NMB, RPE, FAC2, NMSD)</w:t>
             </w:r>
-            <w:bookmarkEnd w:id="259"/>
+            <w:bookmarkEnd w:id="258"/>
           </w:p>
         </w:tc>
         <w:tc>
@@ -29001,7 +29111,7 @@
                 <w:lang w:val="fr-FR" w:eastAsia="fr-FR"/>
               </w:rPr>
               <w:drawing>
-                <wp:inline distT="0" distB="0" distL="0" distR="0" wp14:anchorId="0B5BDADF" wp14:editId="5DE85475">
+                <wp:inline distT="0" distB="0" distL="0" distR="0" wp14:anchorId="482060DD" wp14:editId="1D30C82B">
                   <wp:extent cx="3402330" cy="2647315"/>
                   <wp:effectExtent l="0" t="0" r="7620" b="635"/>
                   <wp:docPr id="29" name="Picture 3"/>
@@ -30003,8 +30113,8 @@
                 <w:szCs w:val="32"/>
               </w:rPr>
             </w:pPr>
-            <w:bookmarkStart w:id="260" w:name="_Ref341166262"/>
-            <w:bookmarkStart w:id="261" w:name="_Toc342032256"/>
+            <w:bookmarkStart w:id="259" w:name="_Ref341166262"/>
+            <w:bookmarkStart w:id="260" w:name="_Toc342032256"/>
             <w:r>
               <w:rPr>
                 <w:rFonts w:cs="Arial"/>
@@ -30018,8 +30128,8 @@
               </w:rPr>
               <w:t xml:space="preserve"> (Mean mod vs. mean obs)</w:t>
             </w:r>
+            <w:bookmarkEnd w:id="259"/>
             <w:bookmarkEnd w:id="260"/>
-            <w:bookmarkEnd w:id="261"/>
           </w:p>
         </w:tc>
         <w:tc>
@@ -30078,7 +30188,7 @@
                 <w:lang w:val="fr-FR" w:eastAsia="fr-FR"/>
               </w:rPr>
               <w:drawing>
-                <wp:inline distT="0" distB="0" distL="0" distR="0" wp14:anchorId="34FCF63B" wp14:editId="677EF439">
+                <wp:inline distT="0" distB="0" distL="0" distR="0" wp14:anchorId="737BD0D7" wp14:editId="7007C349">
                   <wp:extent cx="3338830" cy="2647315"/>
                   <wp:effectExtent l="0" t="0" r="0" b="635"/>
                   <wp:docPr id="30" name="Picture 2" descr="Description: G:\image"/>
@@ -31046,7 +31156,7 @@
                   <v:shape id="_x0000_i1033" type="#_x0000_t75" style="width:10.05pt;height:10.05pt" o:ole="">
                     <v:imagedata r:id="rId43" o:title=""/>
                   </v:shape>
-                  <o:OLEObject Type="Embed" ProgID="Equation.3" ShapeID="_x0000_i1033" DrawAspect="Content" ObjectID="_1418804955" r:id="rId44"/>
+                  <o:OLEObject Type="Embed" ProgID="Equation.3" ShapeID="_x0000_i1033" DrawAspect="Content" ObjectID="_1419256268" r:id="rId44"/>
                 </w:object>
               </m:r>
               <m:r>
@@ -32059,7 +32169,7 @@
                 <w:szCs w:val="32"/>
               </w:rPr>
             </w:pPr>
-            <w:bookmarkStart w:id="262" w:name="_Toc342032257"/>
+            <w:bookmarkStart w:id="261" w:name="_Toc342032257"/>
             <w:r>
               <w:rPr>
                 <w:rFonts w:cs="Arial"/>
@@ -32071,9 +32181,16 @@
                 <w:rFonts w:cs="Arial"/>
                 <w:b w:val="0"/>
               </w:rPr>
-              <w:t>(One station/group – All time values)</w:t>
-            </w:r>
-            <w:bookmarkEnd w:id="262"/>
+              <w:t>(One station</w:t>
+            </w:r>
+            <w:r>
+              <w:rPr>
+                <w:rFonts w:cs="Arial"/>
+                <w:b w:val="0"/>
+              </w:rPr>
+              <w:t xml:space="preserve"> – All time values)</w:t>
+            </w:r>
+            <w:bookmarkEnd w:id="261"/>
           </w:p>
         </w:tc>
         <w:tc>
@@ -32132,7 +32249,7 @@
                 <w:lang w:val="fr-FR" w:eastAsia="fr-FR"/>
               </w:rPr>
               <w:drawing>
-                <wp:inline distT="0" distB="0" distL="0" distR="0" wp14:anchorId="0C6C10CB" wp14:editId="28CCE64F">
+                <wp:inline distT="0" distB="0" distL="0" distR="0" wp14:anchorId="74DBB908" wp14:editId="2C566F4E">
                   <wp:extent cx="3402330" cy="2647315"/>
                   <wp:effectExtent l="0" t="0" r="7620" b="635"/>
                   <wp:docPr id="35" name="Picture 21"/>
@@ -33861,14 +33978,14 @@
                 <w:szCs w:val="32"/>
               </w:rPr>
             </w:pPr>
-            <w:bookmarkStart w:id="263" w:name="_Toc342032258"/>
+            <w:bookmarkStart w:id="262" w:name="_Toc342032258"/>
             <w:r>
               <w:rPr>
                 <w:rFonts w:cs="Arial"/>
               </w:rPr>
               <w:t>TIME SERIES</w:t>
             </w:r>
-            <w:bookmarkEnd w:id="263"/>
+            <w:bookmarkEnd w:id="262"/>
           </w:p>
         </w:tc>
         <w:tc>
@@ -33926,7 +34043,7 @@
                 <w:lang w:val="fr-FR" w:eastAsia="fr-FR"/>
               </w:rPr>
               <w:drawing>
-                <wp:inline distT="0" distB="0" distL="0" distR="0" wp14:anchorId="57AC1EC4" wp14:editId="01253CA5">
+                <wp:inline distT="0" distB="0" distL="0" distR="0" wp14:anchorId="0AF8BF82" wp14:editId="03D78C3D">
                   <wp:extent cx="3402330" cy="2647315"/>
                   <wp:effectExtent l="0" t="0" r="7620" b="635"/>
                   <wp:docPr id="40" name="Picture 22"/>
@@ -34837,7 +34954,7 @@
                 <w:szCs w:val="32"/>
               </w:rPr>
             </w:pPr>
-            <w:bookmarkStart w:id="264" w:name="_Toc342032259"/>
+            <w:bookmarkStart w:id="263" w:name="_Toc342032259"/>
             <w:r>
               <w:rPr>
                 <w:rFonts w:cs="Arial"/>
@@ -34851,7 +34968,7 @@
               </w:rPr>
               <w:t>(8H Max, Daily, Hourly)</w:t>
             </w:r>
-            <w:bookmarkEnd w:id="264"/>
+            <w:bookmarkEnd w:id="263"/>
           </w:p>
         </w:tc>
         <w:tc>
@@ -34909,7 +35026,7 @@
                 <w:lang w:val="fr-FR" w:eastAsia="fr-FR"/>
               </w:rPr>
               <w:drawing>
-                <wp:inline distT="0" distB="0" distL="0" distR="0" wp14:anchorId="0C942796" wp14:editId="2ABF6E53">
+                <wp:inline distT="0" distB="0" distL="0" distR="0" wp14:anchorId="7F2BA180" wp14:editId="47DFA52F">
                   <wp:extent cx="3338830" cy="2647315"/>
                   <wp:effectExtent l="0" t="0" r="0" b="635"/>
                   <wp:docPr id="41" name="Picture 6"/>
@@ -35578,7 +35695,7 @@
                 <v:shape id="_x0000_i1034" type="#_x0000_t75" style="width:244.45pt;height:40.2pt" o:ole="">
                   <v:imagedata r:id="rId48" o:title=""/>
                 </v:shape>
-                <o:OLEObject Type="Embed" ProgID="Equation.3" ShapeID="_x0000_i1034" DrawAspect="Content" ObjectID="_1418804956" r:id="rId49"/>
+                <o:OLEObject Type="Embed" ProgID="Equation.3" ShapeID="_x0000_i1034" DrawAspect="Content" ObjectID="_1419256269" r:id="rId49"/>
               </w:object>
             </w:r>
           </w:p>
@@ -36377,7 +36494,7 @@
                 <w:szCs w:val="32"/>
               </w:rPr>
             </w:pPr>
-            <w:bookmarkStart w:id="265" w:name="_Toc342032260"/>
+            <w:bookmarkStart w:id="264" w:name="_Toc342032260"/>
             <w:r>
               <w:rPr>
                 <w:rFonts w:cs="Arial"/>
@@ -36392,7 +36509,7 @@
               </w:rPr>
               <w:t>(8H Max, Daily, Hourly)</w:t>
             </w:r>
-            <w:bookmarkEnd w:id="265"/>
+            <w:bookmarkEnd w:id="264"/>
           </w:p>
         </w:tc>
         <w:tc>
@@ -36450,7 +36567,7 @@
                 <w:lang w:val="fr-FR" w:eastAsia="fr-FR"/>
               </w:rPr>
               <w:drawing>
-                <wp:inline distT="0" distB="0" distL="0" distR="0" wp14:anchorId="0CF83A6A" wp14:editId="29E59E95">
+                <wp:inline distT="0" distB="0" distL="0" distR="0" wp14:anchorId="69D0D550" wp14:editId="0B9444B8">
                   <wp:extent cx="3402330" cy="2647315"/>
                   <wp:effectExtent l="0" t="0" r="7620" b="635"/>
                   <wp:docPr id="45" name="Picture 9"/>
@@ -37813,7 +37930,7 @@
                 <w:szCs w:val="32"/>
               </w:rPr>
             </w:pPr>
-            <w:bookmarkStart w:id="266" w:name="_Toc342032261"/>
+            <w:bookmarkStart w:id="265" w:name="_Toc342032261"/>
             <w:r>
               <w:rPr>
                 <w:rFonts w:cs="Arial"/>
@@ -37836,7 +37953,7 @@
               </w:rPr>
               <w:t>(8H Max, Daily, Hourly)</w:t>
             </w:r>
-            <w:bookmarkEnd w:id="266"/>
+            <w:bookmarkEnd w:id="265"/>
           </w:p>
         </w:tc>
         <w:tc>
@@ -37894,7 +38011,7 @@
                 <w:lang w:val="fr-FR" w:eastAsia="fr-FR"/>
               </w:rPr>
               <w:drawing>
-                <wp:inline distT="0" distB="0" distL="0" distR="0" wp14:anchorId="69018072" wp14:editId="79A99474">
+                <wp:inline distT="0" distB="0" distL="0" distR="0" wp14:anchorId="521CF479" wp14:editId="3BDBB78D">
                   <wp:extent cx="3338830" cy="2647315"/>
                   <wp:effectExtent l="0" t="0" r="0" b="635"/>
                   <wp:docPr id="46" name="Picture 8"/>
@@ -39529,7 +39646,7 @@
                 <w:szCs w:val="32"/>
               </w:rPr>
             </w:pPr>
-            <w:bookmarkStart w:id="267" w:name="_Toc342032262"/>
+            <w:bookmarkStart w:id="266" w:name="_Toc342032262"/>
             <w:r>
               <w:rPr>
                 <w:rFonts w:cs="Arial"/>
@@ -39543,7 +39660,7 @@
               </w:rPr>
               <w:t>(8H Max, Daily, Hourly)</w:t>
             </w:r>
-            <w:bookmarkEnd w:id="267"/>
+            <w:bookmarkEnd w:id="266"/>
           </w:p>
         </w:tc>
         <w:tc>
@@ -39602,7 +39719,7 @@
                 <w:lang w:val="fr-FR" w:eastAsia="fr-FR"/>
               </w:rPr>
               <w:drawing>
-                <wp:inline distT="0" distB="0" distL="0" distR="0" wp14:anchorId="79B1121C" wp14:editId="1910B2A3">
+                <wp:inline distT="0" distB="0" distL="0" distR="0" wp14:anchorId="771D5DC8" wp14:editId="3CA3BF63">
                   <wp:extent cx="3338830" cy="2647315"/>
                   <wp:effectExtent l="0" t="0" r="0" b="635"/>
                   <wp:docPr id="51" name="Picture 10"/>
@@ -41183,14 +41300,14 @@
                 <w:szCs w:val="32"/>
               </w:rPr>
             </w:pPr>
-            <w:bookmarkStart w:id="268" w:name="_Toc342032263"/>
+            <w:bookmarkStart w:id="267" w:name="_Toc342032263"/>
             <w:r>
               <w:rPr>
                 <w:rFonts w:cs="Arial"/>
               </w:rPr>
               <w:t>Taylor</w:t>
             </w:r>
-            <w:bookmarkEnd w:id="268"/>
+            <w:bookmarkEnd w:id="267"/>
           </w:p>
         </w:tc>
         <w:tc>
@@ -41248,7 +41365,7 @@
                 <w:lang w:val="fr-FR" w:eastAsia="fr-FR"/>
               </w:rPr>
               <w:drawing>
-                <wp:inline distT="0" distB="0" distL="0" distR="0" wp14:anchorId="30A1D16F" wp14:editId="4AEC6E55">
+                <wp:inline distT="0" distB="0" distL="0" distR="0" wp14:anchorId="70F20ADC" wp14:editId="10978838">
                   <wp:extent cx="3402330" cy="2647315"/>
                   <wp:effectExtent l="0" t="0" r="7620" b="635"/>
                   <wp:docPr id="56" name="Picture 14"/>
@@ -42228,7 +42345,7 @@
                 <w:szCs w:val="32"/>
               </w:rPr>
             </w:pPr>
-            <w:bookmarkStart w:id="269" w:name="_Toc342032264"/>
+            <w:bookmarkStart w:id="268" w:name="_Toc342032264"/>
             <w:r>
               <w:rPr>
                 <w:rFonts w:cs="Arial"/>
@@ -42243,7 +42360,7 @@
               </w:rPr>
               <w:t>Meteo</w:t>
             </w:r>
-            <w:bookmarkEnd w:id="269"/>
+            <w:bookmarkEnd w:id="268"/>
           </w:p>
         </w:tc>
         <w:tc>
@@ -42301,7 +42418,7 @@
                 <w:lang w:val="fr-FR" w:eastAsia="fr-FR"/>
               </w:rPr>
               <w:drawing>
-                <wp:inline distT="0" distB="0" distL="0" distR="0" wp14:anchorId="6B519901" wp14:editId="3467AB4F">
+                <wp:inline distT="0" distB="0" distL="0" distR="0" wp14:anchorId="20518E35" wp14:editId="73C95421">
                   <wp:extent cx="3402330" cy="2647315"/>
                   <wp:effectExtent l="0" t="0" r="7620" b="635"/>
                   <wp:docPr id="57" name="Picture 20"/>
@@ -43600,7 +43717,7 @@
                 <w:szCs w:val="32"/>
               </w:rPr>
             </w:pPr>
-            <w:bookmarkStart w:id="270" w:name="_Toc342032265"/>
+            <w:bookmarkStart w:id="269" w:name="_Toc342032265"/>
             <w:r>
               <w:rPr>
                 <w:rFonts w:cs="Arial"/>
@@ -43615,7 +43732,7 @@
               </w:rPr>
               <w:t>(Daily, 8H max, Hourly)</w:t>
             </w:r>
-            <w:bookmarkEnd w:id="270"/>
+            <w:bookmarkEnd w:id="269"/>
           </w:p>
         </w:tc>
         <w:tc>
@@ -43673,7 +43790,7 @@
                 <w:lang w:val="fr-FR" w:eastAsia="fr-FR"/>
               </w:rPr>
               <w:drawing>
-                <wp:inline distT="0" distB="0" distL="0" distR="0" wp14:anchorId="0823B76A" wp14:editId="5D401C72">
+                <wp:inline distT="0" distB="0" distL="0" distR="0" wp14:anchorId="0DAD5DC4" wp14:editId="4EF2F1B5">
                   <wp:extent cx="3402330" cy="2647315"/>
                   <wp:effectExtent l="0" t="0" r="7620" b="635"/>
                   <wp:docPr id="58" name="Picture 15"/>
@@ -45031,7 +45148,7 @@
                 <w:szCs w:val="32"/>
               </w:rPr>
             </w:pPr>
-            <w:bookmarkStart w:id="271" w:name="_Toc342032266"/>
+            <w:bookmarkStart w:id="270" w:name="_Toc342032266"/>
             <w:r>
               <w:rPr>
                 <w:rFonts w:cs="Arial"/>
@@ -45044,9 +45161,18 @@
                 <w:rFonts w:cs="Arial"/>
                 <w:b w:val="0"/>
               </w:rPr>
-              <w:t>(One station/Group All values)</w:t>
-            </w:r>
+              <w:t>(One station</w:t>
+            </w:r>
+            <w:bookmarkStart w:id="271" w:name="_GoBack"/>
             <w:bookmarkEnd w:id="271"/>
+            <w:r>
+              <w:rPr>
+                <w:rFonts w:cs="Arial"/>
+                <w:b w:val="0"/>
+              </w:rPr>
+              <w:t xml:space="preserve"> All values)</w:t>
+            </w:r>
+            <w:bookmarkEnd w:id="270"/>
           </w:p>
         </w:tc>
         <w:tc>
@@ -45104,7 +45230,7 @@
                 <w:lang w:val="fr-FR" w:eastAsia="fr-FR"/>
               </w:rPr>
               <w:drawing>
-                <wp:inline distT="0" distB="0" distL="0" distR="0" wp14:anchorId="7F90316E" wp14:editId="59C53801">
+                <wp:inline distT="0" distB="0" distL="0" distR="0" wp14:anchorId="592F8DDC" wp14:editId="10621A59">
                   <wp:extent cx="3402330" cy="2647315"/>
                   <wp:effectExtent l="0" t="0" r="7620" b="635"/>
                   <wp:docPr id="59" name="Picture 16"/>
@@ -46099,7 +46225,7 @@
                 <w:lang w:val="fr-FR" w:eastAsia="fr-FR"/>
               </w:rPr>
               <w:drawing>
-                <wp:inline distT="0" distB="0" distL="0" distR="0" wp14:anchorId="7E025F8B" wp14:editId="3C1847E4">
+                <wp:inline distT="0" distB="0" distL="0" distR="0" wp14:anchorId="1E99919D" wp14:editId="0474003E">
                   <wp:extent cx="3402330" cy="2647315"/>
                   <wp:effectExtent l="0" t="0" r="7620" b="635"/>
                   <wp:docPr id="60" name="Picture 19"/>
@@ -47108,7 +47234,7 @@
                 <w:lang w:val="fr-FR" w:eastAsia="fr-FR"/>
               </w:rPr>
               <w:drawing>
-                <wp:inline distT="0" distB="0" distL="0" distR="0" wp14:anchorId="0A8ABAFE" wp14:editId="0734487E">
+                <wp:inline distT="0" distB="0" distL="0" distR="0" wp14:anchorId="7139F395" wp14:editId="574289A6">
                   <wp:extent cx="3402330" cy="2647315"/>
                   <wp:effectExtent l="0" t="0" r="7620" b="635"/>
                   <wp:docPr id="61" name="Picture 17"/>
@@ -48118,7 +48244,7 @@
                 <w:lang w:val="fr-FR" w:eastAsia="fr-FR"/>
               </w:rPr>
               <w:drawing>
-                <wp:inline distT="0" distB="0" distL="0" distR="0" wp14:anchorId="7BCDAF4F" wp14:editId="1CCB69FB">
+                <wp:inline distT="0" distB="0" distL="0" distR="0" wp14:anchorId="2EA77C26" wp14:editId="6A528549">
                   <wp:extent cx="3402330" cy="2647315"/>
                   <wp:effectExtent l="0" t="0" r="7620" b="635"/>
                   <wp:docPr id="62" name="Picture 18"/>
@@ -49014,7 +49140,7 @@
     </w:p>
     <w:bookmarkEnd w:id="210"/>
     <w:bookmarkEnd w:id="211"/>
-    <w:bookmarkEnd w:id="255"/>
+    <w:bookmarkEnd w:id="254"/>
     <w:p>
       <w:pPr>
         <w:rPr>
@@ -50070,7 +50196,7 @@
         <w:rStyle w:val="PageNumber"/>
         <w:noProof/>
       </w:rPr>
-      <w:t>35</w:t>
+      <w:t>54</w:t>
     </w:r>
     <w:r>
       <w:rPr>
@@ -57751,7 +57877,7 @@
 </file>
 
 <file path=customXml/itemProps1.xml><?xml version="1.0" encoding="utf-8"?>
-<ds:datastoreItem xmlns:ds="http://schemas.openxmlformats.org/officeDocument/2006/customXml" ds:itemID="{F1FDC70D-7ABF-4951-A753-2B45C9B51F70}">
+<ds:datastoreItem xmlns:ds="http://schemas.openxmlformats.org/officeDocument/2006/customXml" ds:itemID="{CCCB883F-DA46-4C53-B196-8989F3BA4AA6}">
   <ds:schemaRefs>
     <ds:schemaRef ds:uri="http://schemas.openxmlformats.org/officeDocument/2006/bibliography"/>
   </ds:schemaRefs>

</xml_diff>